<commit_message>
No changes from class
</commit_message>
<xml_diff>
--- a/Documentation and Planning/Volere/Volere.docx
+++ b/Documentation and Planning/Volere/Volere.docx
@@ -1,6 +1,6 @@
 
 <file path=word/document.xml><?xml version="1.0" encoding="utf-8"?>
-<w:document xmlns:ve="http://schemas.openxmlformats.org/markup-compatibility/2006" xmlns:o="urn:schemas-microsoft-com:office:office" xmlns:r="http://schemas.openxmlformats.org/officeDocument/2006/relationships" xmlns:m="http://schemas.openxmlformats.org/officeDocument/2006/math" xmlns:v="urn:schemas-microsoft-com:vml" xmlns:wp="http://schemas.openxmlformats.org/drawingml/2006/wordprocessingDrawing" xmlns:w10="urn:schemas-microsoft-com:office:word" xmlns:w="http://schemas.openxmlformats.org/wordprocessingml/2006/main" xmlns:wne="http://schemas.microsoft.com/office/word/2006/wordml">
+<w:document xmlns:wpc="http://schemas.microsoft.com/office/word/2010/wordprocessingCanvas" xmlns:mc="http://schemas.openxmlformats.org/markup-compatibility/2006" xmlns:o="urn:schemas-microsoft-com:office:office" xmlns:r="http://schemas.openxmlformats.org/officeDocument/2006/relationships" xmlns:m="http://schemas.openxmlformats.org/officeDocument/2006/math" xmlns:v="urn:schemas-microsoft-com:vml" xmlns:wp14="http://schemas.microsoft.com/office/word/2010/wordprocessingDrawing" xmlns:wp="http://schemas.openxmlformats.org/drawingml/2006/wordprocessingDrawing" xmlns:w10="urn:schemas-microsoft-com:office:word" xmlns:w="http://schemas.openxmlformats.org/wordprocessingml/2006/main" xmlns:w14="http://schemas.microsoft.com/office/word/2010/wordml" xmlns:w15="http://schemas.microsoft.com/office/word/2012/wordml" xmlns:wpg="http://schemas.microsoft.com/office/word/2010/wordprocessingGroup" xmlns:wpi="http://schemas.microsoft.com/office/word/2010/wordprocessingInk" xmlns:wne="http://schemas.microsoft.com/office/word/2006/wordml" xmlns:wps="http://schemas.microsoft.com/office/word/2010/wordprocessingShape" mc:Ignorable="w14 w15 wp14">
   <w:body>
     <w:p>
       <w:pPr>
@@ -337,7 +337,15 @@
         <w:pStyle w:val="Heading2"/>
       </w:pPr>
       <w:r>
-        <w:t>1a. The User Business or Background of the Project Effort</w:t>
+        <w:t xml:space="preserve">1a. </w:t>
+      </w:r>
+      <w:proofErr w:type="gramStart"/>
+      <w:r>
+        <w:t>The</w:t>
+      </w:r>
+      <w:proofErr w:type="gramEnd"/>
+      <w:r>
+        <w:t xml:space="preserve"> User Business or Background of the Project Effort</w:t>
       </w:r>
     </w:p>
     <w:p>
@@ -403,7 +411,15 @@
         <w:pStyle w:val="Heading2"/>
       </w:pPr>
       <w:r>
-        <w:t xml:space="preserve">2a. The Client </w:t>
+        <w:t xml:space="preserve">2a. </w:t>
+      </w:r>
+      <w:proofErr w:type="gramStart"/>
+      <w:r>
+        <w:t>The</w:t>
+      </w:r>
+      <w:proofErr w:type="gramEnd"/>
+      <w:r>
+        <w:t xml:space="preserve"> Client </w:t>
       </w:r>
     </w:p>
     <w:p>
@@ -419,7 +435,15 @@
         <w:pStyle w:val="Heading2"/>
       </w:pPr>
       <w:r>
-        <w:t xml:space="preserve">2b. The Customer </w:t>
+        <w:t xml:space="preserve">2b. </w:t>
+      </w:r>
+      <w:proofErr w:type="gramStart"/>
+      <w:r>
+        <w:t>The</w:t>
+      </w:r>
+      <w:proofErr w:type="gramEnd"/>
+      <w:r>
+        <w:t xml:space="preserve"> Customer </w:t>
       </w:r>
     </w:p>
     <w:p>
@@ -486,7 +510,15 @@
         <w:pStyle w:val="Heading2"/>
       </w:pPr>
       <w:r>
-        <w:t xml:space="preserve">3a. The Hands-On Users of the Product </w:t>
+        <w:t xml:space="preserve">3a. </w:t>
+      </w:r>
+      <w:proofErr w:type="gramStart"/>
+      <w:r>
+        <w:t>The</w:t>
+      </w:r>
+      <w:proofErr w:type="gramEnd"/>
+      <w:r>
+        <w:t xml:space="preserve"> Hands-On Users of the Product </w:t>
       </w:r>
     </w:p>
     <w:p>
@@ -761,7 +793,15 @@
         <w:pStyle w:val="Heading3"/>
       </w:pPr>
       <w:r>
-        <w:t>Tweet – A short message that is sent to Twitter that is written by the user.</w:t>
+        <w:t xml:space="preserve">Tweet – A short message that is sent to </w:t>
+      </w:r>
+      <w:proofErr w:type="gramStart"/>
+      <w:r>
+        <w:t>Twitter</w:t>
+      </w:r>
+      <w:proofErr w:type="gramEnd"/>
+      <w:r>
+        <w:t xml:space="preserve"> that is written by the user.</w:t>
       </w:r>
       <w:r>
         <w:t xml:space="preserve"> </w:t>
@@ -836,7 +876,15 @@
         <w:pStyle w:val="Heading2"/>
       </w:pPr>
       <w:r>
-        <w:t>7a. The Current Situation</w:t>
+        <w:t xml:space="preserve">7a. </w:t>
+      </w:r>
+      <w:proofErr w:type="gramStart"/>
+      <w:r>
+        <w:t>The</w:t>
+      </w:r>
+      <w:proofErr w:type="gramEnd"/>
+      <w:r>
+        <w:t xml:space="preserve"> Current Situation</w:t>
       </w:r>
     </w:p>
     <w:p>
@@ -852,7 +900,15 @@
         <w:pStyle w:val="Heading2"/>
       </w:pPr>
       <w:r>
-        <w:t>7b. The Context of the Work</w:t>
+        <w:t xml:space="preserve">7b. </w:t>
+      </w:r>
+      <w:proofErr w:type="gramStart"/>
+      <w:r>
+        <w:t>The</w:t>
+      </w:r>
+      <w:proofErr w:type="gramEnd"/>
+      <w:r>
+        <w:t xml:space="preserve"> Context of the Work</w:t>
       </w:r>
     </w:p>
     <w:p>
@@ -884,7 +940,7 @@
                     <a:blip r:embed="rId7" cstate="print">
                       <a:extLst>
                         <a:ext uri="{28A0092B-C50C-407E-A947-70E740481C1C}">
-                          <a14:useLocalDpi xmlns="" xmlns:wpc="http://schemas.microsoft.com/office/word/2010/wordprocessingCanvas" xmlns:mc="http://schemas.openxmlformats.org/markup-compatibility/2006" xmlns:o="urn:schemas-microsoft-com:office:office" xmlns:v="urn:schemas-microsoft-com:vml" xmlns:wp14="http://schemas.microsoft.com/office/word/2010/wordprocessingDrawing" xmlns:w10="urn:schemas-microsoft-com:office:word" xmlns:w="http://schemas.openxmlformats.org/wordprocessingml/2006/main" xmlns:w14="http://schemas.microsoft.com/office/word/2010/wordml" xmlns:w15="http://schemas.microsoft.com/office/word/2012/wordml" xmlns:wpg="http://schemas.microsoft.com/office/word/2010/wordprocessingGroup" xmlns:wpi="http://schemas.microsoft.com/office/word/2010/wordprocessingInk" xmlns:wps="http://schemas.microsoft.com/office/word/2010/wordprocessingShape" xmlns:a14="http://schemas.microsoft.com/office/drawing/2010/main" val="0"/>
+                          <a14:useLocalDpi xmlns:a14="http://schemas.microsoft.com/office/drawing/2010/main" val="0"/>
                         </a:ext>
                       </a:extLst>
                     </a:blip>
@@ -965,10 +1021,10 @@
             <v:path o:extrusionok="f" gradientshapeok="t" o:connecttype="rect"/>
             <o:lock v:ext="edit" aspectratio="t"/>
           </v:shapetype>
-          <v:shape id="_x0000_i1025" type="#_x0000_t75" style="width:473.45pt;height:357.3pt" o:ole="">
+          <v:shape id="_x0000_i1025" type="#_x0000_t75" style="width:473.25pt;height:357.75pt" o:ole="">
             <v:imagedata r:id="rId8" o:title=""/>
           </v:shape>
-          <o:OLEObject Type="Embed" ProgID="Visio.Drawing.15" ShapeID="_x0000_i1025" DrawAspect="Content" ObjectID="_1510508742" r:id="rId9"/>
+          <o:OLEObject Type="Embed" ProgID="Visio.Drawing.15" ShapeID="_x0000_i1025" DrawAspect="Content" ObjectID="_1510727245" r:id="rId9"/>
         </w:object>
       </w:r>
     </w:p>
@@ -1008,7 +1064,7 @@
       <w:tblPr>
         <w:tblStyle w:val="TableGrid"/>
         <w:tblW w:w="0" w:type="auto"/>
-        <w:tblLook w:val="04A0"/>
+        <w:tblLook w:val="04A0" w:firstRow="1" w:lastRow="0" w:firstColumn="1" w:lastColumn="0" w:noHBand="0" w:noVBand="1"/>
       </w:tblPr>
       <w:tblGrid>
         <w:gridCol w:w="1756"/>
@@ -1322,10 +1378,10 @@
       </w:pPr>
       <w:r>
         <w:object w:dxaOrig="7485" w:dyaOrig="9105">
-          <v:shape id="_x0000_i1026" type="#_x0000_t75" style="width:408.25pt;height:409.6pt" o:ole="">
+          <v:shape id="_x0000_i1026" type="#_x0000_t75" style="width:408pt;height:409.5pt" o:ole="">
             <v:imagedata r:id="rId10" o:title=""/>
           </v:shape>
-          <o:OLEObject Type="Embed" ProgID="Visio.Drawing.15" ShapeID="_x0000_i1026" DrawAspect="Content" ObjectID="_1510508743" r:id="rId11"/>
+          <o:OLEObject Type="Embed" ProgID="Visio.Drawing.15" ShapeID="_x0000_i1026" DrawAspect="Content" ObjectID="_1510727246" r:id="rId11"/>
         </w:object>
       </w:r>
     </w:p>
@@ -1335,7 +1391,7 @@
       <w:tblPr>
         <w:tblStyle w:val="TableGrid"/>
         <w:tblW w:w="0" w:type="auto"/>
-        <w:tblLook w:val="04A0"/>
+        <w:tblLook w:val="04A0" w:firstRow="1" w:lastRow="0" w:firstColumn="1" w:lastColumn="0" w:noHBand="0" w:noVBand="1"/>
       </w:tblPr>
       <w:tblGrid>
         <w:gridCol w:w="1756"/>
@@ -1654,10 +1710,10 @@
       </w:pPr>
       <w:r>
         <w:object w:dxaOrig="12361" w:dyaOrig="4381">
-          <v:shape id="_x0000_i1027" type="#_x0000_t75" style="width:472.75pt;height:167.75pt" o:ole="">
+          <v:shape id="_x0000_i1027" type="#_x0000_t75" style="width:472.5pt;height:168pt" o:ole="">
             <v:imagedata r:id="rId12" o:title=""/>
           </v:shape>
-          <o:OLEObject Type="Embed" ProgID="Visio.Drawing.15" ShapeID="_x0000_i1027" DrawAspect="Content" ObjectID="_1510508744" r:id="rId13"/>
+          <o:OLEObject Type="Embed" ProgID="Visio.Drawing.15" ShapeID="_x0000_i1027" DrawAspect="Content" ObjectID="_1510727247" r:id="rId13"/>
         </w:object>
       </w:r>
     </w:p>
@@ -1670,7 +1726,7 @@
       <w:tblPr>
         <w:tblStyle w:val="TableGrid"/>
         <w:tblW w:w="0" w:type="auto"/>
-        <w:tblLook w:val="04A0"/>
+        <w:tblLook w:val="04A0" w:firstRow="1" w:lastRow="0" w:firstColumn="1" w:lastColumn="0" w:noHBand="0" w:noVBand="1"/>
       </w:tblPr>
       <w:tblGrid>
         <w:gridCol w:w="1756"/>
@@ -2054,15 +2110,7 @@
           </w:tcPr>
           <w:p>
             <w:r>
-              <w:t xml:space="preserve">The </w:t>
-            </w:r>
-            <w:proofErr w:type="spellStart"/>
-            <w:r>
-              <w:t>use</w:t>
-            </w:r>
-            <w:proofErr w:type="spellEnd"/>
-            <w:r>
-              <w:t xml:space="preserve"> selects create playlist</w:t>
+              <w:t>The use selects create playlist</w:t>
             </w:r>
           </w:p>
         </w:tc>
@@ -2114,10 +2162,10 @@
       </w:pPr>
       <w:r>
         <w:object w:dxaOrig="10650" w:dyaOrig="6945">
-          <v:shape id="_x0000_i1028" type="#_x0000_t75" style="width:474.8pt;height:309.05pt" o:ole="">
+          <v:shape id="_x0000_i1028" type="#_x0000_t75" style="width:474.75pt;height:309pt" o:ole="">
             <v:imagedata r:id="rId14" o:title=""/>
           </v:shape>
-          <o:OLEObject Type="Embed" ProgID="Visio.Drawing.15" ShapeID="_x0000_i1028" DrawAspect="Content" ObjectID="_1510508745" r:id="rId15"/>
+          <o:OLEObject Type="Embed" ProgID="Visio.Drawing.15" ShapeID="_x0000_i1028" DrawAspect="Content" ObjectID="_1510727248" r:id="rId15"/>
         </w:object>
       </w:r>
     </w:p>
@@ -2130,7 +2178,7 @@
       <w:tblPr>
         <w:tblStyle w:val="TableGrid"/>
         <w:tblW w:w="0" w:type="auto"/>
-        <w:tblLook w:val="04A0"/>
+        <w:tblLook w:val="04A0" w:firstRow="1" w:lastRow="0" w:firstColumn="1" w:lastColumn="0" w:noHBand="0" w:noVBand="1"/>
       </w:tblPr>
       <w:tblGrid>
         <w:gridCol w:w="1756"/>
@@ -2505,10 +2553,10 @@
     <w:p>
       <w:r>
         <w:object w:dxaOrig="12540" w:dyaOrig="7440">
-          <v:shape id="_x0000_i1029" type="#_x0000_t75" style="width:472.75pt;height:280.55pt" o:ole="">
+          <v:shape id="_x0000_i1029" type="#_x0000_t75" style="width:472.5pt;height:280.5pt" o:ole="">
             <v:imagedata r:id="rId16" o:title=""/>
           </v:shape>
-          <o:OLEObject Type="Embed" ProgID="Visio.Drawing.15" ShapeID="_x0000_i1029" DrawAspect="Content" ObjectID="_1510508746" r:id="rId17"/>
+          <o:OLEObject Type="Embed" ProgID="Visio.Drawing.15" ShapeID="_x0000_i1029" DrawAspect="Content" ObjectID="_1510727249" r:id="rId17"/>
         </w:object>
       </w:r>
     </w:p>
@@ -2521,7 +2569,7 @@
       <w:tblPr>
         <w:tblStyle w:val="TableGrid"/>
         <w:tblW w:w="0" w:type="auto"/>
-        <w:tblLook w:val="04A0"/>
+        <w:tblLook w:val="04A0" w:firstRow="1" w:lastRow="0" w:firstColumn="1" w:lastColumn="0" w:noHBand="0" w:noVBand="1"/>
       </w:tblPr>
       <w:tblGrid>
         <w:gridCol w:w="1756"/>
@@ -2962,14 +3010,12 @@
       </w:pPr>
       <w:r>
         <w:object w:dxaOrig="7231" w:dyaOrig="5460">
-          <v:shape id="_x0000_i1030" type="#_x0000_t75" style="width:361.35pt;height:273.05pt" o:ole="">
+          <v:shape id="_x0000_i1030" type="#_x0000_t75" style="width:361.5pt;height:273pt" o:ole="">
             <v:imagedata r:id="rId18" o:title=""/>
           </v:shape>
-          <o:OLEObject Type="Embed" ProgID="Visio.Drawing.15" ShapeID="_x0000_i1030" DrawAspect="Content" ObjectID="_1510508747" r:id="rId19"/>
+          <o:OLEObject Type="Embed" ProgID="Visio.Drawing.15" ShapeID="_x0000_i1030" DrawAspect="Content" ObjectID="_1510727250" r:id="rId19"/>
         </w:object>
       </w:r>
-      <w:bookmarkStart w:id="0" w:name="_GoBack"/>
-      <w:bookmarkEnd w:id="0"/>
     </w:p>
     <w:p>
       <w:pPr>
@@ -3100,7 +3146,61 @@
     </w:p>
     <w:p/>
     <w:p/>
-    <w:p/>
+    <w:p>
+      <w:r>
+        <w:rPr>
+          <w:noProof/>
+        </w:rPr>
+        <w:drawing>
+          <wp:inline distT="0" distB="0" distL="0" distR="0">
+            <wp:extent cx="6019800" cy="4700720"/>
+            <wp:effectExtent l="0" t="0" r="0" b="0"/>
+            <wp:docPr id="2" name="Picture 2" descr="http://puu.sh/lJ3MB/bb19aee803.png"/>
+            <wp:cNvGraphicFramePr>
+              <a:graphicFrameLocks xmlns:a="http://schemas.openxmlformats.org/drawingml/2006/main" noChangeAspect="1"/>
+            </wp:cNvGraphicFramePr>
+            <a:graphic xmlns:a="http://schemas.openxmlformats.org/drawingml/2006/main">
+              <a:graphicData uri="http://schemas.openxmlformats.org/drawingml/2006/picture">
+                <pic:pic xmlns:pic="http://schemas.openxmlformats.org/drawingml/2006/picture">
+                  <pic:nvPicPr>
+                    <pic:cNvPr id="0" name="Picture 8" descr="http://puu.sh/lJ3MB/bb19aee803.png"/>
+                    <pic:cNvPicPr>
+                      <a:picLocks noChangeAspect="1" noChangeArrowheads="1"/>
+                    </pic:cNvPicPr>
+                  </pic:nvPicPr>
+                  <pic:blipFill>
+                    <a:blip r:embed="rId21">
+                      <a:extLst>
+                        <a:ext uri="{28A0092B-C50C-407E-A947-70E740481C1C}">
+                          <a14:useLocalDpi xmlns:a14="http://schemas.microsoft.com/office/drawing/2010/main" val="0"/>
+                        </a:ext>
+                      </a:extLst>
+                    </a:blip>
+                    <a:srcRect/>
+                    <a:stretch>
+                      <a:fillRect/>
+                    </a:stretch>
+                  </pic:blipFill>
+                  <pic:spPr bwMode="auto">
+                    <a:xfrm>
+                      <a:off x="0" y="0"/>
+                      <a:ext cx="6019800" cy="4700720"/>
+                    </a:xfrm>
+                    <a:prstGeom prst="rect">
+                      <a:avLst/>
+                    </a:prstGeom>
+                    <a:noFill/>
+                    <a:ln>
+                      <a:noFill/>
+                    </a:ln>
+                  </pic:spPr>
+                </pic:pic>
+              </a:graphicData>
+            </a:graphic>
+          </wp:inline>
+        </w:drawing>
+      </w:r>
+    </w:p>
     <w:p>
       <w:pPr>
         <w:pStyle w:val="Heading1"/>
@@ -3113,10 +3213,10 @@
     <w:p>
       <w:r>
         <w:object w:dxaOrig="20385" w:dyaOrig="17385">
-          <v:shape id="_x0000_i1031" type="#_x0000_t75" style="width:474.1pt;height:391.25pt" o:ole="">
-            <v:imagedata r:id="rId21" o:title=""/>
+          <v:shape id="_x0000_i1031" type="#_x0000_t75" style="width:474pt;height:391.5pt" o:ole="">
+            <v:imagedata r:id="rId22" o:title=""/>
           </v:shape>
-          <o:OLEObject Type="Embed" ProgID="Visio.Drawing.15" ShapeID="_x0000_i1031" DrawAspect="Content" ObjectID="_1510508748" r:id="rId22"/>
+          <o:OLEObject Type="Embed" ProgID="Visio.Drawing.15" ShapeID="_x0000_i1031" DrawAspect="Content" ObjectID="_1510727251" r:id="rId23"/>
         </w:object>
       </w:r>
     </w:p>
@@ -3129,64 +3229,492 @@
       </w:r>
     </w:p>
     <w:p/>
+    <w:p>
+      <w:bookmarkStart w:id="0" w:name="_GoBack"/>
+      <w:bookmarkEnd w:id="0"/>
+      <w:r>
+        <w:t>We did not create a state diagram for this project.</w:t>
+      </w:r>
+    </w:p>
+    <w:p>
+      <w:pPr>
+        <w:pStyle w:val="Heading1"/>
+      </w:pPr>
+      <w:r>
+        <w:t>14. Class Diagram 3 (Final System Model)</w:t>
+      </w:r>
+    </w:p>
     <w:p/>
     <w:p>
-      <w:r>
-        <w:t>We did not create a state diagram for this project.</w:t>
-      </w:r>
-    </w:p>
-    <w:p>
       <w:pPr>
         <w:pStyle w:val="Heading1"/>
       </w:pPr>
       <w:r>
-        <w:t>14. Class Diagram 3 (Final System Model)</w:t>
+        <w:t>15. Project Deployment</w:t>
+      </w:r>
+    </w:p>
+    <w:p>
+      <w:hyperlink r:id="rId24" w:history="1">
+        <w:r>
+          <w:rPr>
+            <w:rStyle w:val="Hyperlink"/>
+          </w:rPr>
+          <w:t>https://github.com/jakewheeler/SWENG411-Butterfly</w:t>
+        </w:r>
+      </w:hyperlink>
+    </w:p>
+    <w:p>
+      <w:pPr>
+        <w:pStyle w:val="Heading1"/>
+      </w:pPr>
+      <w:r>
+        <w:lastRenderedPageBreak/>
+        <w:t>16. System Screenshots</w:t>
       </w:r>
     </w:p>
     <w:p/>
     <w:p>
+      <w:r>
+        <w:rPr>
+          <w:noProof/>
+        </w:rPr>
+        <w:drawing>
+          <wp:inline distT="0" distB="0" distL="0" distR="0">
+            <wp:extent cx="6019800" cy="3095897"/>
+            <wp:effectExtent l="0" t="0" r="0" b="0"/>
+            <wp:docPr id="4" name="Picture 4" descr="http://puu.sh/lJ3U5/0dd6c04939.png"/>
+            <wp:cNvGraphicFramePr>
+              <a:graphicFrameLocks xmlns:a="http://schemas.openxmlformats.org/drawingml/2006/main" noChangeAspect="1"/>
+            </wp:cNvGraphicFramePr>
+            <a:graphic xmlns:a="http://schemas.openxmlformats.org/drawingml/2006/main">
+              <a:graphicData uri="http://schemas.openxmlformats.org/drawingml/2006/picture">
+                <pic:pic xmlns:pic="http://schemas.openxmlformats.org/drawingml/2006/picture">
+                  <pic:nvPicPr>
+                    <pic:cNvPr id="0" name="Picture 10" descr="http://puu.sh/lJ3U5/0dd6c04939.png"/>
+                    <pic:cNvPicPr>
+                      <a:picLocks noChangeAspect="1" noChangeArrowheads="1"/>
+                    </pic:cNvPicPr>
+                  </pic:nvPicPr>
+                  <pic:blipFill>
+                    <a:blip r:embed="rId25">
+                      <a:extLst>
+                        <a:ext uri="{28A0092B-C50C-407E-A947-70E740481C1C}">
+                          <a14:useLocalDpi xmlns:a14="http://schemas.microsoft.com/office/drawing/2010/main" val="0"/>
+                        </a:ext>
+                      </a:extLst>
+                    </a:blip>
+                    <a:srcRect/>
+                    <a:stretch>
+                      <a:fillRect/>
+                    </a:stretch>
+                  </pic:blipFill>
+                  <pic:spPr bwMode="auto">
+                    <a:xfrm>
+                      <a:off x="0" y="0"/>
+                      <a:ext cx="6019800" cy="3095897"/>
+                    </a:xfrm>
+                    <a:prstGeom prst="rect">
+                      <a:avLst/>
+                    </a:prstGeom>
+                    <a:noFill/>
+                    <a:ln>
+                      <a:noFill/>
+                    </a:ln>
+                  </pic:spPr>
+                </pic:pic>
+              </a:graphicData>
+            </a:graphic>
+          </wp:inline>
+        </w:drawing>
+      </w:r>
+    </w:p>
+    <w:p/>
+    <w:p>
+      <w:r>
+        <w:rPr>
+          <w:noProof/>
+        </w:rPr>
+        <w:drawing>
+          <wp:inline distT="0" distB="0" distL="0" distR="0">
+            <wp:extent cx="6019800" cy="3120097"/>
+            <wp:effectExtent l="0" t="0" r="0" b="0"/>
+            <wp:docPr id="5" name="Picture 5" descr="http://puu.sh/lJ3Zo/f4a68026e5.png"/>
+            <wp:cNvGraphicFramePr>
+              <a:graphicFrameLocks xmlns:a="http://schemas.openxmlformats.org/drawingml/2006/main" noChangeAspect="1"/>
+            </wp:cNvGraphicFramePr>
+            <a:graphic xmlns:a="http://schemas.openxmlformats.org/drawingml/2006/main">
+              <a:graphicData uri="http://schemas.openxmlformats.org/drawingml/2006/picture">
+                <pic:pic xmlns:pic="http://schemas.openxmlformats.org/drawingml/2006/picture">
+                  <pic:nvPicPr>
+                    <pic:cNvPr id="0" name="Picture 12" descr="http://puu.sh/lJ3Zo/f4a68026e5.png"/>
+                    <pic:cNvPicPr>
+                      <a:picLocks noChangeAspect="1" noChangeArrowheads="1"/>
+                    </pic:cNvPicPr>
+                  </pic:nvPicPr>
+                  <pic:blipFill>
+                    <a:blip r:embed="rId26">
+                      <a:extLst>
+                        <a:ext uri="{28A0092B-C50C-407E-A947-70E740481C1C}">
+                          <a14:useLocalDpi xmlns:a14="http://schemas.microsoft.com/office/drawing/2010/main" val="0"/>
+                        </a:ext>
+                      </a:extLst>
+                    </a:blip>
+                    <a:srcRect/>
+                    <a:stretch>
+                      <a:fillRect/>
+                    </a:stretch>
+                  </pic:blipFill>
+                  <pic:spPr bwMode="auto">
+                    <a:xfrm>
+                      <a:off x="0" y="0"/>
+                      <a:ext cx="6019800" cy="3120097"/>
+                    </a:xfrm>
+                    <a:prstGeom prst="rect">
+                      <a:avLst/>
+                    </a:prstGeom>
+                    <a:noFill/>
+                    <a:ln>
+                      <a:noFill/>
+                    </a:ln>
+                  </pic:spPr>
+                </pic:pic>
+              </a:graphicData>
+            </a:graphic>
+          </wp:inline>
+        </w:drawing>
+      </w:r>
+      <w:r>
+        <w:t xml:space="preserve"> </w:t>
+      </w:r>
+      <w:r>
+        <w:tab/>
+      </w:r>
+    </w:p>
+    <w:p>
+      <w:r>
+        <w:rPr>
+          <w:noProof/>
+        </w:rPr>
+        <w:lastRenderedPageBreak/>
+        <w:drawing>
+          <wp:inline distT="0" distB="0" distL="0" distR="0">
+            <wp:extent cx="6019800" cy="3111454"/>
+            <wp:effectExtent l="0" t="0" r="0" b="0"/>
+            <wp:docPr id="6" name="Picture 6" descr="http://puu.sh/lJ42N/f93e2ec1ba.png"/>
+            <wp:cNvGraphicFramePr>
+              <a:graphicFrameLocks xmlns:a="http://schemas.openxmlformats.org/drawingml/2006/main" noChangeAspect="1"/>
+            </wp:cNvGraphicFramePr>
+            <a:graphic xmlns:a="http://schemas.openxmlformats.org/drawingml/2006/main">
+              <a:graphicData uri="http://schemas.openxmlformats.org/drawingml/2006/picture">
+                <pic:pic xmlns:pic="http://schemas.openxmlformats.org/drawingml/2006/picture">
+                  <pic:nvPicPr>
+                    <pic:cNvPr id="0" name="Picture 14" descr="http://puu.sh/lJ42N/f93e2ec1ba.png"/>
+                    <pic:cNvPicPr>
+                      <a:picLocks noChangeAspect="1" noChangeArrowheads="1"/>
+                    </pic:cNvPicPr>
+                  </pic:nvPicPr>
+                  <pic:blipFill>
+                    <a:blip r:embed="rId27">
+                      <a:extLst>
+                        <a:ext uri="{28A0092B-C50C-407E-A947-70E740481C1C}">
+                          <a14:useLocalDpi xmlns:a14="http://schemas.microsoft.com/office/drawing/2010/main" val="0"/>
+                        </a:ext>
+                      </a:extLst>
+                    </a:blip>
+                    <a:srcRect/>
+                    <a:stretch>
+                      <a:fillRect/>
+                    </a:stretch>
+                  </pic:blipFill>
+                  <pic:spPr bwMode="auto">
+                    <a:xfrm>
+                      <a:off x="0" y="0"/>
+                      <a:ext cx="6019800" cy="3111454"/>
+                    </a:xfrm>
+                    <a:prstGeom prst="rect">
+                      <a:avLst/>
+                    </a:prstGeom>
+                    <a:noFill/>
+                    <a:ln>
+                      <a:noFill/>
+                    </a:ln>
+                  </pic:spPr>
+                </pic:pic>
+              </a:graphicData>
+            </a:graphic>
+          </wp:inline>
+        </w:drawing>
+      </w:r>
+    </w:p>
+    <w:p/>
+    <w:p>
+      <w:r>
+        <w:rPr>
+          <w:noProof/>
+        </w:rPr>
+        <w:drawing>
+          <wp:inline distT="0" distB="0" distL="0" distR="0">
+            <wp:extent cx="6019800" cy="3113839"/>
+            <wp:effectExtent l="0" t="0" r="0" b="0"/>
+            <wp:docPr id="7" name="Picture 7" descr="http://puu.sh/lJ450/3068a11df3.png"/>
+            <wp:cNvGraphicFramePr>
+              <a:graphicFrameLocks xmlns:a="http://schemas.openxmlformats.org/drawingml/2006/main" noChangeAspect="1"/>
+            </wp:cNvGraphicFramePr>
+            <a:graphic xmlns:a="http://schemas.openxmlformats.org/drawingml/2006/main">
+              <a:graphicData uri="http://schemas.openxmlformats.org/drawingml/2006/picture">
+                <pic:pic xmlns:pic="http://schemas.openxmlformats.org/drawingml/2006/picture">
+                  <pic:nvPicPr>
+                    <pic:cNvPr id="0" name="Picture 16" descr="http://puu.sh/lJ450/3068a11df3.png"/>
+                    <pic:cNvPicPr>
+                      <a:picLocks noChangeAspect="1" noChangeArrowheads="1"/>
+                    </pic:cNvPicPr>
+                  </pic:nvPicPr>
+                  <pic:blipFill>
+                    <a:blip r:embed="rId28">
+                      <a:extLst>
+                        <a:ext uri="{28A0092B-C50C-407E-A947-70E740481C1C}">
+                          <a14:useLocalDpi xmlns:a14="http://schemas.microsoft.com/office/drawing/2010/main" val="0"/>
+                        </a:ext>
+                      </a:extLst>
+                    </a:blip>
+                    <a:srcRect/>
+                    <a:stretch>
+                      <a:fillRect/>
+                    </a:stretch>
+                  </pic:blipFill>
+                  <pic:spPr bwMode="auto">
+                    <a:xfrm>
+                      <a:off x="0" y="0"/>
+                      <a:ext cx="6019800" cy="3113839"/>
+                    </a:xfrm>
+                    <a:prstGeom prst="rect">
+                      <a:avLst/>
+                    </a:prstGeom>
+                    <a:noFill/>
+                    <a:ln>
+                      <a:noFill/>
+                    </a:ln>
+                  </pic:spPr>
+                </pic:pic>
+              </a:graphicData>
+            </a:graphic>
+          </wp:inline>
+        </w:drawing>
+      </w:r>
+    </w:p>
+    <w:p/>
+    <w:p>
+      <w:r>
+        <w:rPr>
+          <w:noProof/>
+        </w:rPr>
+        <w:lastRenderedPageBreak/>
+        <w:drawing>
+          <wp:inline distT="0" distB="0" distL="0" distR="0">
+            <wp:extent cx="6019800" cy="3109365"/>
+            <wp:effectExtent l="0" t="0" r="0" b="0"/>
+            <wp:docPr id="8" name="Picture 8" descr="http://puu.sh/lJ47m/cc1aad8644.png"/>
+            <wp:cNvGraphicFramePr>
+              <a:graphicFrameLocks xmlns:a="http://schemas.openxmlformats.org/drawingml/2006/main" noChangeAspect="1"/>
+            </wp:cNvGraphicFramePr>
+            <a:graphic xmlns:a="http://schemas.openxmlformats.org/drawingml/2006/main">
+              <a:graphicData uri="http://schemas.openxmlformats.org/drawingml/2006/picture">
+                <pic:pic xmlns:pic="http://schemas.openxmlformats.org/drawingml/2006/picture">
+                  <pic:nvPicPr>
+                    <pic:cNvPr id="0" name="Picture 18" descr="http://puu.sh/lJ47m/cc1aad8644.png"/>
+                    <pic:cNvPicPr>
+                      <a:picLocks noChangeAspect="1" noChangeArrowheads="1"/>
+                    </pic:cNvPicPr>
+                  </pic:nvPicPr>
+                  <pic:blipFill>
+                    <a:blip r:embed="rId29">
+                      <a:extLst>
+                        <a:ext uri="{28A0092B-C50C-407E-A947-70E740481C1C}">
+                          <a14:useLocalDpi xmlns:a14="http://schemas.microsoft.com/office/drawing/2010/main" val="0"/>
+                        </a:ext>
+                      </a:extLst>
+                    </a:blip>
+                    <a:srcRect/>
+                    <a:stretch>
+                      <a:fillRect/>
+                    </a:stretch>
+                  </pic:blipFill>
+                  <pic:spPr bwMode="auto">
+                    <a:xfrm>
+                      <a:off x="0" y="0"/>
+                      <a:ext cx="6019800" cy="3109365"/>
+                    </a:xfrm>
+                    <a:prstGeom prst="rect">
+                      <a:avLst/>
+                    </a:prstGeom>
+                    <a:noFill/>
+                    <a:ln>
+                      <a:noFill/>
+                    </a:ln>
+                  </pic:spPr>
+                </pic:pic>
+              </a:graphicData>
+            </a:graphic>
+          </wp:inline>
+        </w:drawing>
+      </w:r>
+    </w:p>
+    <w:p/>
+    <w:p>
+      <w:r>
+        <w:rPr>
+          <w:noProof/>
+        </w:rPr>
+        <w:drawing>
+          <wp:inline distT="0" distB="0" distL="0" distR="0">
+            <wp:extent cx="6019800" cy="3085526"/>
+            <wp:effectExtent l="0" t="0" r="0" b="0"/>
+            <wp:docPr id="9" name="Picture 9" descr="http://puu.sh/lJ4mI/6359fc380a.png"/>
+            <wp:cNvGraphicFramePr>
+              <a:graphicFrameLocks xmlns:a="http://schemas.openxmlformats.org/drawingml/2006/main" noChangeAspect="1"/>
+            </wp:cNvGraphicFramePr>
+            <a:graphic xmlns:a="http://schemas.openxmlformats.org/drawingml/2006/main">
+              <a:graphicData uri="http://schemas.openxmlformats.org/drawingml/2006/picture">
+                <pic:pic xmlns:pic="http://schemas.openxmlformats.org/drawingml/2006/picture">
+                  <pic:nvPicPr>
+                    <pic:cNvPr id="0" name="Picture 26" descr="http://puu.sh/lJ4mI/6359fc380a.png"/>
+                    <pic:cNvPicPr>
+                      <a:picLocks noChangeAspect="1" noChangeArrowheads="1"/>
+                    </pic:cNvPicPr>
+                  </pic:nvPicPr>
+                  <pic:blipFill>
+                    <a:blip r:embed="rId30">
+                      <a:extLst>
+                        <a:ext uri="{28A0092B-C50C-407E-A947-70E740481C1C}">
+                          <a14:useLocalDpi xmlns:a14="http://schemas.microsoft.com/office/drawing/2010/main" val="0"/>
+                        </a:ext>
+                      </a:extLst>
+                    </a:blip>
+                    <a:srcRect/>
+                    <a:stretch>
+                      <a:fillRect/>
+                    </a:stretch>
+                  </pic:blipFill>
+                  <pic:spPr bwMode="auto">
+                    <a:xfrm>
+                      <a:off x="0" y="0"/>
+                      <a:ext cx="6019800" cy="3085526"/>
+                    </a:xfrm>
+                    <a:prstGeom prst="rect">
+                      <a:avLst/>
+                    </a:prstGeom>
+                    <a:noFill/>
+                    <a:ln>
+                      <a:noFill/>
+                    </a:ln>
+                  </pic:spPr>
+                </pic:pic>
+              </a:graphicData>
+            </a:graphic>
+          </wp:inline>
+        </w:drawing>
+      </w:r>
+    </w:p>
+    <w:p>
       <w:pPr>
         <w:pStyle w:val="Heading1"/>
       </w:pPr>
       <w:r>
-        <w:t>15. Project Deployment</w:t>
-      </w:r>
-    </w:p>
-    <w:p>
-      <w:r>
-        <w:t xml:space="preserve">We can include the </w:t>
+        <w:t>17. Project Source Codes</w:t>
+      </w:r>
+    </w:p>
+    <w:p/>
+    <w:p>
+      <w:r>
+        <w:t>Attached separately</w:t>
+      </w:r>
+    </w:p>
+    <w:p/>
+    <w:p>
+      <w:pPr>
+        <w:pStyle w:val="Heading1"/>
+      </w:pPr>
+      <w:r>
+        <w:lastRenderedPageBreak/>
+        <w:t>18. Project Presentation Slides</w:t>
+      </w:r>
+    </w:p>
+    <w:p/>
+    <w:p>
+      <w:r>
+        <w:t>Attached separately</w:t>
+      </w:r>
+    </w:p>
+    <w:p>
+      <w:pPr>
+        <w:pStyle w:val="Heading1"/>
+      </w:pPr>
+      <w:r>
+        <w:t>19. Project Video Clips</w:t>
+      </w:r>
+    </w:p>
+    <w:p/>
+    <w:p>
+      <w:r>
+        <w:t xml:space="preserve">Attached </w:t>
       </w:r>
       <w:proofErr w:type="spellStart"/>
       <w:r>
-        <w:t>github</w:t>
+        <w:t>seperately</w:t>
       </w:r>
       <w:proofErr w:type="spellEnd"/>
-      <w:r>
-        <w:t xml:space="preserve"> link here</w:t>
+    </w:p>
+    <w:p>
+      <w:pPr>
+        <w:pStyle w:val="Heading1"/>
+      </w:pPr>
+      <w:r>
+        <w:t>20. Open Issues</w:t>
       </w:r>
     </w:p>
     <w:p/>
     <w:p>
+      <w:r>
+        <w:t xml:space="preserve">Given enough time, we would have liked to implement a couple of additional features.  We would have liked to give the user the ability to customize the appearance of the application.  We also would have liked to save the user’s settings to a file and load them on startup.  We would have liked to update the song time while dragging the bar to skip through the song. </w:t>
+      </w:r>
+    </w:p>
+    <w:p>
       <w:pPr>
         <w:pStyle w:val="Heading1"/>
       </w:pPr>
       <w:r>
-        <w:t>16. System Screenshots</w:t>
+        <w:t>21. Software Process Model</w:t>
       </w:r>
     </w:p>
     <w:p/>
     <w:p>
+      <w:r>
+        <w:t xml:space="preserve">Our team used the agile method of development while working on Butterfly.  We used this methodology so that we can continually increment on our design and add additional features </w:t>
+      </w:r>
+      <w:r>
+        <w:t>as we develop and test.</w:t>
+      </w:r>
+    </w:p>
+    <w:p>
       <w:pPr>
         <w:pStyle w:val="Heading1"/>
       </w:pPr>
       <w:r>
-        <w:t>17. Project Source Codes</w:t>
+        <w:t>22. Software Architecture Used</w:t>
       </w:r>
     </w:p>
     <w:p/>
     <w:p>
       <w:r>
-        <w:t>Attached separately</w:t>
+        <w:t xml:space="preserve">We used the MVC design architecture for Butterfly.  Our model is the Song and </w:t>
+      </w:r>
+      <w:proofErr w:type="spellStart"/>
+      <w:r>
+        <w:t>SongList</w:t>
+      </w:r>
+      <w:proofErr w:type="spellEnd"/>
+      <w:r>
+        <w:t xml:space="preserve"> classes, the view is all of the UI elements, and the controllers are the systems that Butterfly uses.</w:t>
       </w:r>
     </w:p>
     <w:p>
@@ -3194,61 +3722,31 @@
         <w:pStyle w:val="Heading1"/>
       </w:pPr>
       <w:r>
-        <w:t>18. Project Presentation Slides</w:t>
+        <w:t>23. Design Patterns</w:t>
       </w:r>
     </w:p>
     <w:p/>
     <w:p>
       <w:r>
-        <w:t>Attached separately</w:t>
-      </w:r>
-    </w:p>
-    <w:p/>
-    <w:p>
-      <w:pPr>
-        <w:pStyle w:val="Heading1"/>
-      </w:pPr>
-      <w:r>
-        <w:t>19. Project Video Clips</w:t>
-      </w:r>
-    </w:p>
-    <w:p/>
-    <w:p>
-      <w:pPr>
-        <w:pStyle w:val="Heading1"/>
-      </w:pPr>
-      <w:r>
-        <w:t>20. Open Issues</w:t>
-      </w:r>
-    </w:p>
-    <w:p/>
-    <w:p>
-      <w:pPr>
-        <w:pStyle w:val="Heading1"/>
-      </w:pPr>
-      <w:r>
-        <w:t>21. Software Process Model</w:t>
-      </w:r>
-    </w:p>
-    <w:p/>
-    <w:p>
-      <w:pPr>
-        <w:pStyle w:val="Heading1"/>
-      </w:pPr>
-      <w:r>
-        <w:t>22. Software Architecture Used</w:t>
-      </w:r>
-    </w:p>
-    <w:p/>
-    <w:p>
-      <w:pPr>
-        <w:pStyle w:val="Heading1"/>
-      </w:pPr>
-      <w:r>
-        <w:t>23. Design Patterns</w:t>
-      </w:r>
-    </w:p>
-    <w:p/>
+        <w:t xml:space="preserve">We used general hierarchy for the </w:t>
+      </w:r>
+      <w:proofErr w:type="spellStart"/>
+      <w:r>
+        <w:t>SongList</w:t>
+      </w:r>
+      <w:proofErr w:type="spellEnd"/>
+      <w:r>
+        <w:t xml:space="preserve"> portion of the project.  We used the façade pattern for Butterfly’s systems that interact.  We used the singleton pattern for the </w:t>
+      </w:r>
+      <w:proofErr w:type="spellStart"/>
+      <w:r>
+        <w:t>RightClickMenu</w:t>
+      </w:r>
+      <w:proofErr w:type="spellEnd"/>
+      <w:r>
+        <w:t>.</w:t>
+      </w:r>
+    </w:p>
     <w:p>
       <w:pPr>
         <w:pStyle w:val="Heading1"/>
@@ -3260,6 +3758,11 @@
     </w:p>
     <w:p/>
     <w:p>
+      <w:r>
+        <w:t>We initially were going to have YouTube functionality with our music player, however we discovered that it is against YouTube’s terms of service to pull audio from their videos.</w:t>
+      </w:r>
+    </w:p>
+    <w:p>
       <w:pPr>
         <w:pStyle w:val="Heading1"/>
       </w:pPr>
@@ -3269,6 +3772,19 @@
     </w:p>
     <w:p/>
     <w:p>
+      <w:r>
+        <w:t xml:space="preserve">Our team met once a week after labs on Fridays, and we also occasionally met and discussed the project throughout the week when necessary.  In order to keep track of source code, we used </w:t>
+      </w:r>
+      <w:proofErr w:type="spellStart"/>
+      <w:r>
+        <w:t>Git</w:t>
+      </w:r>
+      <w:proofErr w:type="spellEnd"/>
+      <w:r>
+        <w:t xml:space="preserve"> version control.</w:t>
+      </w:r>
+    </w:p>
+    <w:p>
       <w:pPr>
         <w:pStyle w:val="Heading1"/>
       </w:pPr>
@@ -3278,6 +3794,11 @@
     </w:p>
     <w:p/>
     <w:p>
+      <w:r>
+        <w:t>We kept a to-do list in a folder on the repository, and communicated the tasks that each of us were working on so that no overlap occurred.</w:t>
+      </w:r>
+    </w:p>
+    <w:p>
       <w:pPr>
         <w:pStyle w:val="Heading1"/>
       </w:pPr>
@@ -3288,10 +3809,37 @@
         <w:t>r</w:t>
       </w:r>
     </w:p>
+    <w:p/>
+    <w:p>
+      <w:r>
+        <w:t xml:space="preserve">Nate Christiansen – </w:t>
+      </w:r>
+    </w:p>
+    <w:p/>
+    <w:p>
+      <w:r>
+        <w:t xml:space="preserve">Jake Wheeler – </w:t>
+      </w:r>
+    </w:p>
+    <w:p/>
+    <w:p>
+      <w:r>
+        <w:t xml:space="preserve">Nick </w:t>
+      </w:r>
+      <w:proofErr w:type="spellStart"/>
+      <w:r>
+        <w:t>Kapty</w:t>
+      </w:r>
+      <w:proofErr w:type="spellEnd"/>
+      <w:r>
+        <w:t xml:space="preserve"> – </w:t>
+      </w:r>
+    </w:p>
+    <w:p/>
     <w:sectPr>
-      <w:headerReference w:type="even" r:id="rId23"/>
-      <w:headerReference w:type="default" r:id="rId24"/>
-      <w:footerReference w:type="default" r:id="rId25"/>
+      <w:headerReference w:type="even" r:id="rId31"/>
+      <w:headerReference w:type="default" r:id="rId32"/>
+      <w:footerReference w:type="default" r:id="rId33"/>
       <w:pgSz w:w="11900" w:h="16840"/>
       <w:pgMar w:top="1440" w:right="1220" w:bottom="1701" w:left="1200" w:header="720" w:footer="1134" w:gutter="0"/>
       <w:cols w:space="720"/>
@@ -3302,7 +3850,7 @@
 </file>
 
 <file path=word/endnotes.xml><?xml version="1.0" encoding="utf-8"?>
-<w:endnotes xmlns:ve="http://schemas.openxmlformats.org/markup-compatibility/2006" xmlns:o="urn:schemas-microsoft-com:office:office" xmlns:r="http://schemas.openxmlformats.org/officeDocument/2006/relationships" xmlns:m="http://schemas.openxmlformats.org/officeDocument/2006/math" xmlns:v="urn:schemas-microsoft-com:vml" xmlns:wp="http://schemas.openxmlformats.org/drawingml/2006/wordprocessingDrawing" xmlns:w10="urn:schemas-microsoft-com:office:word" xmlns:w="http://schemas.openxmlformats.org/wordprocessingml/2006/main" xmlns:wne="http://schemas.microsoft.com/office/word/2006/wordml">
+<w:endnotes xmlns:wpc="http://schemas.microsoft.com/office/word/2010/wordprocessingCanvas" xmlns:mc="http://schemas.openxmlformats.org/markup-compatibility/2006" xmlns:o="urn:schemas-microsoft-com:office:office" xmlns:r="http://schemas.openxmlformats.org/officeDocument/2006/relationships" xmlns:m="http://schemas.openxmlformats.org/officeDocument/2006/math" xmlns:v="urn:schemas-microsoft-com:vml" xmlns:wp14="http://schemas.microsoft.com/office/word/2010/wordprocessingDrawing" xmlns:wp="http://schemas.openxmlformats.org/drawingml/2006/wordprocessingDrawing" xmlns:w10="urn:schemas-microsoft-com:office:word" xmlns:w="http://schemas.openxmlformats.org/wordprocessingml/2006/main" xmlns:w14="http://schemas.microsoft.com/office/word/2010/wordml" xmlns:w15="http://schemas.microsoft.com/office/word/2012/wordml" xmlns:wpg="http://schemas.microsoft.com/office/word/2010/wordprocessingGroup" xmlns:wpi="http://schemas.microsoft.com/office/word/2010/wordprocessingInk" xmlns:wne="http://schemas.microsoft.com/office/word/2006/wordml" xmlns:wps="http://schemas.microsoft.com/office/word/2010/wordprocessingShape" mc:Ignorable="w14 w15 wp14">
   <w:endnote w:type="separator" w:id="-1">
     <w:p>
       <w:r>
@@ -3325,14 +3873,14 @@
 </file>
 
 <file path=word/footer1.xml><?xml version="1.0" encoding="utf-8"?>
-<w:ftr xmlns:ve="http://schemas.openxmlformats.org/markup-compatibility/2006" xmlns:o="urn:schemas-microsoft-com:office:office" xmlns:r="http://schemas.openxmlformats.org/officeDocument/2006/relationships" xmlns:m="http://schemas.openxmlformats.org/officeDocument/2006/math" xmlns:v="urn:schemas-microsoft-com:vml" xmlns:wp="http://schemas.openxmlformats.org/drawingml/2006/wordprocessingDrawing" xmlns:w10="urn:schemas-microsoft-com:office:word" xmlns:w="http://schemas.openxmlformats.org/wordprocessingml/2006/main" xmlns:wne="http://schemas.microsoft.com/office/word/2006/wordml">
+<w:ftr xmlns:wpc="http://schemas.microsoft.com/office/word/2010/wordprocessingCanvas" xmlns:mc="http://schemas.openxmlformats.org/markup-compatibility/2006" xmlns:o="urn:schemas-microsoft-com:office:office" xmlns:r="http://schemas.openxmlformats.org/officeDocument/2006/relationships" xmlns:m="http://schemas.openxmlformats.org/officeDocument/2006/math" xmlns:v="urn:schemas-microsoft-com:vml" xmlns:wp14="http://schemas.microsoft.com/office/word/2010/wordprocessingDrawing" xmlns:wp="http://schemas.openxmlformats.org/drawingml/2006/wordprocessingDrawing" xmlns:w10="urn:schemas-microsoft-com:office:word" xmlns:w="http://schemas.openxmlformats.org/wordprocessingml/2006/main" xmlns:w14="http://schemas.microsoft.com/office/word/2010/wordml" xmlns:w15="http://schemas.microsoft.com/office/word/2012/wordml" xmlns:wpg="http://schemas.microsoft.com/office/word/2010/wordprocessingGroup" xmlns:wpi="http://schemas.microsoft.com/office/word/2010/wordprocessingInk" xmlns:wne="http://schemas.microsoft.com/office/word/2006/wordml" xmlns:wps="http://schemas.microsoft.com/office/word/2010/wordprocessingShape" mc:Ignorable="w14 w15 wp14">
   <w:p/>
   <w:p/>
 </w:ftr>
 </file>
 
 <file path=word/footnotes.xml><?xml version="1.0" encoding="utf-8"?>
-<w:footnotes xmlns:ve="http://schemas.openxmlformats.org/markup-compatibility/2006" xmlns:o="urn:schemas-microsoft-com:office:office" xmlns:r="http://schemas.openxmlformats.org/officeDocument/2006/relationships" xmlns:m="http://schemas.openxmlformats.org/officeDocument/2006/math" xmlns:v="urn:schemas-microsoft-com:vml" xmlns:wp="http://schemas.openxmlformats.org/drawingml/2006/wordprocessingDrawing" xmlns:w10="urn:schemas-microsoft-com:office:word" xmlns:w="http://schemas.openxmlformats.org/wordprocessingml/2006/main" xmlns:wne="http://schemas.microsoft.com/office/word/2006/wordml">
+<w:footnotes xmlns:wpc="http://schemas.microsoft.com/office/word/2010/wordprocessingCanvas" xmlns:mc="http://schemas.openxmlformats.org/markup-compatibility/2006" xmlns:o="urn:schemas-microsoft-com:office:office" xmlns:r="http://schemas.openxmlformats.org/officeDocument/2006/relationships" xmlns:m="http://schemas.openxmlformats.org/officeDocument/2006/math" xmlns:v="urn:schemas-microsoft-com:vml" xmlns:wp14="http://schemas.microsoft.com/office/word/2010/wordprocessingDrawing" xmlns:wp="http://schemas.openxmlformats.org/drawingml/2006/wordprocessingDrawing" xmlns:w10="urn:schemas-microsoft-com:office:word" xmlns:w="http://schemas.openxmlformats.org/wordprocessingml/2006/main" xmlns:w14="http://schemas.microsoft.com/office/word/2010/wordml" xmlns:w15="http://schemas.microsoft.com/office/word/2012/wordml" xmlns:wpg="http://schemas.microsoft.com/office/word/2010/wordprocessingGroup" xmlns:wpi="http://schemas.microsoft.com/office/word/2010/wordprocessingInk" xmlns:wne="http://schemas.microsoft.com/office/word/2006/wordml" xmlns:wps="http://schemas.microsoft.com/office/word/2010/wordprocessingShape" mc:Ignorable="w14 w15 wp14">
   <w:footnote w:type="separator" w:id="-1">
     <w:p>
       <w:r>
@@ -3355,14 +3903,14 @@
 </file>
 
 <file path=word/header1.xml><?xml version="1.0" encoding="utf-8"?>
-<w:hdr xmlns:ve="http://schemas.openxmlformats.org/markup-compatibility/2006" xmlns:o="urn:schemas-microsoft-com:office:office" xmlns:r="http://schemas.openxmlformats.org/officeDocument/2006/relationships" xmlns:m="http://schemas.openxmlformats.org/officeDocument/2006/math" xmlns:v="urn:schemas-microsoft-com:vml" xmlns:wp="http://schemas.openxmlformats.org/drawingml/2006/wordprocessingDrawing" xmlns:w10="urn:schemas-microsoft-com:office:word" xmlns:w="http://schemas.openxmlformats.org/wordprocessingml/2006/main" xmlns:wne="http://schemas.microsoft.com/office/word/2006/wordml">
+<w:hdr xmlns:wpc="http://schemas.microsoft.com/office/word/2010/wordprocessingCanvas" xmlns:mc="http://schemas.openxmlformats.org/markup-compatibility/2006" xmlns:o="urn:schemas-microsoft-com:office:office" xmlns:r="http://schemas.openxmlformats.org/officeDocument/2006/relationships" xmlns:m="http://schemas.openxmlformats.org/officeDocument/2006/math" xmlns:v="urn:schemas-microsoft-com:vml" xmlns:wp14="http://schemas.microsoft.com/office/word/2010/wordprocessingDrawing" xmlns:wp="http://schemas.openxmlformats.org/drawingml/2006/wordprocessingDrawing" xmlns:w10="urn:schemas-microsoft-com:office:word" xmlns:w="http://schemas.openxmlformats.org/wordprocessingml/2006/main" xmlns:w14="http://schemas.microsoft.com/office/word/2010/wordml" xmlns:w15="http://schemas.microsoft.com/office/word/2012/wordml" xmlns:wpg="http://schemas.microsoft.com/office/word/2010/wordprocessingGroup" xmlns:wpi="http://schemas.microsoft.com/office/word/2010/wordprocessingInk" xmlns:wne="http://schemas.microsoft.com/office/word/2006/wordml" xmlns:wps="http://schemas.microsoft.com/office/word/2010/wordprocessingShape" mc:Ignorable="w14 w15 wp14">
   <w:p/>
   <w:p/>
 </w:hdr>
 </file>
 
 <file path=word/header2.xml><?xml version="1.0" encoding="utf-8"?>
-<w:hdr xmlns:ve="http://schemas.openxmlformats.org/markup-compatibility/2006" xmlns:o="urn:schemas-microsoft-com:office:office" xmlns:r="http://schemas.openxmlformats.org/officeDocument/2006/relationships" xmlns:m="http://schemas.openxmlformats.org/officeDocument/2006/math" xmlns:v="urn:schemas-microsoft-com:vml" xmlns:wp="http://schemas.openxmlformats.org/drawingml/2006/wordprocessingDrawing" xmlns:w10="urn:schemas-microsoft-com:office:word" xmlns:w="http://schemas.openxmlformats.org/wordprocessingml/2006/main" xmlns:wne="http://schemas.microsoft.com/office/word/2006/wordml">
+<w:hdr xmlns:wpc="http://schemas.microsoft.com/office/word/2010/wordprocessingCanvas" xmlns:mc="http://schemas.openxmlformats.org/markup-compatibility/2006" xmlns:o="urn:schemas-microsoft-com:office:office" xmlns:r="http://schemas.openxmlformats.org/officeDocument/2006/relationships" xmlns:m="http://schemas.openxmlformats.org/officeDocument/2006/math" xmlns:v="urn:schemas-microsoft-com:vml" xmlns:wp14="http://schemas.microsoft.com/office/word/2010/wordprocessingDrawing" xmlns:wp="http://schemas.openxmlformats.org/drawingml/2006/wordprocessingDrawing" xmlns:w10="urn:schemas-microsoft-com:office:word" xmlns:w="http://schemas.openxmlformats.org/wordprocessingml/2006/main" xmlns:w14="http://schemas.microsoft.com/office/word/2010/wordml" xmlns:w15="http://schemas.microsoft.com/office/word/2012/wordml" xmlns:wpg="http://schemas.microsoft.com/office/word/2010/wordprocessingGroup" xmlns:wpi="http://schemas.microsoft.com/office/word/2010/wordprocessingInk" xmlns:wne="http://schemas.microsoft.com/office/word/2006/wordml" xmlns:wps="http://schemas.microsoft.com/office/word/2010/wordprocessingShape" mc:Ignorable="w14 w15 wp14">
   <w:p>
     <w:pPr>
       <w:pStyle w:val="Header"/>
@@ -3375,8 +3923,8 @@
 </file>
 
 <file path=word/numbering.xml><?xml version="1.0" encoding="utf-8"?>
-<w:numbering xmlns:ve="http://schemas.openxmlformats.org/markup-compatibility/2006" xmlns:o="urn:schemas-microsoft-com:office:office" xmlns:r="http://schemas.openxmlformats.org/officeDocument/2006/relationships" xmlns:m="http://schemas.openxmlformats.org/officeDocument/2006/math" xmlns:v="urn:schemas-microsoft-com:vml" xmlns:wp="http://schemas.openxmlformats.org/drawingml/2006/wordprocessingDrawing" xmlns:w10="urn:schemas-microsoft-com:office:word" xmlns:w="http://schemas.openxmlformats.org/wordprocessingml/2006/main" xmlns:wne="http://schemas.microsoft.com/office/word/2006/wordml">
-  <w:abstractNum w:abstractNumId="0">
+<w:numbering xmlns:wpc="http://schemas.microsoft.com/office/word/2010/wordprocessingCanvas" xmlns:mc="http://schemas.openxmlformats.org/markup-compatibility/2006" xmlns:o="urn:schemas-microsoft-com:office:office" xmlns:r="http://schemas.openxmlformats.org/officeDocument/2006/relationships" xmlns:m="http://schemas.openxmlformats.org/officeDocument/2006/math" xmlns:v="urn:schemas-microsoft-com:vml" xmlns:wp14="http://schemas.microsoft.com/office/word/2010/wordprocessingDrawing" xmlns:wp="http://schemas.openxmlformats.org/drawingml/2006/wordprocessingDrawing" xmlns:w10="urn:schemas-microsoft-com:office:word" xmlns:w="http://schemas.openxmlformats.org/wordprocessingml/2006/main" xmlns:w14="http://schemas.microsoft.com/office/word/2010/wordml" xmlns:w15="http://schemas.microsoft.com/office/word/2012/wordml" xmlns:wpg="http://schemas.microsoft.com/office/word/2010/wordprocessingGroup" xmlns:wpi="http://schemas.microsoft.com/office/word/2010/wordprocessingInk" xmlns:wne="http://schemas.microsoft.com/office/word/2006/wordml" xmlns:wps="http://schemas.microsoft.com/office/word/2010/wordprocessingShape" mc:Ignorable="w14 w15 wp14">
+  <w:abstractNum w:abstractNumId="0" w15:restartNumberingAfterBreak="0">
     <w:nsid w:val="0165230F"/>
     <w:multiLevelType w:val="hybridMultilevel"/>
     <w:tmpl w:val="6164ADF8"/>
@@ -3516,7 +4064,7 @@
       </w:rPr>
     </w:lvl>
   </w:abstractNum>
-  <w:abstractNum w:abstractNumId="1">
+  <w:abstractNum w:abstractNumId="1" w15:restartNumberingAfterBreak="0">
     <w:nsid w:val="05BB07EA"/>
     <w:multiLevelType w:val="multilevel"/>
     <w:tmpl w:val="9838354A"/>
@@ -3655,7 +4203,7 @@
       </w:rPr>
     </w:lvl>
   </w:abstractNum>
-  <w:abstractNum w:abstractNumId="2">
+  <w:abstractNum w:abstractNumId="2" w15:restartNumberingAfterBreak="0">
     <w:nsid w:val="05C807E3"/>
     <w:multiLevelType w:val="hybridMultilevel"/>
     <w:tmpl w:val="661CD922"/>
@@ -3795,7 +4343,7 @@
       </w:rPr>
     </w:lvl>
   </w:abstractNum>
-  <w:abstractNum w:abstractNumId="3">
+  <w:abstractNum w:abstractNumId="3" w15:restartNumberingAfterBreak="0">
     <w:nsid w:val="1C801188"/>
     <w:multiLevelType w:val="hybridMultilevel"/>
     <w:tmpl w:val="0428D160"/>
@@ -3935,7 +4483,7 @@
       </w:rPr>
     </w:lvl>
   </w:abstractNum>
-  <w:abstractNum w:abstractNumId="4">
+  <w:abstractNum w:abstractNumId="4" w15:restartNumberingAfterBreak="0">
     <w:nsid w:val="1CDF46DA"/>
     <w:multiLevelType w:val="hybridMultilevel"/>
     <w:tmpl w:val="A5E4CD66"/>
@@ -4074,7 +4622,7 @@
       </w:rPr>
     </w:lvl>
   </w:abstractNum>
-  <w:abstractNum w:abstractNumId="5">
+  <w:abstractNum w:abstractNumId="5" w15:restartNumberingAfterBreak="0">
     <w:nsid w:val="1EA31733"/>
     <w:multiLevelType w:val="hybridMultilevel"/>
     <w:tmpl w:val="67605C72"/>
@@ -4160,7 +4708,7 @@
       </w:pPr>
     </w:lvl>
   </w:abstractNum>
-  <w:abstractNum w:abstractNumId="6">
+  <w:abstractNum w:abstractNumId="6" w15:restartNumberingAfterBreak="0">
     <w:nsid w:val="22431FA7"/>
     <w:multiLevelType w:val="hybridMultilevel"/>
     <w:tmpl w:val="03E6EC56"/>
@@ -4300,7 +4848,7 @@
       </w:rPr>
     </w:lvl>
   </w:abstractNum>
-  <w:abstractNum w:abstractNumId="7">
+  <w:abstractNum w:abstractNumId="7" w15:restartNumberingAfterBreak="0">
     <w:nsid w:val="22927619"/>
     <w:multiLevelType w:val="hybridMultilevel"/>
     <w:tmpl w:val="C8C4B576"/>
@@ -4440,7 +4988,7 @@
       </w:rPr>
     </w:lvl>
   </w:abstractNum>
-  <w:abstractNum w:abstractNumId="8">
+  <w:abstractNum w:abstractNumId="8" w15:restartNumberingAfterBreak="0">
     <w:nsid w:val="239D77C4"/>
     <w:multiLevelType w:val="hybridMultilevel"/>
     <w:tmpl w:val="B762A6FE"/>
@@ -4579,7 +5127,7 @@
       </w:rPr>
     </w:lvl>
   </w:abstractNum>
-  <w:abstractNum w:abstractNumId="9">
+  <w:abstractNum w:abstractNumId="9" w15:restartNumberingAfterBreak="0">
     <w:nsid w:val="4D1F5A54"/>
     <w:multiLevelType w:val="hybridMultilevel"/>
     <w:tmpl w:val="2F623E26"/>
@@ -4719,7 +5267,7 @@
       </w:rPr>
     </w:lvl>
   </w:abstractNum>
-  <w:abstractNum w:abstractNumId="10">
+  <w:abstractNum w:abstractNumId="10" w15:restartNumberingAfterBreak="0">
     <w:nsid w:val="4F827141"/>
     <w:multiLevelType w:val="hybridMultilevel"/>
     <w:tmpl w:val="A3986B92"/>
@@ -4858,7 +5406,7 @@
       </w:rPr>
     </w:lvl>
   </w:abstractNum>
-  <w:abstractNum w:abstractNumId="11">
+  <w:abstractNum w:abstractNumId="11" w15:restartNumberingAfterBreak="0">
     <w:nsid w:val="54C8371B"/>
     <w:multiLevelType w:val="hybridMultilevel"/>
     <w:tmpl w:val="D5CE0186"/>
@@ -4997,7 +5545,7 @@
       </w:rPr>
     </w:lvl>
   </w:abstractNum>
-  <w:abstractNum w:abstractNumId="12">
+  <w:abstractNum w:abstractNumId="12" w15:restartNumberingAfterBreak="0">
     <w:nsid w:val="5FD529D1"/>
     <w:multiLevelType w:val="hybridMultilevel"/>
     <w:tmpl w:val="053C43FA"/>
@@ -5137,7 +5685,7 @@
       </w:rPr>
     </w:lvl>
   </w:abstractNum>
-  <w:abstractNum w:abstractNumId="13">
+  <w:abstractNum w:abstractNumId="13" w15:restartNumberingAfterBreak="0">
     <w:nsid w:val="651C1EA6"/>
     <w:multiLevelType w:val="hybridMultilevel"/>
     <w:tmpl w:val="DD500482"/>
@@ -5277,7 +5825,7 @@
       </w:rPr>
     </w:lvl>
   </w:abstractNum>
-  <w:abstractNum w:abstractNumId="14">
+  <w:abstractNum w:abstractNumId="14" w15:restartNumberingAfterBreak="0">
     <w:nsid w:val="6A5634AE"/>
     <w:multiLevelType w:val="multilevel"/>
     <w:tmpl w:val="7ED8C4A6"/>
@@ -5399,7 +5947,7 @@
       </w:rPr>
     </w:lvl>
   </w:abstractNum>
-  <w:abstractNum w:abstractNumId="15">
+  <w:abstractNum w:abstractNumId="15" w15:restartNumberingAfterBreak="0">
     <w:nsid w:val="6AC31BD9"/>
     <w:multiLevelType w:val="hybridMultilevel"/>
     <w:tmpl w:val="08026FA4"/>
@@ -5488,7 +6036,7 @@
       </w:pPr>
     </w:lvl>
   </w:abstractNum>
-  <w:abstractNum w:abstractNumId="16">
+  <w:abstractNum w:abstractNumId="16" w15:restartNumberingAfterBreak="0">
     <w:nsid w:val="6B4D245D"/>
     <w:multiLevelType w:val="hybridMultilevel"/>
     <w:tmpl w:val="8BF6BF7A"/>
@@ -5627,7 +6175,7 @@
       </w:rPr>
     </w:lvl>
   </w:abstractNum>
-  <w:abstractNum w:abstractNumId="17">
+  <w:abstractNum w:abstractNumId="17" w15:restartNumberingAfterBreak="0">
     <w:nsid w:val="706F283D"/>
     <w:multiLevelType w:val="hybridMultilevel"/>
     <w:tmpl w:val="B298EFDE"/>
@@ -5767,7 +6315,7 @@
       </w:rPr>
     </w:lvl>
   </w:abstractNum>
-  <w:abstractNum w:abstractNumId="18">
+  <w:abstractNum w:abstractNumId="18" w15:restartNumberingAfterBreak="0">
     <w:nsid w:val="744B37A2"/>
     <w:multiLevelType w:val="hybridMultilevel"/>
     <w:tmpl w:val="B1161076"/>
@@ -5968,7 +6516,7 @@
 </file>
 
 <file path=word/styles.xml><?xml version="1.0" encoding="utf-8"?>
-<w:styles xmlns:r="http://schemas.openxmlformats.org/officeDocument/2006/relationships" xmlns:w="http://schemas.openxmlformats.org/wordprocessingml/2006/main">
+<w:styles xmlns:mc="http://schemas.openxmlformats.org/markup-compatibility/2006" xmlns:r="http://schemas.openxmlformats.org/officeDocument/2006/relationships" xmlns:w="http://schemas.openxmlformats.org/wordprocessingml/2006/main" xmlns:w14="http://schemas.microsoft.com/office/word/2010/wordml" xmlns:w15="http://schemas.microsoft.com/office/word/2012/wordml" mc:Ignorable="w14 w15">
   <w:docDefaults>
     <w:rPrDefault>
       <w:rPr>
@@ -5978,144 +6526,378 @@
     </w:rPrDefault>
     <w:pPrDefault/>
   </w:docDefaults>
-  <w:latentStyles w:defLockedState="0" w:defUIPriority="99" w:defSemiHidden="1" w:defUnhideWhenUsed="1" w:defQFormat="0" w:count="267">
-    <w:lsdException w:name="Normal" w:semiHidden="0" w:uiPriority="0" w:unhideWhenUsed="0" w:qFormat="1"/>
-    <w:lsdException w:name="heading 1" w:semiHidden="0" w:uiPriority="9" w:unhideWhenUsed="0" w:qFormat="1"/>
-    <w:lsdException w:name="heading 2" w:semiHidden="0" w:uiPriority="9" w:unhideWhenUsed="0" w:qFormat="1"/>
-    <w:lsdException w:name="heading 3" w:semiHidden="0" w:uiPriority="0" w:unhideWhenUsed="0" w:qFormat="1"/>
-    <w:lsdException w:name="heading 4" w:semiHidden="0" w:uiPriority="9" w:unhideWhenUsed="0" w:qFormat="1"/>
-    <w:lsdException w:name="heading 5" w:semiHidden="0" w:uiPriority="9" w:unhideWhenUsed="0" w:qFormat="1"/>
-    <w:lsdException w:name="heading 6" w:semiHidden="0" w:uiPriority="9" w:unhideWhenUsed="0" w:qFormat="1"/>
-    <w:lsdException w:name="heading 7" w:semiHidden="0" w:uiPriority="9" w:unhideWhenUsed="0" w:qFormat="1"/>
-    <w:lsdException w:name="heading 8" w:semiHidden="0" w:uiPriority="9" w:unhideWhenUsed="0" w:qFormat="1"/>
-    <w:lsdException w:name="heading 9" w:semiHidden="0" w:uiPriority="9" w:unhideWhenUsed="0" w:qFormat="1"/>
-    <w:lsdException w:name="toc 1" w:uiPriority="39"/>
-    <w:lsdException w:name="toc 2" w:uiPriority="39"/>
-    <w:lsdException w:name="toc 3" w:uiPriority="39"/>
-    <w:lsdException w:name="toc 4" w:uiPriority="39"/>
-    <w:lsdException w:name="toc 5" w:uiPriority="39"/>
-    <w:lsdException w:name="toc 6" w:uiPriority="39"/>
-    <w:lsdException w:name="toc 7" w:uiPriority="39"/>
-    <w:lsdException w:name="toc 8" w:uiPriority="39"/>
-    <w:lsdException w:name="toc 9" w:uiPriority="39"/>
-    <w:lsdException w:name="caption" w:uiPriority="35" w:qFormat="1"/>
-    <w:lsdException w:name="Title" w:semiHidden="0" w:uiPriority="10" w:unhideWhenUsed="0" w:qFormat="1"/>
-    <w:lsdException w:name="Default Paragraph Font" w:uiPriority="1"/>
-    <w:lsdException w:name="Subtitle" w:semiHidden="0" w:uiPriority="11" w:unhideWhenUsed="0" w:qFormat="1"/>
-    <w:lsdException w:name="Strong" w:semiHidden="0" w:uiPriority="22" w:unhideWhenUsed="0" w:qFormat="1"/>
-    <w:lsdException w:name="Emphasis" w:semiHidden="0" w:uiPriority="20" w:unhideWhenUsed="0" w:qFormat="1"/>
-    <w:lsdException w:name="Table Grid" w:semiHidden="0" w:uiPriority="39" w:unhideWhenUsed="0"/>
-    <w:lsdException w:name="Placeholder Text" w:unhideWhenUsed="0"/>
-    <w:lsdException w:name="No Spacing" w:semiHidden="0" w:uiPriority="1" w:unhideWhenUsed="0" w:qFormat="1"/>
-    <w:lsdException w:name="Light Shading" w:semiHidden="0" w:uiPriority="60" w:unhideWhenUsed="0"/>
-    <w:lsdException w:name="Light List" w:semiHidden="0" w:uiPriority="61" w:unhideWhenUsed="0"/>
-    <w:lsdException w:name="Light Grid" w:semiHidden="0" w:uiPriority="62" w:unhideWhenUsed="0"/>
-    <w:lsdException w:name="Medium Shading 1" w:semiHidden="0" w:uiPriority="63" w:unhideWhenUsed="0"/>
-    <w:lsdException w:name="Medium Shading 2" w:semiHidden="0" w:uiPriority="64" w:unhideWhenUsed="0"/>
-    <w:lsdException w:name="Medium List 1" w:semiHidden="0" w:uiPriority="65" w:unhideWhenUsed="0"/>
-    <w:lsdException w:name="Medium List 2" w:semiHidden="0" w:uiPriority="66" w:unhideWhenUsed="0"/>
-    <w:lsdException w:name="Medium Grid 1" w:semiHidden="0" w:uiPriority="67" w:unhideWhenUsed="0"/>
-    <w:lsdException w:name="Medium Grid 2" w:semiHidden="0" w:uiPriority="68" w:unhideWhenUsed="0"/>
-    <w:lsdException w:name="Medium Grid 3" w:semiHidden="0" w:uiPriority="69" w:unhideWhenUsed="0"/>
-    <w:lsdException w:name="Dark List" w:semiHidden="0" w:uiPriority="70" w:unhideWhenUsed="0"/>
-    <w:lsdException w:name="Colorful Shading" w:semiHidden="0" w:uiPriority="71" w:unhideWhenUsed="0"/>
-    <w:lsdException w:name="Colorful List" w:semiHidden="0" w:uiPriority="72" w:unhideWhenUsed="0"/>
-    <w:lsdException w:name="Colorful Grid" w:semiHidden="0" w:uiPriority="73" w:unhideWhenUsed="0"/>
-    <w:lsdException w:name="Light Shading Accent 1" w:semiHidden="0" w:uiPriority="60" w:unhideWhenUsed="0"/>
-    <w:lsdException w:name="Light List Accent 1" w:semiHidden="0" w:uiPriority="61" w:unhideWhenUsed="0"/>
-    <w:lsdException w:name="Light Grid Accent 1" w:semiHidden="0" w:uiPriority="62" w:unhideWhenUsed="0"/>
-    <w:lsdException w:name="Medium Shading 1 Accent 1" w:semiHidden="0" w:uiPriority="63" w:unhideWhenUsed="0"/>
-    <w:lsdException w:name="Medium Shading 2 Accent 1" w:semiHidden="0" w:uiPriority="64" w:unhideWhenUsed="0"/>
-    <w:lsdException w:name="Medium List 1 Accent 1" w:semiHidden="0" w:uiPriority="65" w:unhideWhenUsed="0"/>
-    <w:lsdException w:name="Revision" w:unhideWhenUsed="0"/>
-    <w:lsdException w:name="List Paragraph" w:semiHidden="0" w:uiPriority="34" w:unhideWhenUsed="0" w:qFormat="1"/>
-    <w:lsdException w:name="Quote" w:semiHidden="0" w:uiPriority="29" w:unhideWhenUsed="0" w:qFormat="1"/>
-    <w:lsdException w:name="Intense Quote" w:semiHidden="0" w:uiPriority="30" w:unhideWhenUsed="0" w:qFormat="1"/>
-    <w:lsdException w:name="Medium List 2 Accent 1" w:semiHidden="0" w:uiPriority="66" w:unhideWhenUsed="0"/>
-    <w:lsdException w:name="Medium Grid 1 Accent 1" w:semiHidden="0" w:uiPriority="67" w:unhideWhenUsed="0"/>
-    <w:lsdException w:name="Medium Grid 2 Accent 1" w:semiHidden="0" w:uiPriority="68" w:unhideWhenUsed="0"/>
-    <w:lsdException w:name="Medium Grid 3 Accent 1" w:semiHidden="0" w:uiPriority="69" w:unhideWhenUsed="0"/>
-    <w:lsdException w:name="Dark List Accent 1" w:semiHidden="0" w:uiPriority="70" w:unhideWhenUsed="0"/>
-    <w:lsdException w:name="Colorful Shading Accent 1" w:semiHidden="0" w:uiPriority="71" w:unhideWhenUsed="0"/>
-    <w:lsdException w:name="Colorful List Accent 1" w:semiHidden="0" w:uiPriority="72" w:unhideWhenUsed="0"/>
-    <w:lsdException w:name="Colorful Grid Accent 1" w:semiHidden="0" w:uiPriority="73" w:unhideWhenUsed="0"/>
-    <w:lsdException w:name="Light Shading Accent 2" w:semiHidden="0" w:uiPriority="60" w:unhideWhenUsed="0"/>
-    <w:lsdException w:name="Light List Accent 2" w:semiHidden="0" w:uiPriority="61" w:unhideWhenUsed="0"/>
-    <w:lsdException w:name="Light Grid Accent 2" w:semiHidden="0" w:uiPriority="62" w:unhideWhenUsed="0"/>
-    <w:lsdException w:name="Medium Shading 1 Accent 2" w:semiHidden="0" w:uiPriority="63" w:unhideWhenUsed="0"/>
-    <w:lsdException w:name="Medium Shading 2 Accent 2" w:semiHidden="0" w:uiPriority="64" w:unhideWhenUsed="0"/>
-    <w:lsdException w:name="Medium List 1 Accent 2" w:semiHidden="0" w:uiPriority="65" w:unhideWhenUsed="0"/>
-    <w:lsdException w:name="Medium List 2 Accent 2" w:semiHidden="0" w:uiPriority="66" w:unhideWhenUsed="0"/>
-    <w:lsdException w:name="Medium Grid 1 Accent 2" w:semiHidden="0" w:uiPriority="67" w:unhideWhenUsed="0"/>
-    <w:lsdException w:name="Medium Grid 2 Accent 2" w:semiHidden="0" w:uiPriority="68" w:unhideWhenUsed="0"/>
-    <w:lsdException w:name="Medium Grid 3 Accent 2" w:semiHidden="0" w:uiPriority="69" w:unhideWhenUsed="0"/>
-    <w:lsdException w:name="Dark List Accent 2" w:semiHidden="0" w:uiPriority="70" w:unhideWhenUsed="0"/>
-    <w:lsdException w:name="Colorful Shading Accent 2" w:semiHidden="0" w:uiPriority="71" w:unhideWhenUsed="0"/>
-    <w:lsdException w:name="Colorful List Accent 2" w:semiHidden="0" w:uiPriority="72" w:unhideWhenUsed="0"/>
-    <w:lsdException w:name="Colorful Grid Accent 2" w:semiHidden="0" w:uiPriority="73" w:unhideWhenUsed="0"/>
-    <w:lsdException w:name="Light Shading Accent 3" w:semiHidden="0" w:uiPriority="60" w:unhideWhenUsed="0"/>
-    <w:lsdException w:name="Light List Accent 3" w:semiHidden="0" w:uiPriority="61" w:unhideWhenUsed="0"/>
-    <w:lsdException w:name="Light Grid Accent 3" w:semiHidden="0" w:uiPriority="62" w:unhideWhenUsed="0"/>
-    <w:lsdException w:name="Medium Shading 1 Accent 3" w:semiHidden="0" w:uiPriority="63" w:unhideWhenUsed="0"/>
-    <w:lsdException w:name="Medium Shading 2 Accent 3" w:semiHidden="0" w:uiPriority="64" w:unhideWhenUsed="0"/>
-    <w:lsdException w:name="Medium List 1 Accent 3" w:semiHidden="0" w:uiPriority="65" w:unhideWhenUsed="0"/>
-    <w:lsdException w:name="Medium List 2 Accent 3" w:semiHidden="0" w:uiPriority="66" w:unhideWhenUsed="0"/>
-    <w:lsdException w:name="Medium Grid 1 Accent 3" w:semiHidden="0" w:uiPriority="67" w:unhideWhenUsed="0"/>
-    <w:lsdException w:name="Medium Grid 2 Accent 3" w:semiHidden="0" w:uiPriority="68" w:unhideWhenUsed="0"/>
-    <w:lsdException w:name="Medium Grid 3 Accent 3" w:semiHidden="0" w:uiPriority="69" w:unhideWhenUsed="0"/>
-    <w:lsdException w:name="Dark List Accent 3" w:semiHidden="0" w:uiPriority="70" w:unhideWhenUsed="0"/>
-    <w:lsdException w:name="Colorful Shading Accent 3" w:semiHidden="0" w:uiPriority="71" w:unhideWhenUsed="0"/>
-    <w:lsdException w:name="Colorful List Accent 3" w:semiHidden="0" w:uiPriority="72" w:unhideWhenUsed="0"/>
-    <w:lsdException w:name="Colorful Grid Accent 3" w:semiHidden="0" w:uiPriority="73" w:unhideWhenUsed="0"/>
-    <w:lsdException w:name="Light Shading Accent 4" w:semiHidden="0" w:uiPriority="60" w:unhideWhenUsed="0"/>
-    <w:lsdException w:name="Light List Accent 4" w:semiHidden="0" w:uiPriority="61" w:unhideWhenUsed="0"/>
-    <w:lsdException w:name="Light Grid Accent 4" w:semiHidden="0" w:uiPriority="62" w:unhideWhenUsed="0"/>
-    <w:lsdException w:name="Medium Shading 1 Accent 4" w:semiHidden="0" w:uiPriority="63" w:unhideWhenUsed="0"/>
-    <w:lsdException w:name="Medium Shading 2 Accent 4" w:semiHidden="0" w:uiPriority="64" w:unhideWhenUsed="0"/>
-    <w:lsdException w:name="Medium List 1 Accent 4" w:semiHidden="0" w:uiPriority="65" w:unhideWhenUsed="0"/>
-    <w:lsdException w:name="Medium List 2 Accent 4" w:semiHidden="0" w:uiPriority="66" w:unhideWhenUsed="0"/>
-    <w:lsdException w:name="Medium Grid 1 Accent 4" w:semiHidden="0" w:uiPriority="67" w:unhideWhenUsed="0"/>
-    <w:lsdException w:name="Medium Grid 2 Accent 4" w:semiHidden="0" w:uiPriority="68" w:unhideWhenUsed="0"/>
-    <w:lsdException w:name="Medium Grid 3 Accent 4" w:semiHidden="0" w:uiPriority="69" w:unhideWhenUsed="0"/>
-    <w:lsdException w:name="Dark List Accent 4" w:semiHidden="0" w:uiPriority="70" w:unhideWhenUsed="0"/>
-    <w:lsdException w:name="Colorful Shading Accent 4" w:semiHidden="0" w:uiPriority="71" w:unhideWhenUsed="0"/>
-    <w:lsdException w:name="Colorful List Accent 4" w:semiHidden="0" w:uiPriority="72" w:unhideWhenUsed="0"/>
-    <w:lsdException w:name="Colorful Grid Accent 4" w:semiHidden="0" w:uiPriority="73" w:unhideWhenUsed="0"/>
-    <w:lsdException w:name="Light Shading Accent 5" w:semiHidden="0" w:uiPriority="60" w:unhideWhenUsed="0"/>
-    <w:lsdException w:name="Light List Accent 5" w:semiHidden="0" w:uiPriority="61" w:unhideWhenUsed="0"/>
-    <w:lsdException w:name="Light Grid Accent 5" w:semiHidden="0" w:uiPriority="62" w:unhideWhenUsed="0"/>
-    <w:lsdException w:name="Medium Shading 1 Accent 5" w:semiHidden="0" w:uiPriority="63" w:unhideWhenUsed="0"/>
-    <w:lsdException w:name="Medium Shading 2 Accent 5" w:semiHidden="0" w:uiPriority="64" w:unhideWhenUsed="0"/>
-    <w:lsdException w:name="Medium List 1 Accent 5" w:semiHidden="0" w:uiPriority="65" w:unhideWhenUsed="0"/>
-    <w:lsdException w:name="Medium List 2 Accent 5" w:semiHidden="0" w:uiPriority="66" w:unhideWhenUsed="0"/>
-    <w:lsdException w:name="Medium Grid 1 Accent 5" w:semiHidden="0" w:uiPriority="67" w:unhideWhenUsed="0"/>
-    <w:lsdException w:name="Medium Grid 2 Accent 5" w:semiHidden="0" w:uiPriority="68" w:unhideWhenUsed="0"/>
-    <w:lsdException w:name="Medium Grid 3 Accent 5" w:semiHidden="0" w:uiPriority="69" w:unhideWhenUsed="0"/>
-    <w:lsdException w:name="Dark List Accent 5" w:semiHidden="0" w:uiPriority="70" w:unhideWhenUsed="0"/>
-    <w:lsdException w:name="Colorful Shading Accent 5" w:semiHidden="0" w:uiPriority="71" w:unhideWhenUsed="0"/>
-    <w:lsdException w:name="Colorful List Accent 5" w:semiHidden="0" w:uiPriority="72" w:unhideWhenUsed="0"/>
-    <w:lsdException w:name="Colorful Grid Accent 5" w:semiHidden="0" w:uiPriority="73" w:unhideWhenUsed="0"/>
-    <w:lsdException w:name="Light Shading Accent 6" w:semiHidden="0" w:uiPriority="60" w:unhideWhenUsed="0"/>
-    <w:lsdException w:name="Light List Accent 6" w:semiHidden="0" w:uiPriority="61" w:unhideWhenUsed="0"/>
-    <w:lsdException w:name="Light Grid Accent 6" w:semiHidden="0" w:uiPriority="62" w:unhideWhenUsed="0"/>
-    <w:lsdException w:name="Medium Shading 1 Accent 6" w:semiHidden="0" w:uiPriority="63" w:unhideWhenUsed="0"/>
-    <w:lsdException w:name="Medium Shading 2 Accent 6" w:semiHidden="0" w:uiPriority="64" w:unhideWhenUsed="0"/>
-    <w:lsdException w:name="Medium List 1 Accent 6" w:semiHidden="0" w:uiPriority="65" w:unhideWhenUsed="0"/>
-    <w:lsdException w:name="Medium List 2 Accent 6" w:semiHidden="0" w:uiPriority="66" w:unhideWhenUsed="0"/>
-    <w:lsdException w:name="Medium Grid 1 Accent 6" w:semiHidden="0" w:uiPriority="67" w:unhideWhenUsed="0"/>
-    <w:lsdException w:name="Medium Grid 2 Accent 6" w:semiHidden="0" w:uiPriority="68" w:unhideWhenUsed="0"/>
-    <w:lsdException w:name="Medium Grid 3 Accent 6" w:semiHidden="0" w:uiPriority="69" w:unhideWhenUsed="0"/>
-    <w:lsdException w:name="Dark List Accent 6" w:semiHidden="0" w:uiPriority="70" w:unhideWhenUsed="0"/>
-    <w:lsdException w:name="Colorful Shading Accent 6" w:semiHidden="0" w:uiPriority="71" w:unhideWhenUsed="0"/>
-    <w:lsdException w:name="Colorful List Accent 6" w:semiHidden="0" w:uiPriority="72" w:unhideWhenUsed="0"/>
-    <w:lsdException w:name="Colorful Grid Accent 6" w:semiHidden="0" w:uiPriority="73" w:unhideWhenUsed="0"/>
-    <w:lsdException w:name="Subtle Emphasis" w:semiHidden="0" w:uiPriority="19" w:unhideWhenUsed="0" w:qFormat="1"/>
-    <w:lsdException w:name="Intense Emphasis" w:semiHidden="0" w:uiPriority="21" w:unhideWhenUsed="0" w:qFormat="1"/>
-    <w:lsdException w:name="Subtle Reference" w:semiHidden="0" w:uiPriority="31" w:unhideWhenUsed="0" w:qFormat="1"/>
-    <w:lsdException w:name="Intense Reference" w:semiHidden="0" w:uiPriority="32" w:unhideWhenUsed="0" w:qFormat="1"/>
-    <w:lsdException w:name="Book Title" w:semiHidden="0" w:uiPriority="33" w:unhideWhenUsed="0" w:qFormat="1"/>
-    <w:lsdException w:name="Bibliography" w:uiPriority="37"/>
-    <w:lsdException w:name="TOC Heading" w:uiPriority="39" w:qFormat="1"/>
+  <w:latentStyles w:defLockedState="0" w:defUIPriority="99" w:defSemiHidden="0" w:defUnhideWhenUsed="0" w:defQFormat="0" w:count="371">
+    <w:lsdException w:name="Normal" w:uiPriority="0" w:qFormat="1"/>
+    <w:lsdException w:name="heading 1" w:uiPriority="9" w:qFormat="1"/>
+    <w:lsdException w:name="heading 2" w:uiPriority="9" w:qFormat="1"/>
+    <w:lsdException w:name="heading 3" w:uiPriority="0" w:qFormat="1"/>
+    <w:lsdException w:name="heading 4" w:uiPriority="9" w:qFormat="1"/>
+    <w:lsdException w:name="heading 5" w:uiPriority="9" w:qFormat="1"/>
+    <w:lsdException w:name="heading 6" w:uiPriority="9" w:qFormat="1"/>
+    <w:lsdException w:name="heading 7" w:uiPriority="9" w:qFormat="1"/>
+    <w:lsdException w:name="heading 8" w:uiPriority="9" w:qFormat="1"/>
+    <w:lsdException w:name="heading 9" w:uiPriority="9" w:qFormat="1"/>
+    <w:lsdException w:name="index 1" w:semiHidden="1" w:unhideWhenUsed="1"/>
+    <w:lsdException w:name="index 2" w:semiHidden="1" w:unhideWhenUsed="1"/>
+    <w:lsdException w:name="index 3" w:semiHidden="1" w:unhideWhenUsed="1"/>
+    <w:lsdException w:name="index 4" w:semiHidden="1" w:unhideWhenUsed="1"/>
+    <w:lsdException w:name="index 5" w:semiHidden="1" w:unhideWhenUsed="1"/>
+    <w:lsdException w:name="index 6" w:semiHidden="1" w:unhideWhenUsed="1"/>
+    <w:lsdException w:name="index 7" w:semiHidden="1" w:unhideWhenUsed="1"/>
+    <w:lsdException w:name="index 8" w:semiHidden="1" w:unhideWhenUsed="1"/>
+    <w:lsdException w:name="index 9" w:semiHidden="1" w:unhideWhenUsed="1"/>
+    <w:lsdException w:name="toc 1" w:semiHidden="1" w:uiPriority="39" w:unhideWhenUsed="1"/>
+    <w:lsdException w:name="toc 2" w:semiHidden="1" w:uiPriority="39" w:unhideWhenUsed="1"/>
+    <w:lsdException w:name="toc 3" w:semiHidden="1" w:uiPriority="39" w:unhideWhenUsed="1"/>
+    <w:lsdException w:name="toc 4" w:semiHidden="1" w:uiPriority="39" w:unhideWhenUsed="1"/>
+    <w:lsdException w:name="toc 5" w:semiHidden="1" w:uiPriority="39" w:unhideWhenUsed="1"/>
+    <w:lsdException w:name="toc 6" w:semiHidden="1" w:uiPriority="39" w:unhideWhenUsed="1"/>
+    <w:lsdException w:name="toc 7" w:semiHidden="1" w:uiPriority="39" w:unhideWhenUsed="1"/>
+    <w:lsdException w:name="toc 8" w:semiHidden="1" w:uiPriority="39" w:unhideWhenUsed="1"/>
+    <w:lsdException w:name="toc 9" w:semiHidden="1" w:uiPriority="39" w:unhideWhenUsed="1"/>
+    <w:lsdException w:name="Normal Indent" w:semiHidden="1" w:unhideWhenUsed="1"/>
+    <w:lsdException w:name="footnote text" w:semiHidden="1" w:unhideWhenUsed="1"/>
+    <w:lsdException w:name="annotation text" w:semiHidden="1" w:unhideWhenUsed="1"/>
+    <w:lsdException w:name="header" w:semiHidden="1" w:unhideWhenUsed="1"/>
+    <w:lsdException w:name="footer" w:semiHidden="1" w:unhideWhenUsed="1"/>
+    <w:lsdException w:name="index heading" w:semiHidden="1" w:unhideWhenUsed="1"/>
+    <w:lsdException w:name="caption" w:semiHidden="1" w:uiPriority="35" w:unhideWhenUsed="1" w:qFormat="1"/>
+    <w:lsdException w:name="table of figures" w:semiHidden="1" w:unhideWhenUsed="1"/>
+    <w:lsdException w:name="envelope address" w:semiHidden="1" w:unhideWhenUsed="1"/>
+    <w:lsdException w:name="envelope return" w:semiHidden="1" w:unhideWhenUsed="1"/>
+    <w:lsdException w:name="footnote reference" w:semiHidden="1" w:unhideWhenUsed="1"/>
+    <w:lsdException w:name="annotation reference" w:semiHidden="1" w:unhideWhenUsed="1"/>
+    <w:lsdException w:name="line number" w:semiHidden="1" w:unhideWhenUsed="1"/>
+    <w:lsdException w:name="page number" w:semiHidden="1" w:unhideWhenUsed="1"/>
+    <w:lsdException w:name="endnote reference" w:semiHidden="1" w:unhideWhenUsed="1"/>
+    <w:lsdException w:name="endnote text" w:semiHidden="1" w:unhideWhenUsed="1"/>
+    <w:lsdException w:name="table of authorities" w:semiHidden="1" w:unhideWhenUsed="1"/>
+    <w:lsdException w:name="macro" w:semiHidden="1" w:unhideWhenUsed="1"/>
+    <w:lsdException w:name="toa heading" w:semiHidden="1" w:unhideWhenUsed="1"/>
+    <w:lsdException w:name="List" w:semiHidden="1" w:unhideWhenUsed="1"/>
+    <w:lsdException w:name="List Bullet" w:semiHidden="1" w:unhideWhenUsed="1"/>
+    <w:lsdException w:name="List Number" w:semiHidden="1" w:unhideWhenUsed="1"/>
+    <w:lsdException w:name="List 2" w:semiHidden="1" w:unhideWhenUsed="1"/>
+    <w:lsdException w:name="List 3" w:semiHidden="1" w:unhideWhenUsed="1"/>
+    <w:lsdException w:name="List 4" w:semiHidden="1" w:unhideWhenUsed="1"/>
+    <w:lsdException w:name="List 5" w:semiHidden="1" w:unhideWhenUsed="1"/>
+    <w:lsdException w:name="List Bullet 2" w:semiHidden="1" w:unhideWhenUsed="1"/>
+    <w:lsdException w:name="List Bullet 3" w:semiHidden="1" w:unhideWhenUsed="1"/>
+    <w:lsdException w:name="List Bullet 4" w:semiHidden="1" w:unhideWhenUsed="1"/>
+    <w:lsdException w:name="List Bullet 5" w:semiHidden="1" w:unhideWhenUsed="1"/>
+    <w:lsdException w:name="List Number 2" w:semiHidden="1" w:unhideWhenUsed="1"/>
+    <w:lsdException w:name="List Number 3" w:semiHidden="1" w:unhideWhenUsed="1"/>
+    <w:lsdException w:name="List Number 4" w:semiHidden="1" w:unhideWhenUsed="1"/>
+    <w:lsdException w:name="List Number 5" w:semiHidden="1" w:unhideWhenUsed="1"/>
+    <w:lsdException w:name="Title" w:uiPriority="10" w:qFormat="1"/>
+    <w:lsdException w:name="Closing" w:semiHidden="1" w:unhideWhenUsed="1"/>
+    <w:lsdException w:name="Signature" w:semiHidden="1" w:unhideWhenUsed="1"/>
+    <w:lsdException w:name="Default Paragraph Font" w:semiHidden="1" w:uiPriority="1" w:unhideWhenUsed="1"/>
+    <w:lsdException w:name="Body Text" w:semiHidden="1" w:unhideWhenUsed="1"/>
+    <w:lsdException w:name="Body Text Indent" w:semiHidden="1" w:unhideWhenUsed="1"/>
+    <w:lsdException w:name="List Continue" w:semiHidden="1" w:unhideWhenUsed="1"/>
+    <w:lsdException w:name="List Continue 2" w:semiHidden="1" w:unhideWhenUsed="1"/>
+    <w:lsdException w:name="List Continue 3" w:semiHidden="1" w:unhideWhenUsed="1"/>
+    <w:lsdException w:name="List Continue 4" w:semiHidden="1" w:unhideWhenUsed="1"/>
+    <w:lsdException w:name="List Continue 5" w:semiHidden="1" w:unhideWhenUsed="1"/>
+    <w:lsdException w:name="Message Header" w:semiHidden="1" w:unhideWhenUsed="1"/>
+    <w:lsdException w:name="Subtitle" w:uiPriority="11" w:qFormat="1"/>
+    <w:lsdException w:name="Salutation" w:semiHidden="1" w:unhideWhenUsed="1"/>
+    <w:lsdException w:name="Date" w:semiHidden="1" w:unhideWhenUsed="1"/>
+    <w:lsdException w:name="Body Text First Indent" w:semiHidden="1" w:unhideWhenUsed="1"/>
+    <w:lsdException w:name="Body Text First Indent 2" w:semiHidden="1" w:unhideWhenUsed="1"/>
+    <w:lsdException w:name="Note Heading" w:semiHidden="1" w:unhideWhenUsed="1"/>
+    <w:lsdException w:name="Body Text 2" w:semiHidden="1" w:unhideWhenUsed="1"/>
+    <w:lsdException w:name="Body Text 3" w:semiHidden="1" w:unhideWhenUsed="1"/>
+    <w:lsdException w:name="Body Text Indent 2" w:semiHidden="1" w:unhideWhenUsed="1"/>
+    <w:lsdException w:name="Body Text Indent 3" w:semiHidden="1" w:unhideWhenUsed="1"/>
+    <w:lsdException w:name="Block Text" w:semiHidden="1" w:unhideWhenUsed="1"/>
+    <w:lsdException w:name="Hyperlink" w:semiHidden="1" w:unhideWhenUsed="1"/>
+    <w:lsdException w:name="FollowedHyperlink" w:semiHidden="1" w:unhideWhenUsed="1"/>
+    <w:lsdException w:name="Strong" w:uiPriority="22" w:qFormat="1"/>
+    <w:lsdException w:name="Emphasis" w:uiPriority="20" w:qFormat="1"/>
+    <w:lsdException w:name="Document Map" w:semiHidden="1" w:unhideWhenUsed="1"/>
+    <w:lsdException w:name="Plain Text" w:semiHidden="1" w:unhideWhenUsed="1"/>
+    <w:lsdException w:name="E-mail Signature" w:semiHidden="1" w:unhideWhenUsed="1"/>
+    <w:lsdException w:name="HTML Top of Form" w:semiHidden="1" w:unhideWhenUsed="1"/>
+    <w:lsdException w:name="HTML Bottom of Form" w:semiHidden="1" w:unhideWhenUsed="1"/>
+    <w:lsdException w:name="Normal (Web)" w:semiHidden="1" w:unhideWhenUsed="1"/>
+    <w:lsdException w:name="HTML Acronym" w:semiHidden="1" w:unhideWhenUsed="1"/>
+    <w:lsdException w:name="HTML Address" w:semiHidden="1" w:unhideWhenUsed="1"/>
+    <w:lsdException w:name="HTML Cite" w:semiHidden="1" w:unhideWhenUsed="1"/>
+    <w:lsdException w:name="HTML Code" w:semiHidden="1" w:unhideWhenUsed="1"/>
+    <w:lsdException w:name="HTML Definition" w:semiHidden="1" w:unhideWhenUsed="1"/>
+    <w:lsdException w:name="HTML Keyboard" w:semiHidden="1" w:unhideWhenUsed="1"/>
+    <w:lsdException w:name="HTML Preformatted" w:semiHidden="1" w:unhideWhenUsed="1"/>
+    <w:lsdException w:name="HTML Sample" w:semiHidden="1" w:unhideWhenUsed="1"/>
+    <w:lsdException w:name="HTML Typewriter" w:semiHidden="1" w:unhideWhenUsed="1"/>
+    <w:lsdException w:name="HTML Variable" w:semiHidden="1" w:unhideWhenUsed="1"/>
+    <w:lsdException w:name="Normal Table" w:semiHidden="1" w:unhideWhenUsed="1"/>
+    <w:lsdException w:name="annotation subject" w:semiHidden="1" w:unhideWhenUsed="1"/>
+    <w:lsdException w:name="No List" w:semiHidden="1" w:unhideWhenUsed="1"/>
+    <w:lsdException w:name="Outline List 1" w:semiHidden="1" w:unhideWhenUsed="1"/>
+    <w:lsdException w:name="Outline List 2" w:semiHidden="1" w:unhideWhenUsed="1"/>
+    <w:lsdException w:name="Outline List 3" w:semiHidden="1" w:unhideWhenUsed="1"/>
+    <w:lsdException w:name="Table Simple 1" w:semiHidden="1" w:unhideWhenUsed="1"/>
+    <w:lsdException w:name="Table Simple 2" w:semiHidden="1" w:unhideWhenUsed="1"/>
+    <w:lsdException w:name="Table Simple 3" w:semiHidden="1" w:unhideWhenUsed="1"/>
+    <w:lsdException w:name="Table Classic 1" w:semiHidden="1" w:unhideWhenUsed="1"/>
+    <w:lsdException w:name="Table Classic 2" w:semiHidden="1" w:unhideWhenUsed="1"/>
+    <w:lsdException w:name="Table Classic 3" w:semiHidden="1" w:unhideWhenUsed="1"/>
+    <w:lsdException w:name="Table Classic 4" w:semiHidden="1" w:unhideWhenUsed="1"/>
+    <w:lsdException w:name="Table Colorful 1" w:semiHidden="1" w:unhideWhenUsed="1"/>
+    <w:lsdException w:name="Table Colorful 2" w:semiHidden="1" w:unhideWhenUsed="1"/>
+    <w:lsdException w:name="Table Colorful 3" w:semiHidden="1" w:unhideWhenUsed="1"/>
+    <w:lsdException w:name="Table Columns 1" w:semiHidden="1" w:unhideWhenUsed="1"/>
+    <w:lsdException w:name="Table Columns 2" w:semiHidden="1" w:unhideWhenUsed="1"/>
+    <w:lsdException w:name="Table Columns 3" w:semiHidden="1" w:unhideWhenUsed="1"/>
+    <w:lsdException w:name="Table Columns 4" w:semiHidden="1" w:unhideWhenUsed="1"/>
+    <w:lsdException w:name="Table Columns 5" w:semiHidden="1" w:unhideWhenUsed="1"/>
+    <w:lsdException w:name="Table Grid 1" w:semiHidden="1" w:unhideWhenUsed="1"/>
+    <w:lsdException w:name="Table Grid 2" w:semiHidden="1" w:unhideWhenUsed="1"/>
+    <w:lsdException w:name="Table Grid 3" w:semiHidden="1" w:unhideWhenUsed="1"/>
+    <w:lsdException w:name="Table Grid 4" w:semiHidden="1" w:unhideWhenUsed="1"/>
+    <w:lsdException w:name="Table Grid 5" w:semiHidden="1" w:unhideWhenUsed="1"/>
+    <w:lsdException w:name="Table Grid 6" w:semiHidden="1" w:unhideWhenUsed="1"/>
+    <w:lsdException w:name="Table Grid 7" w:semiHidden="1" w:unhideWhenUsed="1"/>
+    <w:lsdException w:name="Table Grid 8" w:semiHidden="1" w:unhideWhenUsed="1"/>
+    <w:lsdException w:name="Table List 1" w:semiHidden="1" w:unhideWhenUsed="1"/>
+    <w:lsdException w:name="Table List 2" w:semiHidden="1" w:unhideWhenUsed="1"/>
+    <w:lsdException w:name="Table List 3" w:semiHidden="1" w:unhideWhenUsed="1"/>
+    <w:lsdException w:name="Table List 4" w:semiHidden="1" w:unhideWhenUsed="1"/>
+    <w:lsdException w:name="Table List 5" w:semiHidden="1" w:unhideWhenUsed="1"/>
+    <w:lsdException w:name="Table List 6" w:semiHidden="1" w:unhideWhenUsed="1"/>
+    <w:lsdException w:name="Table List 7" w:semiHidden="1" w:unhideWhenUsed="1"/>
+    <w:lsdException w:name="Table List 8" w:semiHidden="1" w:unhideWhenUsed="1"/>
+    <w:lsdException w:name="Table 3D effects 1" w:semiHidden="1" w:unhideWhenUsed="1"/>
+    <w:lsdException w:name="Table 3D effects 2" w:semiHidden="1" w:unhideWhenUsed="1"/>
+    <w:lsdException w:name="Table 3D effects 3" w:semiHidden="1" w:unhideWhenUsed="1"/>
+    <w:lsdException w:name="Table Contemporary" w:semiHidden="1" w:unhideWhenUsed="1"/>
+    <w:lsdException w:name="Table Elegant" w:semiHidden="1" w:unhideWhenUsed="1"/>
+    <w:lsdException w:name="Table Professional" w:semiHidden="1" w:unhideWhenUsed="1"/>
+    <w:lsdException w:name="Table Subtle 1" w:semiHidden="1" w:unhideWhenUsed="1"/>
+    <w:lsdException w:name="Table Subtle 2" w:semiHidden="1" w:unhideWhenUsed="1"/>
+    <w:lsdException w:name="Table Web 1" w:semiHidden="1" w:unhideWhenUsed="1"/>
+    <w:lsdException w:name="Table Web 2" w:semiHidden="1" w:unhideWhenUsed="1"/>
+    <w:lsdException w:name="Table Web 3" w:semiHidden="1" w:unhideWhenUsed="1"/>
+    <w:lsdException w:name="Balloon Text" w:semiHidden="1" w:unhideWhenUsed="1"/>
+    <w:lsdException w:name="Table Grid" w:uiPriority="39"/>
+    <w:lsdException w:name="Table Theme" w:semiHidden="1" w:unhideWhenUsed="1"/>
+    <w:lsdException w:name="Placeholder Text" w:semiHidden="1"/>
+    <w:lsdException w:name="No Spacing" w:uiPriority="1" w:qFormat="1"/>
+    <w:lsdException w:name="Light Shading" w:uiPriority="60"/>
+    <w:lsdException w:name="Light List" w:uiPriority="61"/>
+    <w:lsdException w:name="Light Grid" w:uiPriority="62"/>
+    <w:lsdException w:name="Medium Shading 1" w:uiPriority="63"/>
+    <w:lsdException w:name="Medium Shading 2" w:uiPriority="64"/>
+    <w:lsdException w:name="Medium List 1" w:uiPriority="65"/>
+    <w:lsdException w:name="Medium List 2" w:uiPriority="66"/>
+    <w:lsdException w:name="Medium Grid 1" w:uiPriority="67"/>
+    <w:lsdException w:name="Medium Grid 2" w:uiPriority="68"/>
+    <w:lsdException w:name="Medium Grid 3" w:uiPriority="69"/>
+    <w:lsdException w:name="Dark List" w:uiPriority="70"/>
+    <w:lsdException w:name="Colorful Shading" w:uiPriority="71"/>
+    <w:lsdException w:name="Colorful List" w:uiPriority="72"/>
+    <w:lsdException w:name="Colorful Grid" w:uiPriority="73"/>
+    <w:lsdException w:name="Light Shading Accent 1" w:uiPriority="60"/>
+    <w:lsdException w:name="Light List Accent 1" w:uiPriority="61"/>
+    <w:lsdException w:name="Light Grid Accent 1" w:uiPriority="62"/>
+    <w:lsdException w:name="Medium Shading 1 Accent 1" w:uiPriority="63"/>
+    <w:lsdException w:name="Medium Shading 2 Accent 1" w:uiPriority="64"/>
+    <w:lsdException w:name="Medium List 1 Accent 1" w:uiPriority="65"/>
+    <w:lsdException w:name="Revision" w:semiHidden="1"/>
+    <w:lsdException w:name="List Paragraph" w:uiPriority="34" w:qFormat="1"/>
+    <w:lsdException w:name="Quote" w:uiPriority="29" w:qFormat="1"/>
+    <w:lsdException w:name="Intense Quote" w:uiPriority="30" w:qFormat="1"/>
+    <w:lsdException w:name="Medium List 2 Accent 1" w:uiPriority="66"/>
+    <w:lsdException w:name="Medium Grid 1 Accent 1" w:uiPriority="67"/>
+    <w:lsdException w:name="Medium Grid 2 Accent 1" w:uiPriority="68"/>
+    <w:lsdException w:name="Medium Grid 3 Accent 1" w:uiPriority="69"/>
+    <w:lsdException w:name="Dark List Accent 1" w:uiPriority="70"/>
+    <w:lsdException w:name="Colorful Shading Accent 1" w:uiPriority="71"/>
+    <w:lsdException w:name="Colorful List Accent 1" w:uiPriority="72"/>
+    <w:lsdException w:name="Colorful Grid Accent 1" w:uiPriority="73"/>
+    <w:lsdException w:name="Light Shading Accent 2" w:uiPriority="60"/>
+    <w:lsdException w:name="Light List Accent 2" w:uiPriority="61"/>
+    <w:lsdException w:name="Light Grid Accent 2" w:uiPriority="62"/>
+    <w:lsdException w:name="Medium Shading 1 Accent 2" w:uiPriority="63"/>
+    <w:lsdException w:name="Medium Shading 2 Accent 2" w:uiPriority="64"/>
+    <w:lsdException w:name="Medium List 1 Accent 2" w:uiPriority="65"/>
+    <w:lsdException w:name="Medium List 2 Accent 2" w:uiPriority="66"/>
+    <w:lsdException w:name="Medium Grid 1 Accent 2" w:uiPriority="67"/>
+    <w:lsdException w:name="Medium Grid 2 Accent 2" w:uiPriority="68"/>
+    <w:lsdException w:name="Medium Grid 3 Accent 2" w:uiPriority="69"/>
+    <w:lsdException w:name="Dark List Accent 2" w:uiPriority="70"/>
+    <w:lsdException w:name="Colorful Shading Accent 2" w:uiPriority="71"/>
+    <w:lsdException w:name="Colorful List Accent 2" w:uiPriority="72"/>
+    <w:lsdException w:name="Colorful Grid Accent 2" w:uiPriority="73"/>
+    <w:lsdException w:name="Light Shading Accent 3" w:uiPriority="60"/>
+    <w:lsdException w:name="Light List Accent 3" w:uiPriority="61"/>
+    <w:lsdException w:name="Light Grid Accent 3" w:uiPriority="62"/>
+    <w:lsdException w:name="Medium Shading 1 Accent 3" w:uiPriority="63"/>
+    <w:lsdException w:name="Medium Shading 2 Accent 3" w:uiPriority="64"/>
+    <w:lsdException w:name="Medium List 1 Accent 3" w:uiPriority="65"/>
+    <w:lsdException w:name="Medium List 2 Accent 3" w:uiPriority="66"/>
+    <w:lsdException w:name="Medium Grid 1 Accent 3" w:uiPriority="67"/>
+    <w:lsdException w:name="Medium Grid 2 Accent 3" w:uiPriority="68"/>
+    <w:lsdException w:name="Medium Grid 3 Accent 3" w:uiPriority="69"/>
+    <w:lsdException w:name="Dark List Accent 3" w:uiPriority="70"/>
+    <w:lsdException w:name="Colorful Shading Accent 3" w:uiPriority="71"/>
+    <w:lsdException w:name="Colorful List Accent 3" w:uiPriority="72"/>
+    <w:lsdException w:name="Colorful Grid Accent 3" w:uiPriority="73"/>
+    <w:lsdException w:name="Light Shading Accent 4" w:uiPriority="60"/>
+    <w:lsdException w:name="Light List Accent 4" w:uiPriority="61"/>
+    <w:lsdException w:name="Light Grid Accent 4" w:uiPriority="62"/>
+    <w:lsdException w:name="Medium Shading 1 Accent 4" w:uiPriority="63"/>
+    <w:lsdException w:name="Medium Shading 2 Accent 4" w:uiPriority="64"/>
+    <w:lsdException w:name="Medium List 1 Accent 4" w:uiPriority="65"/>
+    <w:lsdException w:name="Medium List 2 Accent 4" w:uiPriority="66"/>
+    <w:lsdException w:name="Medium Grid 1 Accent 4" w:uiPriority="67"/>
+    <w:lsdException w:name="Medium Grid 2 Accent 4" w:uiPriority="68"/>
+    <w:lsdException w:name="Medium Grid 3 Accent 4" w:uiPriority="69"/>
+    <w:lsdException w:name="Dark List Accent 4" w:uiPriority="70"/>
+    <w:lsdException w:name="Colorful Shading Accent 4" w:uiPriority="71"/>
+    <w:lsdException w:name="Colorful List Accent 4" w:uiPriority="72"/>
+    <w:lsdException w:name="Colorful Grid Accent 4" w:uiPriority="73"/>
+    <w:lsdException w:name="Light Shading Accent 5" w:uiPriority="60"/>
+    <w:lsdException w:name="Light List Accent 5" w:uiPriority="61"/>
+    <w:lsdException w:name="Light Grid Accent 5" w:uiPriority="62"/>
+    <w:lsdException w:name="Medium Shading 1 Accent 5" w:uiPriority="63"/>
+    <w:lsdException w:name="Medium Shading 2 Accent 5" w:uiPriority="64"/>
+    <w:lsdException w:name="Medium List 1 Accent 5" w:uiPriority="65"/>
+    <w:lsdException w:name="Medium List 2 Accent 5" w:uiPriority="66"/>
+    <w:lsdException w:name="Medium Grid 1 Accent 5" w:uiPriority="67"/>
+    <w:lsdException w:name="Medium Grid 2 Accent 5" w:uiPriority="68"/>
+    <w:lsdException w:name="Medium Grid 3 Accent 5" w:uiPriority="69"/>
+    <w:lsdException w:name="Dark List Accent 5" w:uiPriority="70"/>
+    <w:lsdException w:name="Colorful Shading Accent 5" w:uiPriority="71"/>
+    <w:lsdException w:name="Colorful List Accent 5" w:uiPriority="72"/>
+    <w:lsdException w:name="Colorful Grid Accent 5" w:uiPriority="73"/>
+    <w:lsdException w:name="Light Shading Accent 6" w:uiPriority="60"/>
+    <w:lsdException w:name="Light List Accent 6" w:uiPriority="61"/>
+    <w:lsdException w:name="Light Grid Accent 6" w:uiPriority="62"/>
+    <w:lsdException w:name="Medium Shading 1 Accent 6" w:uiPriority="63"/>
+    <w:lsdException w:name="Medium Shading 2 Accent 6" w:uiPriority="64"/>
+    <w:lsdException w:name="Medium List 1 Accent 6" w:uiPriority="65"/>
+    <w:lsdException w:name="Medium List 2 Accent 6" w:uiPriority="66"/>
+    <w:lsdException w:name="Medium Grid 1 Accent 6" w:uiPriority="67"/>
+    <w:lsdException w:name="Medium Grid 2 Accent 6" w:uiPriority="68"/>
+    <w:lsdException w:name="Medium Grid 3 Accent 6" w:uiPriority="69"/>
+    <w:lsdException w:name="Dark List Accent 6" w:uiPriority="70"/>
+    <w:lsdException w:name="Colorful Shading Accent 6" w:uiPriority="71"/>
+    <w:lsdException w:name="Colorful List Accent 6" w:uiPriority="72"/>
+    <w:lsdException w:name="Colorful Grid Accent 6" w:uiPriority="73"/>
+    <w:lsdException w:name="Subtle Emphasis" w:uiPriority="19" w:qFormat="1"/>
+    <w:lsdException w:name="Intense Emphasis" w:uiPriority="21" w:qFormat="1"/>
+    <w:lsdException w:name="Subtle Reference" w:uiPriority="31" w:qFormat="1"/>
+    <w:lsdException w:name="Intense Reference" w:uiPriority="32" w:qFormat="1"/>
+    <w:lsdException w:name="Book Title" w:uiPriority="33" w:qFormat="1"/>
+    <w:lsdException w:name="Bibliography" w:semiHidden="1" w:uiPriority="37" w:unhideWhenUsed="1"/>
+    <w:lsdException w:name="TOC Heading" w:semiHidden="1" w:uiPriority="39" w:unhideWhenUsed="1" w:qFormat="1"/>
+    <w:lsdException w:name="Plain Table 1" w:uiPriority="41"/>
+    <w:lsdException w:name="Plain Table 2" w:uiPriority="42"/>
+    <w:lsdException w:name="Plain Table 3" w:uiPriority="43"/>
+    <w:lsdException w:name="Plain Table 4" w:uiPriority="44"/>
+    <w:lsdException w:name="Plain Table 5" w:uiPriority="45"/>
+    <w:lsdException w:name="Grid Table Light" w:uiPriority="40"/>
+    <w:lsdException w:name="Grid Table 1 Light" w:uiPriority="46"/>
+    <w:lsdException w:name="Grid Table 2" w:uiPriority="47"/>
+    <w:lsdException w:name="Grid Table 3" w:uiPriority="48"/>
+    <w:lsdException w:name="Grid Table 4" w:uiPriority="49"/>
+    <w:lsdException w:name="Grid Table 5 Dark" w:uiPriority="50"/>
+    <w:lsdException w:name="Grid Table 6 Colorful" w:uiPriority="51"/>
+    <w:lsdException w:name="Grid Table 7 Colorful" w:uiPriority="52"/>
+    <w:lsdException w:name="Grid Table 1 Light Accent 1" w:uiPriority="46"/>
+    <w:lsdException w:name="Grid Table 2 Accent 1" w:uiPriority="47"/>
+    <w:lsdException w:name="Grid Table 3 Accent 1" w:uiPriority="48"/>
+    <w:lsdException w:name="Grid Table 4 Accent 1" w:uiPriority="49"/>
+    <w:lsdException w:name="Grid Table 5 Dark Accent 1" w:uiPriority="50"/>
+    <w:lsdException w:name="Grid Table 6 Colorful Accent 1" w:uiPriority="51"/>
+    <w:lsdException w:name="Grid Table 7 Colorful Accent 1" w:uiPriority="52"/>
+    <w:lsdException w:name="Grid Table 1 Light Accent 2" w:uiPriority="46"/>
+    <w:lsdException w:name="Grid Table 2 Accent 2" w:uiPriority="47"/>
+    <w:lsdException w:name="Grid Table 3 Accent 2" w:uiPriority="48"/>
+    <w:lsdException w:name="Grid Table 4 Accent 2" w:uiPriority="49"/>
+    <w:lsdException w:name="Grid Table 5 Dark Accent 2" w:uiPriority="50"/>
+    <w:lsdException w:name="Grid Table 6 Colorful Accent 2" w:uiPriority="51"/>
+    <w:lsdException w:name="Grid Table 7 Colorful Accent 2" w:uiPriority="52"/>
+    <w:lsdException w:name="Grid Table 1 Light Accent 3" w:uiPriority="46"/>
+    <w:lsdException w:name="Grid Table 2 Accent 3" w:uiPriority="47"/>
+    <w:lsdException w:name="Grid Table 3 Accent 3" w:uiPriority="48"/>
+    <w:lsdException w:name="Grid Table 4 Accent 3" w:uiPriority="49"/>
+    <w:lsdException w:name="Grid Table 5 Dark Accent 3" w:uiPriority="50"/>
+    <w:lsdException w:name="Grid Table 6 Colorful Accent 3" w:uiPriority="51"/>
+    <w:lsdException w:name="Grid Table 7 Colorful Accent 3" w:uiPriority="52"/>
+    <w:lsdException w:name="Grid Table 1 Light Accent 4" w:uiPriority="46"/>
+    <w:lsdException w:name="Grid Table 2 Accent 4" w:uiPriority="47"/>
+    <w:lsdException w:name="Grid Table 3 Accent 4" w:uiPriority="48"/>
+    <w:lsdException w:name="Grid Table 4 Accent 4" w:uiPriority="49"/>
+    <w:lsdException w:name="Grid Table 5 Dark Accent 4" w:uiPriority="50"/>
+    <w:lsdException w:name="Grid Table 6 Colorful Accent 4" w:uiPriority="51"/>
+    <w:lsdException w:name="Grid Table 7 Colorful Accent 4" w:uiPriority="52"/>
+    <w:lsdException w:name="Grid Table 1 Light Accent 5" w:uiPriority="46"/>
+    <w:lsdException w:name="Grid Table 2 Accent 5" w:uiPriority="47"/>
+    <w:lsdException w:name="Grid Table 3 Accent 5" w:uiPriority="48"/>
+    <w:lsdException w:name="Grid Table 4 Accent 5" w:uiPriority="49"/>
+    <w:lsdException w:name="Grid Table 5 Dark Accent 5" w:uiPriority="50"/>
+    <w:lsdException w:name="Grid Table 6 Colorful Accent 5" w:uiPriority="51"/>
+    <w:lsdException w:name="Grid Table 7 Colorful Accent 5" w:uiPriority="52"/>
+    <w:lsdException w:name="Grid Table 1 Light Accent 6" w:uiPriority="46"/>
+    <w:lsdException w:name="Grid Table 2 Accent 6" w:uiPriority="47"/>
+    <w:lsdException w:name="Grid Table 3 Accent 6" w:uiPriority="48"/>
+    <w:lsdException w:name="Grid Table 4 Accent 6" w:uiPriority="49"/>
+    <w:lsdException w:name="Grid Table 5 Dark Accent 6" w:uiPriority="50"/>
+    <w:lsdException w:name="Grid Table 6 Colorful Accent 6" w:uiPriority="51"/>
+    <w:lsdException w:name="Grid Table 7 Colorful Accent 6" w:uiPriority="52"/>
+    <w:lsdException w:name="List Table 1 Light" w:uiPriority="46"/>
+    <w:lsdException w:name="List Table 2" w:uiPriority="47"/>
+    <w:lsdException w:name="List Table 3" w:uiPriority="48"/>
+    <w:lsdException w:name="List Table 4" w:uiPriority="49"/>
+    <w:lsdException w:name="List Table 5 Dark" w:uiPriority="50"/>
+    <w:lsdException w:name="List Table 6 Colorful" w:uiPriority="51"/>
+    <w:lsdException w:name="List Table 7 Colorful" w:uiPriority="52"/>
+    <w:lsdException w:name="List Table 1 Light Accent 1" w:uiPriority="46"/>
+    <w:lsdException w:name="List Table 2 Accent 1" w:uiPriority="47"/>
+    <w:lsdException w:name="List Table 3 Accent 1" w:uiPriority="48"/>
+    <w:lsdException w:name="List Table 4 Accent 1" w:uiPriority="49"/>
+    <w:lsdException w:name="List Table 5 Dark Accent 1" w:uiPriority="50"/>
+    <w:lsdException w:name="List Table 6 Colorful Accent 1" w:uiPriority="51"/>
+    <w:lsdException w:name="List Table 7 Colorful Accent 1" w:uiPriority="52"/>
+    <w:lsdException w:name="List Table 1 Light Accent 2" w:uiPriority="46"/>
+    <w:lsdException w:name="List Table 2 Accent 2" w:uiPriority="47"/>
+    <w:lsdException w:name="List Table 3 Accent 2" w:uiPriority="48"/>
+    <w:lsdException w:name="List Table 4 Accent 2" w:uiPriority="49"/>
+    <w:lsdException w:name="List Table 5 Dark Accent 2" w:uiPriority="50"/>
+    <w:lsdException w:name="List Table 6 Colorful Accent 2" w:uiPriority="51"/>
+    <w:lsdException w:name="List Table 7 Colorful Accent 2" w:uiPriority="52"/>
+    <w:lsdException w:name="List Table 1 Light Accent 3" w:uiPriority="46"/>
+    <w:lsdException w:name="List Table 2 Accent 3" w:uiPriority="47"/>
+    <w:lsdException w:name="List Table 3 Accent 3" w:uiPriority="48"/>
+    <w:lsdException w:name="List Table 4 Accent 3" w:uiPriority="49"/>
+    <w:lsdException w:name="List Table 5 Dark Accent 3" w:uiPriority="50"/>
+    <w:lsdException w:name="List Table 6 Colorful Accent 3" w:uiPriority="51"/>
+    <w:lsdException w:name="List Table 7 Colorful Accent 3" w:uiPriority="52"/>
+    <w:lsdException w:name="List Table 1 Light Accent 4" w:uiPriority="46"/>
+    <w:lsdException w:name="List Table 2 Accent 4" w:uiPriority="47"/>
+    <w:lsdException w:name="List Table 3 Accent 4" w:uiPriority="48"/>
+    <w:lsdException w:name="List Table 4 Accent 4" w:uiPriority="49"/>
+    <w:lsdException w:name="List Table 5 Dark Accent 4" w:uiPriority="50"/>
+    <w:lsdException w:name="List Table 6 Colorful Accent 4" w:uiPriority="51"/>
+    <w:lsdException w:name="List Table 7 Colorful Accent 4" w:uiPriority="52"/>
+    <w:lsdException w:name="List Table 1 Light Accent 5" w:uiPriority="46"/>
+    <w:lsdException w:name="List Table 2 Accent 5" w:uiPriority="47"/>
+    <w:lsdException w:name="List Table 3 Accent 5" w:uiPriority="48"/>
+    <w:lsdException w:name="List Table 4 Accent 5" w:uiPriority="49"/>
+    <w:lsdException w:name="List Table 5 Dark Accent 5" w:uiPriority="50"/>
+    <w:lsdException w:name="List Table 6 Colorful Accent 5" w:uiPriority="51"/>
+    <w:lsdException w:name="List Table 7 Colorful Accent 5" w:uiPriority="52"/>
+    <w:lsdException w:name="List Table 1 Light Accent 6" w:uiPriority="46"/>
+    <w:lsdException w:name="List Table 2 Accent 6" w:uiPriority="47"/>
+    <w:lsdException w:name="List Table 3 Accent 6" w:uiPriority="48"/>
+    <w:lsdException w:name="List Table 4 Accent 6" w:uiPriority="49"/>
+    <w:lsdException w:name="List Table 5 Dark Accent 6" w:uiPriority="50"/>
+    <w:lsdException w:name="List Table 6 Colorful Accent 6" w:uiPriority="51"/>
+    <w:lsdException w:name="List Table 7 Colorful Accent 6" w:uiPriority="52"/>
   </w:latentStyles>
   <w:style w:type="paragraph" w:default="1" w:styleId="Normal">
     <w:name w:val="Normal"/>
@@ -6290,7 +7072,6 @@
     <w:uiPriority w:val="99"/>
     <w:semiHidden/>
     <w:unhideWhenUsed/>
-    <w:qFormat/>
     <w:tblPr>
       <w:tblInd w:w="0" w:type="dxa"/>
       <w:tblCellMar>
@@ -6518,7 +7299,6 @@
     <w:uiPriority w:val="39"/>
     <w:rsid w:val="00565CC4"/>
     <w:tblPr>
-      <w:tblInd w:w="0" w:type="dxa"/>
       <w:tblBorders>
         <w:top w:val="single" w:sz="4" w:space="0" w:color="auto"/>
         <w:left w:val="single" w:sz="4" w:space="0" w:color="auto"/>
@@ -6527,23 +7307,16 @@
         <w:insideH w:val="single" w:sz="4" w:space="0" w:color="auto"/>
         <w:insideV w:val="single" w:sz="4" w:space="0" w:color="auto"/>
       </w:tblBorders>
-      <w:tblCellMar>
-        <w:top w:w="0" w:type="dxa"/>
-        <w:left w:w="108" w:type="dxa"/>
-        <w:bottom w:w="0" w:type="dxa"/>
-        <w:right w:w="108" w:type="dxa"/>
-      </w:tblCellMar>
     </w:tblPr>
   </w:style>
-  <w:style w:type="table" w:customStyle="1" w:styleId="GridTable4Accent5">
-    <w:name w:val="Grid Table 4 Accent 5"/>
+  <w:style w:type="table" w:customStyle="1" w:styleId="GridTable4-Accent51">
+    <w:name w:val="Grid Table 4 - Accent 51"/>
     <w:basedOn w:val="TableNormal"/>
     <w:uiPriority w:val="49"/>
     <w:rsid w:val="00565CC4"/>
     <w:tblPr>
       <w:tblStyleRowBandSize w:val="1"/>
       <w:tblStyleColBandSize w:val="1"/>
-      <w:tblInd w:w="0" w:type="dxa"/>
       <w:tblBorders>
         <w:top w:val="single" w:sz="4" w:space="0" w:color="8EAADB"/>
         <w:left w:val="single" w:sz="4" w:space="0" w:color="8EAADB"/>
@@ -6552,12 +7325,6 @@
         <w:insideH w:val="single" w:sz="4" w:space="0" w:color="8EAADB"/>
         <w:insideV w:val="single" w:sz="4" w:space="0" w:color="8EAADB"/>
       </w:tblBorders>
-      <w:tblCellMar>
-        <w:top w:w="0" w:type="dxa"/>
-        <w:left w:w="108" w:type="dxa"/>
-        <w:bottom w:w="0" w:type="dxa"/>
-        <w:right w:w="108" w:type="dxa"/>
-      </w:tblCellMar>
     </w:tblPr>
     <w:tblStylePr w:type="firstRow">
       <w:rPr>
@@ -6888,7 +7655,7 @@
   <a:extraClrSchemeLst/>
   <a:extLst>
     <a:ext uri="{05A4C25C-085E-4340-85A3-A5531E510DB2}">
-      <thm15:themeFamily xmlns="" xmlns:thm15="http://schemas.microsoft.com/office/thememl/2012/main" name="Office Theme" id="{62F939B6-93AF-4DB8-9C6B-D6C7DFDC589F}" vid="{4A3C46E8-61CC-4603-A589-7422A47A8E4A}"/>
+      <thm15:themeFamily xmlns:thm15="http://schemas.microsoft.com/office/thememl/2012/main" name="Office Theme" id="{62F939B6-93AF-4DB8-9C6B-D6C7DFDC589F}" vid="{4A3C46E8-61CC-4603-A589-7422A47A8E4A}"/>
     </a:ext>
   </a:extLst>
 </a:theme>

</xml_diff>

<commit_message>
updated volere with my lessons learned
</commit_message>
<xml_diff>
--- a/Documentation and Planning/Volere/Volere.docx
+++ b/Documentation and Planning/Volere/Volere.docx
@@ -937,7 +937,7 @@
                     </pic:cNvPicPr>
                   </pic:nvPicPr>
                   <pic:blipFill>
-                    <a:blip r:embed="rId7" cstate="print">
+                    <a:blip r:embed="rId8" cstate="print">
                       <a:extLst>
                         <a:ext uri="{28A0092B-C50C-407E-A947-70E740481C1C}">
                           <a14:useLocalDpi xmlns:a14="http://schemas.microsoft.com/office/drawing/2010/main" val="0"/>
@@ -1021,10 +1021,10 @@
             <v:path o:extrusionok="f" gradientshapeok="t" o:connecttype="rect"/>
             <o:lock v:ext="edit" aspectratio="t"/>
           </v:shapetype>
-          <v:shape id="_x0000_i1025" type="#_x0000_t75" style="width:473.25pt;height:357.75pt" o:ole="">
-            <v:imagedata r:id="rId8" o:title=""/>
+          <v:shape id="_x0000_i1025" type="#_x0000_t75" style="width:473.4pt;height:357.6pt" o:ole="">
+            <v:imagedata r:id="rId9" o:title=""/>
           </v:shape>
-          <o:OLEObject Type="Embed" ProgID="Visio.Drawing.15" ShapeID="_x0000_i1025" DrawAspect="Content" ObjectID="_1510727245" r:id="rId9"/>
+          <o:OLEObject Type="Embed" ProgID="Visio.Drawing.15" ShapeID="_x0000_i1025" DrawAspect="Content" ObjectID="_1510731408" r:id="rId10"/>
         </w:object>
       </w:r>
     </w:p>
@@ -1378,10 +1378,10 @@
       </w:pPr>
       <w:r>
         <w:object w:dxaOrig="7485" w:dyaOrig="9105">
-          <v:shape id="_x0000_i1026" type="#_x0000_t75" style="width:408pt;height:409.5pt" o:ole="">
-            <v:imagedata r:id="rId10" o:title=""/>
+          <v:shape id="_x0000_i1026" type="#_x0000_t75" style="width:408pt;height:409.8pt" o:ole="">
+            <v:imagedata r:id="rId11" o:title=""/>
           </v:shape>
-          <o:OLEObject Type="Embed" ProgID="Visio.Drawing.15" ShapeID="_x0000_i1026" DrawAspect="Content" ObjectID="_1510727246" r:id="rId11"/>
+          <o:OLEObject Type="Embed" ProgID="Visio.Drawing.15" ShapeID="_x0000_i1026" DrawAspect="Content" ObjectID="_1510731409" r:id="rId12"/>
         </w:object>
       </w:r>
     </w:p>
@@ -1710,10 +1710,10 @@
       </w:pPr>
       <w:r>
         <w:object w:dxaOrig="12361" w:dyaOrig="4381">
-          <v:shape id="_x0000_i1027" type="#_x0000_t75" style="width:472.5pt;height:168pt" o:ole="">
-            <v:imagedata r:id="rId12" o:title=""/>
+          <v:shape id="_x0000_i1027" type="#_x0000_t75" style="width:472.8pt;height:168pt" o:ole="">
+            <v:imagedata r:id="rId13" o:title=""/>
           </v:shape>
-          <o:OLEObject Type="Embed" ProgID="Visio.Drawing.15" ShapeID="_x0000_i1027" DrawAspect="Content" ObjectID="_1510727247" r:id="rId13"/>
+          <o:OLEObject Type="Embed" ProgID="Visio.Drawing.15" ShapeID="_x0000_i1027" DrawAspect="Content" ObjectID="_1510731410" r:id="rId14"/>
         </w:object>
       </w:r>
     </w:p>
@@ -2162,10 +2162,10 @@
       </w:pPr>
       <w:r>
         <w:object w:dxaOrig="10650" w:dyaOrig="6945">
-          <v:shape id="_x0000_i1028" type="#_x0000_t75" style="width:474.75pt;height:309pt" o:ole="">
-            <v:imagedata r:id="rId14" o:title=""/>
+          <v:shape id="_x0000_i1028" type="#_x0000_t75" style="width:475.2pt;height:309pt" o:ole="">
+            <v:imagedata r:id="rId15" o:title=""/>
           </v:shape>
-          <o:OLEObject Type="Embed" ProgID="Visio.Drawing.15" ShapeID="_x0000_i1028" DrawAspect="Content" ObjectID="_1510727248" r:id="rId15"/>
+          <o:OLEObject Type="Embed" ProgID="Visio.Drawing.15" ShapeID="_x0000_i1028" DrawAspect="Content" ObjectID="_1510731411" r:id="rId16"/>
         </w:object>
       </w:r>
     </w:p>
@@ -2553,10 +2553,10 @@
     <w:p>
       <w:r>
         <w:object w:dxaOrig="12540" w:dyaOrig="7440">
-          <v:shape id="_x0000_i1029" type="#_x0000_t75" style="width:472.5pt;height:280.5pt" o:ole="">
-            <v:imagedata r:id="rId16" o:title=""/>
+          <v:shape id="_x0000_i1029" type="#_x0000_t75" style="width:472.8pt;height:280.2pt" o:ole="">
+            <v:imagedata r:id="rId17" o:title=""/>
           </v:shape>
-          <o:OLEObject Type="Embed" ProgID="Visio.Drawing.15" ShapeID="_x0000_i1029" DrawAspect="Content" ObjectID="_1510727249" r:id="rId17"/>
+          <o:OLEObject Type="Embed" ProgID="Visio.Drawing.15" ShapeID="_x0000_i1029" DrawAspect="Content" ObjectID="_1510731412" r:id="rId18"/>
         </w:object>
       </w:r>
     </w:p>
@@ -3010,10 +3010,10 @@
       </w:pPr>
       <w:r>
         <w:object w:dxaOrig="7231" w:dyaOrig="5460">
-          <v:shape id="_x0000_i1030" type="#_x0000_t75" style="width:361.5pt;height:273pt" o:ole="">
-            <v:imagedata r:id="rId18" o:title=""/>
+          <v:shape id="_x0000_i1030" type="#_x0000_t75" style="width:361.8pt;height:273pt" o:ole="">
+            <v:imagedata r:id="rId19" o:title=""/>
           </v:shape>
-          <o:OLEObject Type="Embed" ProgID="Visio.Drawing.15" ShapeID="_x0000_i1030" DrawAspect="Content" ObjectID="_1510727250" r:id="rId19"/>
+          <o:OLEObject Type="Embed" ProgID="Visio.Drawing.15" ShapeID="_x0000_i1030" DrawAspect="Content" ObjectID="_1510731413" r:id="rId20"/>
         </w:object>
       </w:r>
     </w:p>
@@ -3080,7 +3080,7 @@
                     <pic:cNvPicPr/>
                   </pic:nvPicPr>
                   <pic:blipFill>
-                    <a:blip r:embed="rId20" cstate="print"/>
+                    <a:blip r:embed="rId21" cstate="print"/>
                     <a:stretch>
                       <a:fillRect/>
                     </a:stretch>
@@ -3169,7 +3169,7 @@
                     </pic:cNvPicPr>
                   </pic:nvPicPr>
                   <pic:blipFill>
-                    <a:blip r:embed="rId21">
+                    <a:blip r:embed="rId22">
                       <a:extLst>
                         <a:ext uri="{28A0092B-C50C-407E-A947-70E740481C1C}">
                           <a14:useLocalDpi xmlns:a14="http://schemas.microsoft.com/office/drawing/2010/main" val="0"/>
@@ -3213,10 +3213,10 @@
     <w:p>
       <w:r>
         <w:object w:dxaOrig="20385" w:dyaOrig="17385">
-          <v:shape id="_x0000_i1031" type="#_x0000_t75" style="width:474pt;height:391.5pt" o:ole="">
-            <v:imagedata r:id="rId22" o:title=""/>
+          <v:shape id="_x0000_i1031" type="#_x0000_t75" style="width:474pt;height:391.2pt" o:ole="">
+            <v:imagedata r:id="rId23" o:title=""/>
           </v:shape>
-          <o:OLEObject Type="Embed" ProgID="Visio.Drawing.15" ShapeID="_x0000_i1031" DrawAspect="Content" ObjectID="_1510727251" r:id="rId23"/>
+          <o:OLEObject Type="Embed" ProgID="Visio.Drawing.15" ShapeID="_x0000_i1031" DrawAspect="Content" ObjectID="_1510731414" r:id="rId24"/>
         </w:object>
       </w:r>
     </w:p>
@@ -3230,8 +3230,6 @@
     </w:p>
     <w:p/>
     <w:p>
-      <w:bookmarkStart w:id="0" w:name="_GoBack"/>
-      <w:bookmarkEnd w:id="0"/>
       <w:r>
         <w:t>We did not create a state diagram for this project.</w:t>
       </w:r>
@@ -3254,7 +3252,7 @@
       </w:r>
     </w:p>
     <w:p>
-      <w:hyperlink r:id="rId24" w:history="1">
+      <w:hyperlink r:id="rId25" w:history="1">
         <w:r>
           <w:rPr>
             <w:rStyle w:val="Hyperlink"/>
@@ -3296,7 +3294,7 @@
                     </pic:cNvPicPr>
                   </pic:nvPicPr>
                   <pic:blipFill>
-                    <a:blip r:embed="rId25">
+                    <a:blip r:embed="rId26">
                       <a:extLst>
                         <a:ext uri="{28A0092B-C50C-407E-A947-70E740481C1C}">
                           <a14:useLocalDpi xmlns:a14="http://schemas.microsoft.com/office/drawing/2010/main" val="0"/>
@@ -3352,7 +3350,7 @@
                     </pic:cNvPicPr>
                   </pic:nvPicPr>
                   <pic:blipFill>
-                    <a:blip r:embed="rId26">
+                    <a:blip r:embed="rId27">
                       <a:extLst>
                         <a:ext uri="{28A0092B-C50C-407E-A947-70E740481C1C}">
                           <a14:useLocalDpi xmlns:a14="http://schemas.microsoft.com/office/drawing/2010/main" val="0"/>
@@ -3414,7 +3412,7 @@
                     </pic:cNvPicPr>
                   </pic:nvPicPr>
                   <pic:blipFill>
-                    <a:blip r:embed="rId27">
+                    <a:blip r:embed="rId28">
                       <a:extLst>
                         <a:ext uri="{28A0092B-C50C-407E-A947-70E740481C1C}">
                           <a14:useLocalDpi xmlns:a14="http://schemas.microsoft.com/office/drawing/2010/main" val="0"/>
@@ -3470,7 +3468,7 @@
                     </pic:cNvPicPr>
                   </pic:nvPicPr>
                   <pic:blipFill>
-                    <a:blip r:embed="rId28">
+                    <a:blip r:embed="rId29">
                       <a:extLst>
                         <a:ext uri="{28A0092B-C50C-407E-A947-70E740481C1C}">
                           <a14:useLocalDpi xmlns:a14="http://schemas.microsoft.com/office/drawing/2010/main" val="0"/>
@@ -3527,7 +3525,7 @@
                     </pic:cNvPicPr>
                   </pic:nvPicPr>
                   <pic:blipFill>
-                    <a:blip r:embed="rId29">
+                    <a:blip r:embed="rId30">
                       <a:extLst>
                         <a:ext uri="{28A0092B-C50C-407E-A947-70E740481C1C}">
                           <a14:useLocalDpi xmlns:a14="http://schemas.microsoft.com/office/drawing/2010/main" val="0"/>
@@ -3583,7 +3581,7 @@
                     </pic:cNvPicPr>
                   </pic:nvPicPr>
                   <pic:blipFill>
-                    <a:blip r:embed="rId30">
+                    <a:blip r:embed="rId31">
                       <a:extLst>
                         <a:ext uri="{28A0092B-C50C-407E-A947-70E740481C1C}">
                           <a14:useLocalDpi xmlns:a14="http://schemas.microsoft.com/office/drawing/2010/main" val="0"/>
@@ -3824,6 +3822,61 @@
     <w:p/>
     <w:p>
       <w:r>
+        <w:t xml:space="preserve">If I had another month to work on Butterfly, some things I would like to work on more would be the user interface, saving </w:t>
+      </w:r>
+      <w:r>
+        <w:t xml:space="preserve">user </w:t>
+      </w:r>
+      <w:r>
+        <w:t>settings, supporting file types aside from MP3s, allowing the user to select custom colors to create their own themes, and expanding the Twitter feature.</w:t>
+      </w:r>
+    </w:p>
+    <w:p/>
+    <w:p>
+      <w:r>
+        <w:t xml:space="preserve">I think our current project is very solid overall. I think that another month of work would do good things for the UI. I would like it to look slightly more consistent as well as throw around the idea </w:t>
+      </w:r>
+      <w:r>
+        <w:t>of using</w:t>
+      </w:r>
+      <w:r>
+        <w:t xml:space="preserve"> a different, more modern look &amp; feel. Another thing I would have liked to do is allow the user to see what other people are currently listening to within </w:t>
+      </w:r>
+      <w:r>
+        <w:t xml:space="preserve">the </w:t>
+      </w:r>
+      <w:r>
+        <w:t>Butterfly</w:t>
+      </w:r>
+      <w:r>
+        <w:t xml:space="preserve"> application</w:t>
+      </w:r>
+      <w:r>
+        <w:t>.</w:t>
+      </w:r>
+    </w:p>
+    <w:p/>
+    <w:p/>
+    <w:p>
+      <w:r>
+        <w:t>I think that system design is the most difficult task. Our UML class diagram is very large and has been constantly updated during the development of But</w:t>
+      </w:r>
+      <w:r>
+        <w:t xml:space="preserve">terfly. I think </w:t>
+      </w:r>
+      <w:r>
+        <w:lastRenderedPageBreak/>
+        <w:t>that the design is the most difficult task because your team may decide on a design but later realize that</w:t>
+      </w:r>
+      <w:bookmarkStart w:id="0" w:name="_GoBack"/>
+      <w:bookmarkEnd w:id="0"/>
+      <w:r>
+        <w:t xml:space="preserve"> the design will not work correctly or there is a better way to do something. I found it difficult to keep the design and code at the same state at all times.</w:t>
+      </w:r>
+    </w:p>
+    <w:p/>
+    <w:p>
+      <w:r>
         <w:t xml:space="preserve">Nick </w:t>
       </w:r>
       <w:proofErr w:type="spellStart"/>
@@ -3837,9 +3890,9 @@
     </w:p>
     <w:p/>
     <w:sectPr>
-      <w:headerReference w:type="even" r:id="rId31"/>
-      <w:headerReference w:type="default" r:id="rId32"/>
-      <w:footerReference w:type="default" r:id="rId33"/>
+      <w:headerReference w:type="even" r:id="rId32"/>
+      <w:headerReference w:type="default" r:id="rId33"/>
+      <w:footerReference w:type="default" r:id="rId34"/>
       <w:pgSz w:w="11900" w:h="16840"/>
       <w:pgMar w:top="1440" w:right="1220" w:bottom="1701" w:left="1200" w:header="720" w:footer="1134" w:gutter="0"/>
       <w:cols w:space="720"/>
@@ -7659,4 +7712,16 @@
     </a:ext>
   </a:extLst>
 </a:theme>
+</file>
+
+<file path=customXml/item1.xml><?xml version="1.0" encoding="utf-8"?>
+<b:Sources xmlns:b="http://schemas.openxmlformats.org/officeDocument/2006/bibliography" xmlns="http://schemas.openxmlformats.org/officeDocument/2006/bibliography" SelectedStyle="\APASixthEditionOfficeOnline.xsl" StyleName="APA" Version="6"/>
+</file>
+
+<file path=customXml/itemProps1.xml><?xml version="1.0" encoding="utf-8"?>
+<ds:datastoreItem xmlns:ds="http://schemas.openxmlformats.org/officeDocument/2006/customXml" ds:itemID="{402C014E-ED17-48C5-8431-0855B1D360CE}">
+  <ds:schemaRefs>
+    <ds:schemaRef ds:uri="http://schemas.openxmlformats.org/officeDocument/2006/bibliography"/>
+  </ds:schemaRefs>
+</ds:datastoreItem>
 </file>
</xml_diff>

<commit_message>
added my part of the personal lessons learned
</commit_message>
<xml_diff>
--- a/Documentation and Planning/Volere/Volere.docx
+++ b/Documentation and Planning/Volere/Volere.docx
@@ -1021,10 +1021,10 @@
             <v:path o:extrusionok="f" gradientshapeok="t" o:connecttype="rect"/>
             <o:lock v:ext="edit" aspectratio="t"/>
           </v:shapetype>
-          <v:shape id="_x0000_i1025" type="#_x0000_t75" style="width:473.4pt;height:357.6pt" o:ole="">
+          <v:shape id="_x0000_i1025" type="#_x0000_t75" style="width:473.25pt;height:357.75pt" o:ole="">
             <v:imagedata r:id="rId9" o:title=""/>
           </v:shape>
-          <o:OLEObject Type="Embed" ProgID="Visio.Drawing.15" ShapeID="_x0000_i1025" DrawAspect="Content" ObjectID="_1510731408" r:id="rId10"/>
+          <o:OLEObject Type="Embed" ProgID="Visio.Drawing.15" ShapeID="_x0000_i1025" DrawAspect="Content" ObjectID="_1510736464" r:id="rId10"/>
         </w:object>
       </w:r>
     </w:p>
@@ -1378,10 +1378,10 @@
       </w:pPr>
       <w:r>
         <w:object w:dxaOrig="7485" w:dyaOrig="9105">
-          <v:shape id="_x0000_i1026" type="#_x0000_t75" style="width:408pt;height:409.8pt" o:ole="">
+          <v:shape id="_x0000_i1026" type="#_x0000_t75" style="width:408pt;height:409.5pt" o:ole="">
             <v:imagedata r:id="rId11" o:title=""/>
           </v:shape>
-          <o:OLEObject Type="Embed" ProgID="Visio.Drawing.15" ShapeID="_x0000_i1026" DrawAspect="Content" ObjectID="_1510731409" r:id="rId12"/>
+          <o:OLEObject Type="Embed" ProgID="Visio.Drawing.15" ShapeID="_x0000_i1026" DrawAspect="Content" ObjectID="_1510736465" r:id="rId12"/>
         </w:object>
       </w:r>
     </w:p>
@@ -1710,10 +1710,10 @@
       </w:pPr>
       <w:r>
         <w:object w:dxaOrig="12361" w:dyaOrig="4381">
-          <v:shape id="_x0000_i1027" type="#_x0000_t75" style="width:472.8pt;height:168pt" o:ole="">
+          <v:shape id="_x0000_i1027" type="#_x0000_t75" style="width:472.5pt;height:168pt" o:ole="">
             <v:imagedata r:id="rId13" o:title=""/>
           </v:shape>
-          <o:OLEObject Type="Embed" ProgID="Visio.Drawing.15" ShapeID="_x0000_i1027" DrawAspect="Content" ObjectID="_1510731410" r:id="rId14"/>
+          <o:OLEObject Type="Embed" ProgID="Visio.Drawing.15" ShapeID="_x0000_i1027" DrawAspect="Content" ObjectID="_1510736466" r:id="rId14"/>
         </w:object>
       </w:r>
     </w:p>
@@ -2162,10 +2162,10 @@
       </w:pPr>
       <w:r>
         <w:object w:dxaOrig="10650" w:dyaOrig="6945">
-          <v:shape id="_x0000_i1028" type="#_x0000_t75" style="width:475.2pt;height:309pt" o:ole="">
+          <v:shape id="_x0000_i1028" type="#_x0000_t75" style="width:474.75pt;height:309pt" o:ole="">
             <v:imagedata r:id="rId15" o:title=""/>
           </v:shape>
-          <o:OLEObject Type="Embed" ProgID="Visio.Drawing.15" ShapeID="_x0000_i1028" DrawAspect="Content" ObjectID="_1510731411" r:id="rId16"/>
+          <o:OLEObject Type="Embed" ProgID="Visio.Drawing.15" ShapeID="_x0000_i1028" DrawAspect="Content" ObjectID="_1510736467" r:id="rId16"/>
         </w:object>
       </w:r>
     </w:p>
@@ -2553,10 +2553,10 @@
     <w:p>
       <w:r>
         <w:object w:dxaOrig="12540" w:dyaOrig="7440">
-          <v:shape id="_x0000_i1029" type="#_x0000_t75" style="width:472.8pt;height:280.2pt" o:ole="">
+          <v:shape id="_x0000_i1029" type="#_x0000_t75" style="width:472.5pt;height:279.75pt" o:ole="">
             <v:imagedata r:id="rId17" o:title=""/>
           </v:shape>
-          <o:OLEObject Type="Embed" ProgID="Visio.Drawing.15" ShapeID="_x0000_i1029" DrawAspect="Content" ObjectID="_1510731412" r:id="rId18"/>
+          <o:OLEObject Type="Embed" ProgID="Visio.Drawing.15" ShapeID="_x0000_i1029" DrawAspect="Content" ObjectID="_1510736468" r:id="rId18"/>
         </w:object>
       </w:r>
     </w:p>
@@ -3010,10 +3010,10 @@
       </w:pPr>
       <w:r>
         <w:object w:dxaOrig="7231" w:dyaOrig="5460">
-          <v:shape id="_x0000_i1030" type="#_x0000_t75" style="width:361.8pt;height:273pt" o:ole="">
+          <v:shape id="_x0000_i1030" type="#_x0000_t75" style="width:362.25pt;height:273pt" o:ole="">
             <v:imagedata r:id="rId19" o:title=""/>
           </v:shape>
-          <o:OLEObject Type="Embed" ProgID="Visio.Drawing.15" ShapeID="_x0000_i1030" DrawAspect="Content" ObjectID="_1510731413" r:id="rId20"/>
+          <o:OLEObject Type="Embed" ProgID="Visio.Drawing.15" ShapeID="_x0000_i1030" DrawAspect="Content" ObjectID="_1510736469" r:id="rId20"/>
         </w:object>
       </w:r>
     </w:p>
@@ -3213,10 +3213,10 @@
     <w:p>
       <w:r>
         <w:object w:dxaOrig="20385" w:dyaOrig="17385">
-          <v:shape id="_x0000_i1031" type="#_x0000_t75" style="width:474pt;height:391.2pt" o:ole="">
+          <v:shape id="_x0000_i1031" type="#_x0000_t75" style="width:474pt;height:391.5pt" o:ole="">
             <v:imagedata r:id="rId23" o:title=""/>
           </v:shape>
-          <o:OLEObject Type="Embed" ProgID="Visio.Drawing.15" ShapeID="_x0000_i1031" DrawAspect="Content" ObjectID="_1510731414" r:id="rId24"/>
+          <o:OLEObject Type="Embed" ProgID="Visio.Drawing.15" ShapeID="_x0000_i1031" DrawAspect="Content" ObjectID="_1510736470" r:id="rId24"/>
         </w:object>
       </w:r>
     </w:p>
@@ -3796,82 +3796,143 @@
         <w:t>We kept a to-do list in a folder on the repository, and communicated the tasks that each of us were working on so that no overlap occurred.</w:t>
       </w:r>
     </w:p>
-    <w:p>
-      <w:pPr>
-        <w:pStyle w:val="Heading1"/>
-      </w:pPr>
-      <w:r>
-        <w:t>27. Lessons learned by Each Team Membe</w:t>
-      </w:r>
-      <w:r>
-        <w:t>r</w:t>
-      </w:r>
-    </w:p>
-    <w:p/>
-    <w:p>
-      <w:r>
-        <w:t xml:space="preserve">Nate Christiansen – </w:t>
-      </w:r>
-    </w:p>
-    <w:p/>
-    <w:p>
-      <w:r>
-        <w:t xml:space="preserve">Jake Wheeler – </w:t>
-      </w:r>
-    </w:p>
-    <w:p/>
-    <w:p>
-      <w:r>
-        <w:t xml:space="preserve">If I had another month to work on Butterfly, some things I would like to work on more would be the user interface, saving </w:t>
-      </w:r>
-      <w:r>
-        <w:t xml:space="preserve">user </w:t>
-      </w:r>
-      <w:r>
-        <w:t>settings, supporting file types aside from MP3s, allowing the user to select custom colors to create their own themes, and expanding the Twitter feature.</w:t>
-      </w:r>
-    </w:p>
-    <w:p/>
-    <w:p>
-      <w:r>
-        <w:t xml:space="preserve">I think our current project is very solid overall. I think that another month of work would do good things for the UI. I would like it to look slightly more consistent as well as throw around the idea </w:t>
-      </w:r>
-      <w:r>
-        <w:t>of using</w:t>
-      </w:r>
-      <w:r>
-        <w:t xml:space="preserve"> a different, more modern look &amp; feel. Another thing I would have liked to do is allow the user to see what other people are currently listening to within </w:t>
-      </w:r>
-      <w:r>
-        <w:t xml:space="preserve">the </w:t>
-      </w:r>
-      <w:r>
-        <w:t>Butterfly</w:t>
-      </w:r>
-      <w:r>
-        <w:t xml:space="preserve"> application</w:t>
-      </w:r>
-      <w:r>
-        <w:t>.</w:t>
-      </w:r>
-    </w:p>
     <w:p/>
     <w:p/>
-    <w:p>
-      <w:r>
-        <w:t>I think that system design is the most difficult task. Our UML class diagram is very large and has been constantly updated during the development of But</w:t>
-      </w:r>
-      <w:r>
-        <w:t xml:space="preserve">terfly. I think </w:t>
-      </w:r>
+    <w:p/>
+    <w:p/>
+    <w:p/>
+    <w:p/>
+    <w:p/>
+    <w:p/>
+    <w:p/>
+    <w:p/>
+    <w:p/>
+    <w:p/>
+    <w:p/>
+    <w:p/>
+    <w:p/>
+    <w:p/>
+    <w:p/>
+    <w:p/>
+    <w:p/>
+    <w:p>
+      <w:pPr>
+        <w:pStyle w:val="Heading1"/>
+      </w:pPr>
       <w:r>
         <w:lastRenderedPageBreak/>
-        <w:t>that the design is the most difficult task because your team may decide on a design but later realize that</w:t>
+        <w:t>27. Lessons learned by Each Team Membe</w:t>
+      </w:r>
+      <w:r>
+        <w:t>r</w:t>
+      </w:r>
+    </w:p>
+    <w:p/>
+    <w:p>
+      <w:r>
+        <w:t xml:space="preserve">Nate Christiansen – </w:t>
+      </w:r>
+    </w:p>
+    <w:p/>
+    <w:p>
+      <w:r>
+        <w:t xml:space="preserve">If I had another month to work on Butterfly, I would very much like to work on optimization of resources.  I think that while everything works pretty well, there is probably a lot of improvements to be made on how everything is handled.  There is likely many spots that are way more resource intensive than should be.  Especially revolving around </w:t>
+      </w:r>
+      <w:proofErr w:type="spellStart"/>
+      <w:r>
+        <w:t>ISongLists</w:t>
+      </w:r>
+      <w:proofErr w:type="spellEnd"/>
+      <w:r>
+        <w:t xml:space="preserve"> and Songs.  I would also have liked to add more features to the music player, such as: more settings, the ability to remove songs from the library and have them remain gone until added, the ability to delete songs from the computer, </w:t>
+      </w:r>
+      <w:r>
+        <w:t xml:space="preserve">improved search functionality, </w:t>
+      </w:r>
+      <w:r>
+        <w:t>and improved social functions.  Finally I would like to have made a custom look and feel that could be applied to everything to achieve a more cohesive feel for the project.</w:t>
+      </w:r>
+    </w:p>
+    <w:p/>
+    <w:p>
+      <w:r>
+        <w:t xml:space="preserve">I found the most difficult part of the project to be the </w:t>
+      </w:r>
+      <w:r>
+        <w:t>system design</w:t>
+      </w:r>
+      <w:r>
+        <w:t xml:space="preserve">.  </w:t>
+      </w:r>
+      <w:r>
+        <w:t xml:space="preserve">More specifically, design documentation.  </w:t>
+      </w:r>
+      <w:r>
+        <w:t xml:space="preserve">In terms of </w:t>
+      </w:r>
+      <w:r>
+        <w:t>implementation, everything came pretty smooth I think.  All of our ideas translated pretty well into code, and changing designs in the code was pretty easy.  Butterfly was relatively easy overall.  However, keeping the design documents up to date was a challenge, as well as constantly keeping track of system designs that are always changing as we discover better ways to implement things.  Our class diagram is very large and has many interwoven classes, which leads to a painful experience when trying to add, remove, or update it.</w:t>
       </w:r>
       <w:bookmarkStart w:id="0" w:name="_GoBack"/>
       <w:bookmarkEnd w:id="0"/>
       <w:r>
-        <w:t xml:space="preserve"> the design will not work correctly or there is a better way to do something. I found it difficult to keep the design and code at the same state at all times.</w:t>
+        <w:t xml:space="preserve"> </w:t>
+      </w:r>
+    </w:p>
+    <w:p/>
+    <w:p>
+      <w:r>
+        <w:t xml:space="preserve">Jake Wheeler – </w:t>
+      </w:r>
+    </w:p>
+    <w:p/>
+    <w:p>
+      <w:r>
+        <w:t xml:space="preserve">If I had another month to work on Butterfly, some things I would like to work on more would be the user interface, saving </w:t>
+      </w:r>
+      <w:r>
+        <w:t xml:space="preserve">user </w:t>
+      </w:r>
+      <w:r>
+        <w:t>settings, supporting file types aside from MP3s, allowing the user to select custom colors to create their own themes, and expanding the Twitter feature.</w:t>
+      </w:r>
+    </w:p>
+    <w:p/>
+    <w:p>
+      <w:r>
+        <w:t xml:space="preserve">I think our current project is very solid overall. I think that another month of work would do good things for the UI. I would like it to look slightly more consistent as well as throw around the idea </w:t>
+      </w:r>
+      <w:r>
+        <w:t>of using</w:t>
+      </w:r>
+      <w:r>
+        <w:t xml:space="preserve"> a different, more modern look &amp; feel. Another thing I would have liked to do is allow the user to see what other people are currently listening to within </w:t>
+      </w:r>
+      <w:r>
+        <w:t xml:space="preserve">the </w:t>
+      </w:r>
+      <w:r>
+        <w:t>Butterfly</w:t>
+      </w:r>
+      <w:r>
+        <w:t xml:space="preserve"> application</w:t>
+      </w:r>
+      <w:r>
+        <w:t>.</w:t>
+      </w:r>
+    </w:p>
+    <w:p/>
+    <w:p/>
+    <w:p>
+      <w:r>
+        <w:t>I think that system design is the most difficult task. Our UML class diagram is very large and has been constantly updated during the development of But</w:t>
+      </w:r>
+      <w:r>
+        <w:t xml:space="preserve">terfly. I think that the design is the most difficult task because your team may decide on a design </w:t>
+      </w:r>
+      <w:r>
+        <w:lastRenderedPageBreak/>
+        <w:t>but later realize that the design will not work correctly or there is a better way to do something. I found it difficult to keep the design and code at the same state at all times.</w:t>
       </w:r>
     </w:p>
     <w:p/>
@@ -7714,12 +7775,30 @@
 </a:theme>
 </file>
 
+<file path=word/webextensions/taskpanes.xml><?xml version="1.0" encoding="utf-8"?>
+<wetp:taskpanes xmlns:wetp="http://schemas.microsoft.com/office/webextensions/taskpanes/2010/11">
+  <wetp:taskpane dockstate="right" visibility="0" width="350" row="1">
+    <wetp:webextensionref xmlns:r="http://schemas.openxmlformats.org/officeDocument/2006/relationships" r:id="rId1"/>
+  </wetp:taskpane>
+</wetp:taskpanes>
+</file>
+
+<file path=word/webextensions/webextension1.xml><?xml version="1.0" encoding="utf-8"?>
+<we:webextension xmlns:we="http://schemas.microsoft.com/office/webextensions/webextension/2010/11" id="{771A2527-2C25-4306-AB63-C04459CEFD5C}">
+  <we:reference id="wa102925879" version="1.2.0.0" store="en-US" storeType="OMEX"/>
+  <we:alternateReferences/>
+  <we:properties/>
+  <we:bindings/>
+  <we:snapshot xmlns:r="http://schemas.openxmlformats.org/officeDocument/2006/relationships"/>
+</we:webextension>
+</file>
+
 <file path=customXml/item1.xml><?xml version="1.0" encoding="utf-8"?>
 <b:Sources xmlns:b="http://schemas.openxmlformats.org/officeDocument/2006/bibliography" xmlns="http://schemas.openxmlformats.org/officeDocument/2006/bibliography" SelectedStyle="\APASixthEditionOfficeOnline.xsl" StyleName="APA" Version="6"/>
 </file>
 
 <file path=customXml/itemProps1.xml><?xml version="1.0" encoding="utf-8"?>
-<ds:datastoreItem xmlns:ds="http://schemas.openxmlformats.org/officeDocument/2006/customXml" ds:itemID="{402C014E-ED17-48C5-8431-0855B1D360CE}">
+<ds:datastoreItem xmlns:ds="http://schemas.openxmlformats.org/officeDocument/2006/customXml" ds:itemID="{12A729B9-7485-4DC9-A675-4116E8DF8793}">
   <ds:schemaRefs>
     <ds:schemaRef ds:uri="http://schemas.openxmlformats.org/officeDocument/2006/bibliography"/>
   </ds:schemaRefs>

</xml_diff>

<commit_message>
Added my volere answers and erased my easyUML generated class diagram from the class diagram folder
</commit_message>
<xml_diff>
--- a/Documentation and Planning/Volere/Volere.docx
+++ b/Documentation and Planning/Volere/Volere.docx
@@ -1,6 +1,6 @@
 
 <file path=word/document.xml><?xml version="1.0" encoding="utf-8"?>
-<w:document xmlns:wpc="http://schemas.microsoft.com/office/word/2010/wordprocessingCanvas" xmlns:mc="http://schemas.openxmlformats.org/markup-compatibility/2006" xmlns:o="urn:schemas-microsoft-com:office:office" xmlns:r="http://schemas.openxmlformats.org/officeDocument/2006/relationships" xmlns:m="http://schemas.openxmlformats.org/officeDocument/2006/math" xmlns:v="urn:schemas-microsoft-com:vml" xmlns:wp14="http://schemas.microsoft.com/office/word/2010/wordprocessingDrawing" xmlns:wp="http://schemas.openxmlformats.org/drawingml/2006/wordprocessingDrawing" xmlns:w10="urn:schemas-microsoft-com:office:word" xmlns:w="http://schemas.openxmlformats.org/wordprocessingml/2006/main" xmlns:w14="http://schemas.microsoft.com/office/word/2010/wordml" xmlns:w15="http://schemas.microsoft.com/office/word/2012/wordml" xmlns:wpg="http://schemas.microsoft.com/office/word/2010/wordprocessingGroup" xmlns:wpi="http://schemas.microsoft.com/office/word/2010/wordprocessingInk" xmlns:wne="http://schemas.microsoft.com/office/word/2006/wordml" xmlns:wps="http://schemas.microsoft.com/office/word/2010/wordprocessingShape" mc:Ignorable="w14 w15 wp14">
+<w:document xmlns:ve="http://schemas.openxmlformats.org/markup-compatibility/2006" xmlns:o="urn:schemas-microsoft-com:office:office" xmlns:r="http://schemas.openxmlformats.org/officeDocument/2006/relationships" xmlns:m="http://schemas.openxmlformats.org/officeDocument/2006/math" xmlns:v="urn:schemas-microsoft-com:vml" xmlns:wp="http://schemas.openxmlformats.org/drawingml/2006/wordprocessingDrawing" xmlns:w10="urn:schemas-microsoft-com:office:word" xmlns:w="http://schemas.openxmlformats.org/wordprocessingml/2006/main" xmlns:wne="http://schemas.microsoft.com/office/word/2006/wordml">
   <w:body>
     <w:p>
       <w:pPr>
@@ -337,15 +337,7 @@
         <w:pStyle w:val="Heading2"/>
       </w:pPr>
       <w:r>
-        <w:t xml:space="preserve">1a. </w:t>
-      </w:r>
-      <w:proofErr w:type="gramStart"/>
-      <w:r>
-        <w:t>The</w:t>
-      </w:r>
-      <w:proofErr w:type="gramEnd"/>
-      <w:r>
-        <w:t xml:space="preserve"> User Business or Background of the Project Effort</w:t>
+        <w:t>1a. The User Business or Background of the Project Effort</w:t>
       </w:r>
     </w:p>
     <w:p>
@@ -411,15 +403,7 @@
         <w:pStyle w:val="Heading2"/>
       </w:pPr>
       <w:r>
-        <w:t xml:space="preserve">2a. </w:t>
-      </w:r>
-      <w:proofErr w:type="gramStart"/>
-      <w:r>
-        <w:t>The</w:t>
-      </w:r>
-      <w:proofErr w:type="gramEnd"/>
-      <w:r>
-        <w:t xml:space="preserve"> Client </w:t>
+        <w:t xml:space="preserve">2a. The Client </w:t>
       </w:r>
     </w:p>
     <w:p>
@@ -435,15 +419,7 @@
         <w:pStyle w:val="Heading2"/>
       </w:pPr>
       <w:r>
-        <w:t xml:space="preserve">2b. </w:t>
-      </w:r>
-      <w:proofErr w:type="gramStart"/>
-      <w:r>
-        <w:t>The</w:t>
-      </w:r>
-      <w:proofErr w:type="gramEnd"/>
-      <w:r>
-        <w:t xml:space="preserve"> Customer </w:t>
+        <w:t xml:space="preserve">2b. The Customer </w:t>
       </w:r>
     </w:p>
     <w:p>
@@ -510,15 +486,7 @@
         <w:pStyle w:val="Heading2"/>
       </w:pPr>
       <w:r>
-        <w:t xml:space="preserve">3a. </w:t>
-      </w:r>
-      <w:proofErr w:type="gramStart"/>
-      <w:r>
-        <w:t>The</w:t>
-      </w:r>
-      <w:proofErr w:type="gramEnd"/>
-      <w:r>
-        <w:t xml:space="preserve"> Hands-On Users of the Product </w:t>
+        <w:t xml:space="preserve">3a. The Hands-On Users of the Product </w:t>
       </w:r>
     </w:p>
     <w:p>
@@ -793,15 +761,7 @@
         <w:pStyle w:val="Heading3"/>
       </w:pPr>
       <w:r>
-        <w:t xml:space="preserve">Tweet – A short message that is sent to </w:t>
-      </w:r>
-      <w:proofErr w:type="gramStart"/>
-      <w:r>
-        <w:t>Twitter</w:t>
-      </w:r>
-      <w:proofErr w:type="gramEnd"/>
-      <w:r>
-        <w:t xml:space="preserve"> that is written by the user.</w:t>
+        <w:t>Tweet – A short message that is sent to Twitter that is written by the user.</w:t>
       </w:r>
       <w:r>
         <w:t xml:space="preserve"> </w:t>
@@ -876,15 +836,7 @@
         <w:pStyle w:val="Heading2"/>
       </w:pPr>
       <w:r>
-        <w:t xml:space="preserve">7a. </w:t>
-      </w:r>
-      <w:proofErr w:type="gramStart"/>
-      <w:r>
-        <w:t>The</w:t>
-      </w:r>
-      <w:proofErr w:type="gramEnd"/>
-      <w:r>
-        <w:t xml:space="preserve"> Current Situation</w:t>
+        <w:t>7a. The Current Situation</w:t>
       </w:r>
     </w:p>
     <w:p>
@@ -900,15 +852,7 @@
         <w:pStyle w:val="Heading2"/>
       </w:pPr>
       <w:r>
-        <w:t xml:space="preserve">7b. </w:t>
-      </w:r>
-      <w:proofErr w:type="gramStart"/>
-      <w:r>
-        <w:t>The</w:t>
-      </w:r>
-      <w:proofErr w:type="gramEnd"/>
-      <w:r>
-        <w:t xml:space="preserve"> Context of the Work</w:t>
+        <w:t>7b. The Context of the Work</w:t>
       </w:r>
     </w:p>
     <w:p>
@@ -940,7 +884,7 @@
                     <a:blip r:embed="rId8" cstate="print">
                       <a:extLst>
                         <a:ext uri="{28A0092B-C50C-407E-A947-70E740481C1C}">
-                          <a14:useLocalDpi xmlns:a14="http://schemas.microsoft.com/office/drawing/2010/main" val="0"/>
+                          <a14:useLocalDpi xmlns:a14="http://schemas.microsoft.com/office/drawing/2010/main" xmlns:wps="http://schemas.microsoft.com/office/word/2010/wordprocessingShape" xmlns:wpi="http://schemas.microsoft.com/office/word/2010/wordprocessingInk" xmlns:wpg="http://schemas.microsoft.com/office/word/2010/wordprocessingGroup" xmlns:w15="http://schemas.microsoft.com/office/word/2012/wordml" xmlns:w14="http://schemas.microsoft.com/office/word/2010/wordml" xmlns:w="http://schemas.openxmlformats.org/wordprocessingml/2006/main" xmlns:w10="urn:schemas-microsoft-com:office:word" xmlns:wp14="http://schemas.microsoft.com/office/word/2010/wordprocessingDrawing" xmlns:v="urn:schemas-microsoft-com:vml" xmlns:o="urn:schemas-microsoft-com:office:office" xmlns:mc="http://schemas.openxmlformats.org/markup-compatibility/2006" xmlns:wpc="http://schemas.microsoft.com/office/word/2010/wordprocessingCanvas" xmlns="" val="0"/>
                         </a:ext>
                       </a:extLst>
                     </a:blip>
@@ -1024,7 +968,7 @@
           <v:shape id="_x0000_i1025" type="#_x0000_t75" style="width:473.25pt;height:357.75pt" o:ole="">
             <v:imagedata r:id="rId9" o:title=""/>
           </v:shape>
-          <o:OLEObject Type="Embed" ProgID="Visio.Drawing.15" ShapeID="_x0000_i1025" DrawAspect="Content" ObjectID="_1510736464" r:id="rId10"/>
+          <o:OLEObject Type="Embed" ProgID="Visio.Drawing.15" ShapeID="_x0000_i1025" DrawAspect="Content" ObjectID="_1510745071" r:id="rId10"/>
         </w:object>
       </w:r>
     </w:p>
@@ -1064,7 +1008,7 @@
       <w:tblPr>
         <w:tblStyle w:val="TableGrid"/>
         <w:tblW w:w="0" w:type="auto"/>
-        <w:tblLook w:val="04A0" w:firstRow="1" w:lastRow="0" w:firstColumn="1" w:lastColumn="0" w:noHBand="0" w:noVBand="1"/>
+        <w:tblLook w:val="04A0"/>
       </w:tblPr>
       <w:tblGrid>
         <w:gridCol w:w="1756"/>
@@ -1381,7 +1325,7 @@
           <v:shape id="_x0000_i1026" type="#_x0000_t75" style="width:408pt;height:409.5pt" o:ole="">
             <v:imagedata r:id="rId11" o:title=""/>
           </v:shape>
-          <o:OLEObject Type="Embed" ProgID="Visio.Drawing.15" ShapeID="_x0000_i1026" DrawAspect="Content" ObjectID="_1510736465" r:id="rId12"/>
+          <o:OLEObject Type="Embed" ProgID="Visio.Drawing.15" ShapeID="_x0000_i1026" DrawAspect="Content" ObjectID="_1510745072" r:id="rId12"/>
         </w:object>
       </w:r>
     </w:p>
@@ -1391,7 +1335,7 @@
       <w:tblPr>
         <w:tblStyle w:val="TableGrid"/>
         <w:tblW w:w="0" w:type="auto"/>
-        <w:tblLook w:val="04A0" w:firstRow="1" w:lastRow="0" w:firstColumn="1" w:lastColumn="0" w:noHBand="0" w:noVBand="1"/>
+        <w:tblLook w:val="04A0"/>
       </w:tblPr>
       <w:tblGrid>
         <w:gridCol w:w="1756"/>
@@ -1713,7 +1657,7 @@
           <v:shape id="_x0000_i1027" type="#_x0000_t75" style="width:472.5pt;height:168pt" o:ole="">
             <v:imagedata r:id="rId13" o:title=""/>
           </v:shape>
-          <o:OLEObject Type="Embed" ProgID="Visio.Drawing.15" ShapeID="_x0000_i1027" DrawAspect="Content" ObjectID="_1510736466" r:id="rId14"/>
+          <o:OLEObject Type="Embed" ProgID="Visio.Drawing.15" ShapeID="_x0000_i1027" DrawAspect="Content" ObjectID="_1510745073" r:id="rId14"/>
         </w:object>
       </w:r>
     </w:p>
@@ -1726,7 +1670,7 @@
       <w:tblPr>
         <w:tblStyle w:val="TableGrid"/>
         <w:tblW w:w="0" w:type="auto"/>
-        <w:tblLook w:val="04A0" w:firstRow="1" w:lastRow="0" w:firstColumn="1" w:lastColumn="0" w:noHBand="0" w:noVBand="1"/>
+        <w:tblLook w:val="04A0"/>
       </w:tblPr>
       <w:tblGrid>
         <w:gridCol w:w="1756"/>
@@ -2165,7 +2109,7 @@
           <v:shape id="_x0000_i1028" type="#_x0000_t75" style="width:474.75pt;height:309pt" o:ole="">
             <v:imagedata r:id="rId15" o:title=""/>
           </v:shape>
-          <o:OLEObject Type="Embed" ProgID="Visio.Drawing.15" ShapeID="_x0000_i1028" DrawAspect="Content" ObjectID="_1510736467" r:id="rId16"/>
+          <o:OLEObject Type="Embed" ProgID="Visio.Drawing.15" ShapeID="_x0000_i1028" DrawAspect="Content" ObjectID="_1510745074" r:id="rId16"/>
         </w:object>
       </w:r>
     </w:p>
@@ -2178,7 +2122,7 @@
       <w:tblPr>
         <w:tblStyle w:val="TableGrid"/>
         <w:tblW w:w="0" w:type="auto"/>
-        <w:tblLook w:val="04A0" w:firstRow="1" w:lastRow="0" w:firstColumn="1" w:lastColumn="0" w:noHBand="0" w:noVBand="1"/>
+        <w:tblLook w:val="04A0"/>
       </w:tblPr>
       <w:tblGrid>
         <w:gridCol w:w="1756"/>
@@ -2556,7 +2500,7 @@
           <v:shape id="_x0000_i1029" type="#_x0000_t75" style="width:472.5pt;height:279.75pt" o:ole="">
             <v:imagedata r:id="rId17" o:title=""/>
           </v:shape>
-          <o:OLEObject Type="Embed" ProgID="Visio.Drawing.15" ShapeID="_x0000_i1029" DrawAspect="Content" ObjectID="_1510736468" r:id="rId18"/>
+          <o:OLEObject Type="Embed" ProgID="Visio.Drawing.15" ShapeID="_x0000_i1029" DrawAspect="Content" ObjectID="_1510745075" r:id="rId18"/>
         </w:object>
       </w:r>
     </w:p>
@@ -2569,7 +2513,7 @@
       <w:tblPr>
         <w:tblStyle w:val="TableGrid"/>
         <w:tblW w:w="0" w:type="auto"/>
-        <w:tblLook w:val="04A0" w:firstRow="1" w:lastRow="0" w:firstColumn="1" w:lastColumn="0" w:noHBand="0" w:noVBand="1"/>
+        <w:tblLook w:val="04A0"/>
       </w:tblPr>
       <w:tblGrid>
         <w:gridCol w:w="1756"/>
@@ -3013,7 +2957,7 @@
           <v:shape id="_x0000_i1030" type="#_x0000_t75" style="width:362.25pt;height:273pt" o:ole="">
             <v:imagedata r:id="rId19" o:title=""/>
           </v:shape>
-          <o:OLEObject Type="Embed" ProgID="Visio.Drawing.15" ShapeID="_x0000_i1030" DrawAspect="Content" ObjectID="_1510736469" r:id="rId20"/>
+          <o:OLEObject Type="Embed" ProgID="Visio.Drawing.15" ShapeID="_x0000_i1030" DrawAspect="Content" ObjectID="_1510745076" r:id="rId20"/>
         </w:object>
       </w:r>
     </w:p>
@@ -3169,10 +3113,10 @@
                     </pic:cNvPicPr>
                   </pic:nvPicPr>
                   <pic:blipFill>
-                    <a:blip r:embed="rId22">
+                    <a:blip r:embed="rId22" cstate="print">
                       <a:extLst>
                         <a:ext uri="{28A0092B-C50C-407E-A947-70E740481C1C}">
-                          <a14:useLocalDpi xmlns:a14="http://schemas.microsoft.com/office/drawing/2010/main" val="0"/>
+                          <a14:useLocalDpi xmlns:a14="http://schemas.microsoft.com/office/drawing/2010/main" xmlns:wps="http://schemas.microsoft.com/office/word/2010/wordprocessingShape" xmlns:wpi="http://schemas.microsoft.com/office/word/2010/wordprocessingInk" xmlns:wpg="http://schemas.microsoft.com/office/word/2010/wordprocessingGroup" xmlns:w15="http://schemas.microsoft.com/office/word/2012/wordml" xmlns:w14="http://schemas.microsoft.com/office/word/2010/wordml" xmlns:w="http://schemas.openxmlformats.org/wordprocessingml/2006/main" xmlns:w10="urn:schemas-microsoft-com:office:word" xmlns:wp14="http://schemas.microsoft.com/office/word/2010/wordprocessingDrawing" xmlns:v="urn:schemas-microsoft-com:vml" xmlns:o="urn:schemas-microsoft-com:office:office" xmlns:mc="http://schemas.openxmlformats.org/markup-compatibility/2006" xmlns:wpc="http://schemas.microsoft.com/office/word/2010/wordprocessingCanvas" xmlns="" val="0"/>
                         </a:ext>
                       </a:extLst>
                     </a:blip>
@@ -3216,7 +3160,7 @@
           <v:shape id="_x0000_i1031" type="#_x0000_t75" style="width:474pt;height:391.5pt" o:ole="">
             <v:imagedata r:id="rId23" o:title=""/>
           </v:shape>
-          <o:OLEObject Type="Embed" ProgID="Visio.Drawing.15" ShapeID="_x0000_i1031" DrawAspect="Content" ObjectID="_1510736470" r:id="rId24"/>
+          <o:OLEObject Type="Embed" ProgID="Visio.Drawing.15" ShapeID="_x0000_i1031" DrawAspect="Content" ObjectID="_1510745077" r:id="rId24"/>
         </w:object>
       </w:r>
     </w:p>
@@ -3294,10 +3238,10 @@
                     </pic:cNvPicPr>
                   </pic:nvPicPr>
                   <pic:blipFill>
-                    <a:blip r:embed="rId26">
+                    <a:blip r:embed="rId26" cstate="print">
                       <a:extLst>
                         <a:ext uri="{28A0092B-C50C-407E-A947-70E740481C1C}">
-                          <a14:useLocalDpi xmlns:a14="http://schemas.microsoft.com/office/drawing/2010/main" val="0"/>
+                          <a14:useLocalDpi xmlns:a14="http://schemas.microsoft.com/office/drawing/2010/main" xmlns:wps="http://schemas.microsoft.com/office/word/2010/wordprocessingShape" xmlns:wpi="http://schemas.microsoft.com/office/word/2010/wordprocessingInk" xmlns:wpg="http://schemas.microsoft.com/office/word/2010/wordprocessingGroup" xmlns:w15="http://schemas.microsoft.com/office/word/2012/wordml" xmlns:w14="http://schemas.microsoft.com/office/word/2010/wordml" xmlns:w="http://schemas.openxmlformats.org/wordprocessingml/2006/main" xmlns:w10="urn:schemas-microsoft-com:office:word" xmlns:wp14="http://schemas.microsoft.com/office/word/2010/wordprocessingDrawing" xmlns:v="urn:schemas-microsoft-com:vml" xmlns:o="urn:schemas-microsoft-com:office:office" xmlns:mc="http://schemas.openxmlformats.org/markup-compatibility/2006" xmlns:wpc="http://schemas.microsoft.com/office/word/2010/wordprocessingCanvas" xmlns="" val="0"/>
                         </a:ext>
                       </a:extLst>
                     </a:blip>
@@ -3350,10 +3294,10 @@
                     </pic:cNvPicPr>
                   </pic:nvPicPr>
                   <pic:blipFill>
-                    <a:blip r:embed="rId27">
+                    <a:blip r:embed="rId27" cstate="print">
                       <a:extLst>
                         <a:ext uri="{28A0092B-C50C-407E-A947-70E740481C1C}">
-                          <a14:useLocalDpi xmlns:a14="http://schemas.microsoft.com/office/drawing/2010/main" val="0"/>
+                          <a14:useLocalDpi xmlns:a14="http://schemas.microsoft.com/office/drawing/2010/main" xmlns:wps="http://schemas.microsoft.com/office/word/2010/wordprocessingShape" xmlns:wpi="http://schemas.microsoft.com/office/word/2010/wordprocessingInk" xmlns:wpg="http://schemas.microsoft.com/office/word/2010/wordprocessingGroup" xmlns:w15="http://schemas.microsoft.com/office/word/2012/wordml" xmlns:w14="http://schemas.microsoft.com/office/word/2010/wordml" xmlns:w="http://schemas.openxmlformats.org/wordprocessingml/2006/main" xmlns:w10="urn:schemas-microsoft-com:office:word" xmlns:wp14="http://schemas.microsoft.com/office/word/2010/wordprocessingDrawing" xmlns:v="urn:schemas-microsoft-com:vml" xmlns:o="urn:schemas-microsoft-com:office:office" xmlns:mc="http://schemas.openxmlformats.org/markup-compatibility/2006" xmlns:wpc="http://schemas.microsoft.com/office/word/2010/wordprocessingCanvas" xmlns="" val="0"/>
                         </a:ext>
                       </a:extLst>
                     </a:blip>
@@ -3412,10 +3356,10 @@
                     </pic:cNvPicPr>
                   </pic:nvPicPr>
                   <pic:blipFill>
-                    <a:blip r:embed="rId28">
+                    <a:blip r:embed="rId28" cstate="print">
                       <a:extLst>
                         <a:ext uri="{28A0092B-C50C-407E-A947-70E740481C1C}">
-                          <a14:useLocalDpi xmlns:a14="http://schemas.microsoft.com/office/drawing/2010/main" val="0"/>
+                          <a14:useLocalDpi xmlns:a14="http://schemas.microsoft.com/office/drawing/2010/main" xmlns:wps="http://schemas.microsoft.com/office/word/2010/wordprocessingShape" xmlns:wpi="http://schemas.microsoft.com/office/word/2010/wordprocessingInk" xmlns:wpg="http://schemas.microsoft.com/office/word/2010/wordprocessingGroup" xmlns:w15="http://schemas.microsoft.com/office/word/2012/wordml" xmlns:w14="http://schemas.microsoft.com/office/word/2010/wordml" xmlns:w="http://schemas.openxmlformats.org/wordprocessingml/2006/main" xmlns:w10="urn:schemas-microsoft-com:office:word" xmlns:wp14="http://schemas.microsoft.com/office/word/2010/wordprocessingDrawing" xmlns:v="urn:schemas-microsoft-com:vml" xmlns:o="urn:schemas-microsoft-com:office:office" xmlns:mc="http://schemas.openxmlformats.org/markup-compatibility/2006" xmlns:wpc="http://schemas.microsoft.com/office/word/2010/wordprocessingCanvas" xmlns="" val="0"/>
                         </a:ext>
                       </a:extLst>
                     </a:blip>
@@ -3468,10 +3412,10 @@
                     </pic:cNvPicPr>
                   </pic:nvPicPr>
                   <pic:blipFill>
-                    <a:blip r:embed="rId29">
+                    <a:blip r:embed="rId29" cstate="print">
                       <a:extLst>
                         <a:ext uri="{28A0092B-C50C-407E-A947-70E740481C1C}">
-                          <a14:useLocalDpi xmlns:a14="http://schemas.microsoft.com/office/drawing/2010/main" val="0"/>
+                          <a14:useLocalDpi xmlns:a14="http://schemas.microsoft.com/office/drawing/2010/main" xmlns:wps="http://schemas.microsoft.com/office/word/2010/wordprocessingShape" xmlns:wpi="http://schemas.microsoft.com/office/word/2010/wordprocessingInk" xmlns:wpg="http://schemas.microsoft.com/office/word/2010/wordprocessingGroup" xmlns:w15="http://schemas.microsoft.com/office/word/2012/wordml" xmlns:w14="http://schemas.microsoft.com/office/word/2010/wordml" xmlns:w="http://schemas.openxmlformats.org/wordprocessingml/2006/main" xmlns:w10="urn:schemas-microsoft-com:office:word" xmlns:wp14="http://schemas.microsoft.com/office/word/2010/wordprocessingDrawing" xmlns:v="urn:schemas-microsoft-com:vml" xmlns:o="urn:schemas-microsoft-com:office:office" xmlns:mc="http://schemas.openxmlformats.org/markup-compatibility/2006" xmlns:wpc="http://schemas.microsoft.com/office/word/2010/wordprocessingCanvas" xmlns="" val="0"/>
                         </a:ext>
                       </a:extLst>
                     </a:blip>
@@ -3525,10 +3469,10 @@
                     </pic:cNvPicPr>
                   </pic:nvPicPr>
                   <pic:blipFill>
-                    <a:blip r:embed="rId30">
+                    <a:blip r:embed="rId30" cstate="print">
                       <a:extLst>
                         <a:ext uri="{28A0092B-C50C-407E-A947-70E740481C1C}">
-                          <a14:useLocalDpi xmlns:a14="http://schemas.microsoft.com/office/drawing/2010/main" val="0"/>
+                          <a14:useLocalDpi xmlns:a14="http://schemas.microsoft.com/office/drawing/2010/main" xmlns:wps="http://schemas.microsoft.com/office/word/2010/wordprocessingShape" xmlns:wpi="http://schemas.microsoft.com/office/word/2010/wordprocessingInk" xmlns:wpg="http://schemas.microsoft.com/office/word/2010/wordprocessingGroup" xmlns:w15="http://schemas.microsoft.com/office/word/2012/wordml" xmlns:w14="http://schemas.microsoft.com/office/word/2010/wordml" xmlns:w="http://schemas.openxmlformats.org/wordprocessingml/2006/main" xmlns:w10="urn:schemas-microsoft-com:office:word" xmlns:wp14="http://schemas.microsoft.com/office/word/2010/wordprocessingDrawing" xmlns:v="urn:schemas-microsoft-com:vml" xmlns:o="urn:schemas-microsoft-com:office:office" xmlns:mc="http://schemas.openxmlformats.org/markup-compatibility/2006" xmlns:wpc="http://schemas.microsoft.com/office/word/2010/wordprocessingCanvas" xmlns="" val="0"/>
                         </a:ext>
                       </a:extLst>
                     </a:blip>
@@ -3581,10 +3525,10 @@
                     </pic:cNvPicPr>
                   </pic:nvPicPr>
                   <pic:blipFill>
-                    <a:blip r:embed="rId31">
+                    <a:blip r:embed="rId31" cstate="print">
                       <a:extLst>
                         <a:ext uri="{28A0092B-C50C-407E-A947-70E740481C1C}">
-                          <a14:useLocalDpi xmlns:a14="http://schemas.microsoft.com/office/drawing/2010/main" val="0"/>
+                          <a14:useLocalDpi xmlns:a14="http://schemas.microsoft.com/office/drawing/2010/main" xmlns:wps="http://schemas.microsoft.com/office/word/2010/wordprocessingShape" xmlns:wpi="http://schemas.microsoft.com/office/word/2010/wordprocessingInk" xmlns:wpg="http://schemas.microsoft.com/office/word/2010/wordprocessingGroup" xmlns:w15="http://schemas.microsoft.com/office/word/2012/wordml" xmlns:w14="http://schemas.microsoft.com/office/word/2010/wordml" xmlns:w="http://schemas.openxmlformats.org/wordprocessingml/2006/main" xmlns:w10="urn:schemas-microsoft-com:office:word" xmlns:wp14="http://schemas.microsoft.com/office/word/2010/wordprocessingDrawing" xmlns:v="urn:schemas-microsoft-com:vml" xmlns:o="urn:schemas-microsoft-com:office:office" xmlns:mc="http://schemas.openxmlformats.org/markup-compatibility/2006" xmlns:wpc="http://schemas.microsoft.com/office/word/2010/wordprocessingCanvas" xmlns="" val="0"/>
                         </a:ext>
                       </a:extLst>
                     </a:blip>
@@ -3938,18 +3882,38 @@
     <w:p/>
     <w:p>
       <w:r>
-        <w:t xml:space="preserve">Nick </w:t>
-      </w:r>
-      <w:proofErr w:type="spellStart"/>
-      <w:r>
-        <w:t>Kapty</w:t>
-      </w:r>
-      <w:proofErr w:type="spellEnd"/>
-      <w:r>
-        <w:t xml:space="preserve"> – </w:t>
+        <w:t xml:space="preserve">Nick Kapty – </w:t>
+      </w:r>
+      <w:r>
+        <w:t>Given another month to work on Butterfly, I would like to work on making the user interface as aesthetically pleasing as possible.</w:t>
+      </w:r>
+      <w:r>
+        <w:t xml:space="preserve"> Right now our interface is pretty dull.</w:t>
+      </w:r>
+      <w:r>
+        <w:t xml:space="preserve"> For example, the Twitter sharing feature could be blue instead of our default gray and black to match </w:t>
+      </w:r>
+      <w:r>
+        <w:t>Twitter's look and feel</w:t>
+      </w:r>
+      <w:r>
+        <w:t>. Right now, there are no music players that I know of that offer full customization of the colors of any and all windows in the application, so a menu dedicated to full customization is also an interesting possible feature.</w:t>
       </w:r>
     </w:p>
     <w:p/>
+    <w:p>
+      <w:r>
+        <w:t>The most difficult</w:t>
+      </w:r>
+      <w:r>
+        <w:t xml:space="preserve"> part of the project for me was split about evenly between system design and implementation. For design, it was difficult keeping our documentation and diagrams up to date based on our currently implemented code. We fell behind on updating our class diagram most specifically.</w:t>
+      </w:r>
+    </w:p>
+    <w:p>
+      <w:r>
+        <w:t>In terms of implementation,  being a less experienced/skilled programmer than Jake and Nate left me confused and I fell behind on some elements of our implementation. As a result from my perspective the level of the system that we implemented was kind of difficult for me to understand in some places and I was unable to contribute to some parts as much as I would have liked to.</w:t>
+      </w:r>
+    </w:p>
     <w:sectPr>
       <w:headerReference w:type="even" r:id="rId32"/>
       <w:headerReference w:type="default" r:id="rId33"/>
@@ -3964,7 +3928,7 @@
 </file>
 
 <file path=word/endnotes.xml><?xml version="1.0" encoding="utf-8"?>
-<w:endnotes xmlns:wpc="http://schemas.microsoft.com/office/word/2010/wordprocessingCanvas" xmlns:mc="http://schemas.openxmlformats.org/markup-compatibility/2006" xmlns:o="urn:schemas-microsoft-com:office:office" xmlns:r="http://schemas.openxmlformats.org/officeDocument/2006/relationships" xmlns:m="http://schemas.openxmlformats.org/officeDocument/2006/math" xmlns:v="urn:schemas-microsoft-com:vml" xmlns:wp14="http://schemas.microsoft.com/office/word/2010/wordprocessingDrawing" xmlns:wp="http://schemas.openxmlformats.org/drawingml/2006/wordprocessingDrawing" xmlns:w10="urn:schemas-microsoft-com:office:word" xmlns:w="http://schemas.openxmlformats.org/wordprocessingml/2006/main" xmlns:w14="http://schemas.microsoft.com/office/word/2010/wordml" xmlns:w15="http://schemas.microsoft.com/office/word/2012/wordml" xmlns:wpg="http://schemas.microsoft.com/office/word/2010/wordprocessingGroup" xmlns:wpi="http://schemas.microsoft.com/office/word/2010/wordprocessingInk" xmlns:wne="http://schemas.microsoft.com/office/word/2006/wordml" xmlns:wps="http://schemas.microsoft.com/office/word/2010/wordprocessingShape" mc:Ignorable="w14 w15 wp14">
+<w:endnotes xmlns:ve="http://schemas.openxmlformats.org/markup-compatibility/2006" xmlns:o="urn:schemas-microsoft-com:office:office" xmlns:r="http://schemas.openxmlformats.org/officeDocument/2006/relationships" xmlns:m="http://schemas.openxmlformats.org/officeDocument/2006/math" xmlns:v="urn:schemas-microsoft-com:vml" xmlns:wp="http://schemas.openxmlformats.org/drawingml/2006/wordprocessingDrawing" xmlns:w10="urn:schemas-microsoft-com:office:word" xmlns:w="http://schemas.openxmlformats.org/wordprocessingml/2006/main" xmlns:wne="http://schemas.microsoft.com/office/word/2006/wordml">
   <w:endnote w:type="separator" w:id="-1">
     <w:p>
       <w:r>
@@ -3987,14 +3951,14 @@
 </file>
 
 <file path=word/footer1.xml><?xml version="1.0" encoding="utf-8"?>
-<w:ftr xmlns:wpc="http://schemas.microsoft.com/office/word/2010/wordprocessingCanvas" xmlns:mc="http://schemas.openxmlformats.org/markup-compatibility/2006" xmlns:o="urn:schemas-microsoft-com:office:office" xmlns:r="http://schemas.openxmlformats.org/officeDocument/2006/relationships" xmlns:m="http://schemas.openxmlformats.org/officeDocument/2006/math" xmlns:v="urn:schemas-microsoft-com:vml" xmlns:wp14="http://schemas.microsoft.com/office/word/2010/wordprocessingDrawing" xmlns:wp="http://schemas.openxmlformats.org/drawingml/2006/wordprocessingDrawing" xmlns:w10="urn:schemas-microsoft-com:office:word" xmlns:w="http://schemas.openxmlformats.org/wordprocessingml/2006/main" xmlns:w14="http://schemas.microsoft.com/office/word/2010/wordml" xmlns:w15="http://schemas.microsoft.com/office/word/2012/wordml" xmlns:wpg="http://schemas.microsoft.com/office/word/2010/wordprocessingGroup" xmlns:wpi="http://schemas.microsoft.com/office/word/2010/wordprocessingInk" xmlns:wne="http://schemas.microsoft.com/office/word/2006/wordml" xmlns:wps="http://schemas.microsoft.com/office/word/2010/wordprocessingShape" mc:Ignorable="w14 w15 wp14">
+<w:ftr xmlns:ve="http://schemas.openxmlformats.org/markup-compatibility/2006" xmlns:o="urn:schemas-microsoft-com:office:office" xmlns:r="http://schemas.openxmlformats.org/officeDocument/2006/relationships" xmlns:m="http://schemas.openxmlformats.org/officeDocument/2006/math" xmlns:v="urn:schemas-microsoft-com:vml" xmlns:wp="http://schemas.openxmlformats.org/drawingml/2006/wordprocessingDrawing" xmlns:w10="urn:schemas-microsoft-com:office:word" xmlns:w="http://schemas.openxmlformats.org/wordprocessingml/2006/main" xmlns:wne="http://schemas.microsoft.com/office/word/2006/wordml">
   <w:p/>
   <w:p/>
 </w:ftr>
 </file>
 
 <file path=word/footnotes.xml><?xml version="1.0" encoding="utf-8"?>
-<w:footnotes xmlns:wpc="http://schemas.microsoft.com/office/word/2010/wordprocessingCanvas" xmlns:mc="http://schemas.openxmlformats.org/markup-compatibility/2006" xmlns:o="urn:schemas-microsoft-com:office:office" xmlns:r="http://schemas.openxmlformats.org/officeDocument/2006/relationships" xmlns:m="http://schemas.openxmlformats.org/officeDocument/2006/math" xmlns:v="urn:schemas-microsoft-com:vml" xmlns:wp14="http://schemas.microsoft.com/office/word/2010/wordprocessingDrawing" xmlns:wp="http://schemas.openxmlformats.org/drawingml/2006/wordprocessingDrawing" xmlns:w10="urn:schemas-microsoft-com:office:word" xmlns:w="http://schemas.openxmlformats.org/wordprocessingml/2006/main" xmlns:w14="http://schemas.microsoft.com/office/word/2010/wordml" xmlns:w15="http://schemas.microsoft.com/office/word/2012/wordml" xmlns:wpg="http://schemas.microsoft.com/office/word/2010/wordprocessingGroup" xmlns:wpi="http://schemas.microsoft.com/office/word/2010/wordprocessingInk" xmlns:wne="http://schemas.microsoft.com/office/word/2006/wordml" xmlns:wps="http://schemas.microsoft.com/office/word/2010/wordprocessingShape" mc:Ignorable="w14 w15 wp14">
+<w:footnotes xmlns:ve="http://schemas.openxmlformats.org/markup-compatibility/2006" xmlns:o="urn:schemas-microsoft-com:office:office" xmlns:r="http://schemas.openxmlformats.org/officeDocument/2006/relationships" xmlns:m="http://schemas.openxmlformats.org/officeDocument/2006/math" xmlns:v="urn:schemas-microsoft-com:vml" xmlns:wp="http://schemas.openxmlformats.org/drawingml/2006/wordprocessingDrawing" xmlns:w10="urn:schemas-microsoft-com:office:word" xmlns:w="http://schemas.openxmlformats.org/wordprocessingml/2006/main" xmlns:wne="http://schemas.microsoft.com/office/word/2006/wordml">
   <w:footnote w:type="separator" w:id="-1">
     <w:p>
       <w:r>
@@ -4017,14 +3981,14 @@
 </file>
 
 <file path=word/header1.xml><?xml version="1.0" encoding="utf-8"?>
-<w:hdr xmlns:wpc="http://schemas.microsoft.com/office/word/2010/wordprocessingCanvas" xmlns:mc="http://schemas.openxmlformats.org/markup-compatibility/2006" xmlns:o="urn:schemas-microsoft-com:office:office" xmlns:r="http://schemas.openxmlformats.org/officeDocument/2006/relationships" xmlns:m="http://schemas.openxmlformats.org/officeDocument/2006/math" xmlns:v="urn:schemas-microsoft-com:vml" xmlns:wp14="http://schemas.microsoft.com/office/word/2010/wordprocessingDrawing" xmlns:wp="http://schemas.openxmlformats.org/drawingml/2006/wordprocessingDrawing" xmlns:w10="urn:schemas-microsoft-com:office:word" xmlns:w="http://schemas.openxmlformats.org/wordprocessingml/2006/main" xmlns:w14="http://schemas.microsoft.com/office/word/2010/wordml" xmlns:w15="http://schemas.microsoft.com/office/word/2012/wordml" xmlns:wpg="http://schemas.microsoft.com/office/word/2010/wordprocessingGroup" xmlns:wpi="http://schemas.microsoft.com/office/word/2010/wordprocessingInk" xmlns:wne="http://schemas.microsoft.com/office/word/2006/wordml" xmlns:wps="http://schemas.microsoft.com/office/word/2010/wordprocessingShape" mc:Ignorable="w14 w15 wp14">
+<w:hdr xmlns:ve="http://schemas.openxmlformats.org/markup-compatibility/2006" xmlns:o="urn:schemas-microsoft-com:office:office" xmlns:r="http://schemas.openxmlformats.org/officeDocument/2006/relationships" xmlns:m="http://schemas.openxmlformats.org/officeDocument/2006/math" xmlns:v="urn:schemas-microsoft-com:vml" xmlns:wp="http://schemas.openxmlformats.org/drawingml/2006/wordprocessingDrawing" xmlns:w10="urn:schemas-microsoft-com:office:word" xmlns:w="http://schemas.openxmlformats.org/wordprocessingml/2006/main" xmlns:wne="http://schemas.microsoft.com/office/word/2006/wordml">
   <w:p/>
   <w:p/>
 </w:hdr>
 </file>
 
 <file path=word/header2.xml><?xml version="1.0" encoding="utf-8"?>
-<w:hdr xmlns:wpc="http://schemas.microsoft.com/office/word/2010/wordprocessingCanvas" xmlns:mc="http://schemas.openxmlformats.org/markup-compatibility/2006" xmlns:o="urn:schemas-microsoft-com:office:office" xmlns:r="http://schemas.openxmlformats.org/officeDocument/2006/relationships" xmlns:m="http://schemas.openxmlformats.org/officeDocument/2006/math" xmlns:v="urn:schemas-microsoft-com:vml" xmlns:wp14="http://schemas.microsoft.com/office/word/2010/wordprocessingDrawing" xmlns:wp="http://schemas.openxmlformats.org/drawingml/2006/wordprocessingDrawing" xmlns:w10="urn:schemas-microsoft-com:office:word" xmlns:w="http://schemas.openxmlformats.org/wordprocessingml/2006/main" xmlns:w14="http://schemas.microsoft.com/office/word/2010/wordml" xmlns:w15="http://schemas.microsoft.com/office/word/2012/wordml" xmlns:wpg="http://schemas.microsoft.com/office/word/2010/wordprocessingGroup" xmlns:wpi="http://schemas.microsoft.com/office/word/2010/wordprocessingInk" xmlns:wne="http://schemas.microsoft.com/office/word/2006/wordml" xmlns:wps="http://schemas.microsoft.com/office/word/2010/wordprocessingShape" mc:Ignorable="w14 w15 wp14">
+<w:hdr xmlns:ve="http://schemas.openxmlformats.org/markup-compatibility/2006" xmlns:o="urn:schemas-microsoft-com:office:office" xmlns:r="http://schemas.openxmlformats.org/officeDocument/2006/relationships" xmlns:m="http://schemas.openxmlformats.org/officeDocument/2006/math" xmlns:v="urn:schemas-microsoft-com:vml" xmlns:wp="http://schemas.openxmlformats.org/drawingml/2006/wordprocessingDrawing" xmlns:w10="urn:schemas-microsoft-com:office:word" xmlns:w="http://schemas.openxmlformats.org/wordprocessingml/2006/main" xmlns:wne="http://schemas.microsoft.com/office/word/2006/wordml">
   <w:p>
     <w:pPr>
       <w:pStyle w:val="Header"/>
@@ -4037,8 +4001,8 @@
 </file>
 
 <file path=word/numbering.xml><?xml version="1.0" encoding="utf-8"?>
-<w:numbering xmlns:wpc="http://schemas.microsoft.com/office/word/2010/wordprocessingCanvas" xmlns:mc="http://schemas.openxmlformats.org/markup-compatibility/2006" xmlns:o="urn:schemas-microsoft-com:office:office" xmlns:r="http://schemas.openxmlformats.org/officeDocument/2006/relationships" xmlns:m="http://schemas.openxmlformats.org/officeDocument/2006/math" xmlns:v="urn:schemas-microsoft-com:vml" xmlns:wp14="http://schemas.microsoft.com/office/word/2010/wordprocessingDrawing" xmlns:wp="http://schemas.openxmlformats.org/drawingml/2006/wordprocessingDrawing" xmlns:w10="urn:schemas-microsoft-com:office:word" xmlns:w="http://schemas.openxmlformats.org/wordprocessingml/2006/main" xmlns:w14="http://schemas.microsoft.com/office/word/2010/wordml" xmlns:w15="http://schemas.microsoft.com/office/word/2012/wordml" xmlns:wpg="http://schemas.microsoft.com/office/word/2010/wordprocessingGroup" xmlns:wpi="http://schemas.microsoft.com/office/word/2010/wordprocessingInk" xmlns:wne="http://schemas.microsoft.com/office/word/2006/wordml" xmlns:wps="http://schemas.microsoft.com/office/word/2010/wordprocessingShape" mc:Ignorable="w14 w15 wp14">
-  <w:abstractNum w:abstractNumId="0" w15:restartNumberingAfterBreak="0">
+<w:numbering xmlns:ve="http://schemas.openxmlformats.org/markup-compatibility/2006" xmlns:o="urn:schemas-microsoft-com:office:office" xmlns:r="http://schemas.openxmlformats.org/officeDocument/2006/relationships" xmlns:m="http://schemas.openxmlformats.org/officeDocument/2006/math" xmlns:v="urn:schemas-microsoft-com:vml" xmlns:wp="http://schemas.openxmlformats.org/drawingml/2006/wordprocessingDrawing" xmlns:w10="urn:schemas-microsoft-com:office:word" xmlns:w="http://schemas.openxmlformats.org/wordprocessingml/2006/main" xmlns:wne="http://schemas.microsoft.com/office/word/2006/wordml">
+  <w:abstractNum w:abstractNumId="0">
     <w:nsid w:val="0165230F"/>
     <w:multiLevelType w:val="hybridMultilevel"/>
     <w:tmpl w:val="6164ADF8"/>
@@ -4178,7 +4142,7 @@
       </w:rPr>
     </w:lvl>
   </w:abstractNum>
-  <w:abstractNum w:abstractNumId="1" w15:restartNumberingAfterBreak="0">
+  <w:abstractNum w:abstractNumId="1">
     <w:nsid w:val="05BB07EA"/>
     <w:multiLevelType w:val="multilevel"/>
     <w:tmpl w:val="9838354A"/>
@@ -4317,7 +4281,7 @@
       </w:rPr>
     </w:lvl>
   </w:abstractNum>
-  <w:abstractNum w:abstractNumId="2" w15:restartNumberingAfterBreak="0">
+  <w:abstractNum w:abstractNumId="2">
     <w:nsid w:val="05C807E3"/>
     <w:multiLevelType w:val="hybridMultilevel"/>
     <w:tmpl w:val="661CD922"/>
@@ -4457,7 +4421,7 @@
       </w:rPr>
     </w:lvl>
   </w:abstractNum>
-  <w:abstractNum w:abstractNumId="3" w15:restartNumberingAfterBreak="0">
+  <w:abstractNum w:abstractNumId="3">
     <w:nsid w:val="1C801188"/>
     <w:multiLevelType w:val="hybridMultilevel"/>
     <w:tmpl w:val="0428D160"/>
@@ -4597,7 +4561,7 @@
       </w:rPr>
     </w:lvl>
   </w:abstractNum>
-  <w:abstractNum w:abstractNumId="4" w15:restartNumberingAfterBreak="0">
+  <w:abstractNum w:abstractNumId="4">
     <w:nsid w:val="1CDF46DA"/>
     <w:multiLevelType w:val="hybridMultilevel"/>
     <w:tmpl w:val="A5E4CD66"/>
@@ -4736,7 +4700,7 @@
       </w:rPr>
     </w:lvl>
   </w:abstractNum>
-  <w:abstractNum w:abstractNumId="5" w15:restartNumberingAfterBreak="0">
+  <w:abstractNum w:abstractNumId="5">
     <w:nsid w:val="1EA31733"/>
     <w:multiLevelType w:val="hybridMultilevel"/>
     <w:tmpl w:val="67605C72"/>
@@ -4822,7 +4786,7 @@
       </w:pPr>
     </w:lvl>
   </w:abstractNum>
-  <w:abstractNum w:abstractNumId="6" w15:restartNumberingAfterBreak="0">
+  <w:abstractNum w:abstractNumId="6">
     <w:nsid w:val="22431FA7"/>
     <w:multiLevelType w:val="hybridMultilevel"/>
     <w:tmpl w:val="03E6EC56"/>
@@ -4962,7 +4926,7 @@
       </w:rPr>
     </w:lvl>
   </w:abstractNum>
-  <w:abstractNum w:abstractNumId="7" w15:restartNumberingAfterBreak="0">
+  <w:abstractNum w:abstractNumId="7">
     <w:nsid w:val="22927619"/>
     <w:multiLevelType w:val="hybridMultilevel"/>
     <w:tmpl w:val="C8C4B576"/>
@@ -5102,7 +5066,7 @@
       </w:rPr>
     </w:lvl>
   </w:abstractNum>
-  <w:abstractNum w:abstractNumId="8" w15:restartNumberingAfterBreak="0">
+  <w:abstractNum w:abstractNumId="8">
     <w:nsid w:val="239D77C4"/>
     <w:multiLevelType w:val="hybridMultilevel"/>
     <w:tmpl w:val="B762A6FE"/>
@@ -5241,7 +5205,7 @@
       </w:rPr>
     </w:lvl>
   </w:abstractNum>
-  <w:abstractNum w:abstractNumId="9" w15:restartNumberingAfterBreak="0">
+  <w:abstractNum w:abstractNumId="9">
     <w:nsid w:val="4D1F5A54"/>
     <w:multiLevelType w:val="hybridMultilevel"/>
     <w:tmpl w:val="2F623E26"/>
@@ -5381,7 +5345,7 @@
       </w:rPr>
     </w:lvl>
   </w:abstractNum>
-  <w:abstractNum w:abstractNumId="10" w15:restartNumberingAfterBreak="0">
+  <w:abstractNum w:abstractNumId="10">
     <w:nsid w:val="4F827141"/>
     <w:multiLevelType w:val="hybridMultilevel"/>
     <w:tmpl w:val="A3986B92"/>
@@ -5520,7 +5484,7 @@
       </w:rPr>
     </w:lvl>
   </w:abstractNum>
-  <w:abstractNum w:abstractNumId="11" w15:restartNumberingAfterBreak="0">
+  <w:abstractNum w:abstractNumId="11">
     <w:nsid w:val="54C8371B"/>
     <w:multiLevelType w:val="hybridMultilevel"/>
     <w:tmpl w:val="D5CE0186"/>
@@ -5659,7 +5623,7 @@
       </w:rPr>
     </w:lvl>
   </w:abstractNum>
-  <w:abstractNum w:abstractNumId="12" w15:restartNumberingAfterBreak="0">
+  <w:abstractNum w:abstractNumId="12">
     <w:nsid w:val="5FD529D1"/>
     <w:multiLevelType w:val="hybridMultilevel"/>
     <w:tmpl w:val="053C43FA"/>
@@ -5799,7 +5763,7 @@
       </w:rPr>
     </w:lvl>
   </w:abstractNum>
-  <w:abstractNum w:abstractNumId="13" w15:restartNumberingAfterBreak="0">
+  <w:abstractNum w:abstractNumId="13">
     <w:nsid w:val="651C1EA6"/>
     <w:multiLevelType w:val="hybridMultilevel"/>
     <w:tmpl w:val="DD500482"/>
@@ -5939,7 +5903,7 @@
       </w:rPr>
     </w:lvl>
   </w:abstractNum>
-  <w:abstractNum w:abstractNumId="14" w15:restartNumberingAfterBreak="0">
+  <w:abstractNum w:abstractNumId="14">
     <w:nsid w:val="6A5634AE"/>
     <w:multiLevelType w:val="multilevel"/>
     <w:tmpl w:val="7ED8C4A6"/>
@@ -6061,7 +6025,7 @@
       </w:rPr>
     </w:lvl>
   </w:abstractNum>
-  <w:abstractNum w:abstractNumId="15" w15:restartNumberingAfterBreak="0">
+  <w:abstractNum w:abstractNumId="15">
     <w:nsid w:val="6AC31BD9"/>
     <w:multiLevelType w:val="hybridMultilevel"/>
     <w:tmpl w:val="08026FA4"/>
@@ -6150,7 +6114,7 @@
       </w:pPr>
     </w:lvl>
   </w:abstractNum>
-  <w:abstractNum w:abstractNumId="16" w15:restartNumberingAfterBreak="0">
+  <w:abstractNum w:abstractNumId="16">
     <w:nsid w:val="6B4D245D"/>
     <w:multiLevelType w:val="hybridMultilevel"/>
     <w:tmpl w:val="8BF6BF7A"/>
@@ -6289,7 +6253,7 @@
       </w:rPr>
     </w:lvl>
   </w:abstractNum>
-  <w:abstractNum w:abstractNumId="17" w15:restartNumberingAfterBreak="0">
+  <w:abstractNum w:abstractNumId="17">
     <w:nsid w:val="706F283D"/>
     <w:multiLevelType w:val="hybridMultilevel"/>
     <w:tmpl w:val="B298EFDE"/>
@@ -6429,7 +6393,7 @@
       </w:rPr>
     </w:lvl>
   </w:abstractNum>
-  <w:abstractNum w:abstractNumId="18" w15:restartNumberingAfterBreak="0">
+  <w:abstractNum w:abstractNumId="18">
     <w:nsid w:val="744B37A2"/>
     <w:multiLevelType w:val="hybridMultilevel"/>
     <w:tmpl w:val="B1161076"/>
@@ -6630,7 +6594,7 @@
 </file>
 
 <file path=word/styles.xml><?xml version="1.0" encoding="utf-8"?>
-<w:styles xmlns:mc="http://schemas.openxmlformats.org/markup-compatibility/2006" xmlns:r="http://schemas.openxmlformats.org/officeDocument/2006/relationships" xmlns:w="http://schemas.openxmlformats.org/wordprocessingml/2006/main" xmlns:w14="http://schemas.microsoft.com/office/word/2010/wordml" xmlns:w15="http://schemas.microsoft.com/office/word/2012/wordml" mc:Ignorable="w14 w15">
+<w:styles xmlns:r="http://schemas.openxmlformats.org/officeDocument/2006/relationships" xmlns:w="http://schemas.openxmlformats.org/wordprocessingml/2006/main">
   <w:docDefaults>
     <w:rPrDefault>
       <w:rPr>
@@ -6640,378 +6604,144 @@
     </w:rPrDefault>
     <w:pPrDefault/>
   </w:docDefaults>
-  <w:latentStyles w:defLockedState="0" w:defUIPriority="99" w:defSemiHidden="0" w:defUnhideWhenUsed="0" w:defQFormat="0" w:count="371">
-    <w:lsdException w:name="Normal" w:uiPriority="0" w:qFormat="1"/>
-    <w:lsdException w:name="heading 1" w:uiPriority="9" w:qFormat="1"/>
-    <w:lsdException w:name="heading 2" w:uiPriority="9" w:qFormat="1"/>
-    <w:lsdException w:name="heading 3" w:uiPriority="0" w:qFormat="1"/>
-    <w:lsdException w:name="heading 4" w:uiPriority="9" w:qFormat="1"/>
-    <w:lsdException w:name="heading 5" w:uiPriority="9" w:qFormat="1"/>
-    <w:lsdException w:name="heading 6" w:uiPriority="9" w:qFormat="1"/>
-    <w:lsdException w:name="heading 7" w:uiPriority="9" w:qFormat="1"/>
-    <w:lsdException w:name="heading 8" w:uiPriority="9" w:qFormat="1"/>
-    <w:lsdException w:name="heading 9" w:uiPriority="9" w:qFormat="1"/>
-    <w:lsdException w:name="index 1" w:semiHidden="1" w:unhideWhenUsed="1"/>
-    <w:lsdException w:name="index 2" w:semiHidden="1" w:unhideWhenUsed="1"/>
-    <w:lsdException w:name="index 3" w:semiHidden="1" w:unhideWhenUsed="1"/>
-    <w:lsdException w:name="index 4" w:semiHidden="1" w:unhideWhenUsed="1"/>
-    <w:lsdException w:name="index 5" w:semiHidden="1" w:unhideWhenUsed="1"/>
-    <w:lsdException w:name="index 6" w:semiHidden="1" w:unhideWhenUsed="1"/>
-    <w:lsdException w:name="index 7" w:semiHidden="1" w:unhideWhenUsed="1"/>
-    <w:lsdException w:name="index 8" w:semiHidden="1" w:unhideWhenUsed="1"/>
-    <w:lsdException w:name="index 9" w:semiHidden="1" w:unhideWhenUsed="1"/>
-    <w:lsdException w:name="toc 1" w:semiHidden="1" w:uiPriority="39" w:unhideWhenUsed="1"/>
-    <w:lsdException w:name="toc 2" w:semiHidden="1" w:uiPriority="39" w:unhideWhenUsed="1"/>
-    <w:lsdException w:name="toc 3" w:semiHidden="1" w:uiPriority="39" w:unhideWhenUsed="1"/>
-    <w:lsdException w:name="toc 4" w:semiHidden="1" w:uiPriority="39" w:unhideWhenUsed="1"/>
-    <w:lsdException w:name="toc 5" w:semiHidden="1" w:uiPriority="39" w:unhideWhenUsed="1"/>
-    <w:lsdException w:name="toc 6" w:semiHidden="1" w:uiPriority="39" w:unhideWhenUsed="1"/>
-    <w:lsdException w:name="toc 7" w:semiHidden="1" w:uiPriority="39" w:unhideWhenUsed="1"/>
-    <w:lsdException w:name="toc 8" w:semiHidden="1" w:uiPriority="39" w:unhideWhenUsed="1"/>
-    <w:lsdException w:name="toc 9" w:semiHidden="1" w:uiPriority="39" w:unhideWhenUsed="1"/>
-    <w:lsdException w:name="Normal Indent" w:semiHidden="1" w:unhideWhenUsed="1"/>
-    <w:lsdException w:name="footnote text" w:semiHidden="1" w:unhideWhenUsed="1"/>
-    <w:lsdException w:name="annotation text" w:semiHidden="1" w:unhideWhenUsed="1"/>
-    <w:lsdException w:name="header" w:semiHidden="1" w:unhideWhenUsed="1"/>
-    <w:lsdException w:name="footer" w:semiHidden="1" w:unhideWhenUsed="1"/>
-    <w:lsdException w:name="index heading" w:semiHidden="1" w:unhideWhenUsed="1"/>
-    <w:lsdException w:name="caption" w:semiHidden="1" w:uiPriority="35" w:unhideWhenUsed="1" w:qFormat="1"/>
-    <w:lsdException w:name="table of figures" w:semiHidden="1" w:unhideWhenUsed="1"/>
-    <w:lsdException w:name="envelope address" w:semiHidden="1" w:unhideWhenUsed="1"/>
-    <w:lsdException w:name="envelope return" w:semiHidden="1" w:unhideWhenUsed="1"/>
-    <w:lsdException w:name="footnote reference" w:semiHidden="1" w:unhideWhenUsed="1"/>
-    <w:lsdException w:name="annotation reference" w:semiHidden="1" w:unhideWhenUsed="1"/>
-    <w:lsdException w:name="line number" w:semiHidden="1" w:unhideWhenUsed="1"/>
-    <w:lsdException w:name="page number" w:semiHidden="1" w:unhideWhenUsed="1"/>
-    <w:lsdException w:name="endnote reference" w:semiHidden="1" w:unhideWhenUsed="1"/>
-    <w:lsdException w:name="endnote text" w:semiHidden="1" w:unhideWhenUsed="1"/>
-    <w:lsdException w:name="table of authorities" w:semiHidden="1" w:unhideWhenUsed="1"/>
-    <w:lsdException w:name="macro" w:semiHidden="1" w:unhideWhenUsed="1"/>
-    <w:lsdException w:name="toa heading" w:semiHidden="1" w:unhideWhenUsed="1"/>
-    <w:lsdException w:name="List" w:semiHidden="1" w:unhideWhenUsed="1"/>
-    <w:lsdException w:name="List Bullet" w:semiHidden="1" w:unhideWhenUsed="1"/>
-    <w:lsdException w:name="List Number" w:semiHidden="1" w:unhideWhenUsed="1"/>
-    <w:lsdException w:name="List 2" w:semiHidden="1" w:unhideWhenUsed="1"/>
-    <w:lsdException w:name="List 3" w:semiHidden="1" w:unhideWhenUsed="1"/>
-    <w:lsdException w:name="List 4" w:semiHidden="1" w:unhideWhenUsed="1"/>
-    <w:lsdException w:name="List 5" w:semiHidden="1" w:unhideWhenUsed="1"/>
-    <w:lsdException w:name="List Bullet 2" w:semiHidden="1" w:unhideWhenUsed="1"/>
-    <w:lsdException w:name="List Bullet 3" w:semiHidden="1" w:unhideWhenUsed="1"/>
-    <w:lsdException w:name="List Bullet 4" w:semiHidden="1" w:unhideWhenUsed="1"/>
-    <w:lsdException w:name="List Bullet 5" w:semiHidden="1" w:unhideWhenUsed="1"/>
-    <w:lsdException w:name="List Number 2" w:semiHidden="1" w:unhideWhenUsed="1"/>
-    <w:lsdException w:name="List Number 3" w:semiHidden="1" w:unhideWhenUsed="1"/>
-    <w:lsdException w:name="List Number 4" w:semiHidden="1" w:unhideWhenUsed="1"/>
-    <w:lsdException w:name="List Number 5" w:semiHidden="1" w:unhideWhenUsed="1"/>
-    <w:lsdException w:name="Title" w:uiPriority="10" w:qFormat="1"/>
-    <w:lsdException w:name="Closing" w:semiHidden="1" w:unhideWhenUsed="1"/>
-    <w:lsdException w:name="Signature" w:semiHidden="1" w:unhideWhenUsed="1"/>
-    <w:lsdException w:name="Default Paragraph Font" w:semiHidden="1" w:uiPriority="1" w:unhideWhenUsed="1"/>
-    <w:lsdException w:name="Body Text" w:semiHidden="1" w:unhideWhenUsed="1"/>
-    <w:lsdException w:name="Body Text Indent" w:semiHidden="1" w:unhideWhenUsed="1"/>
-    <w:lsdException w:name="List Continue" w:semiHidden="1" w:unhideWhenUsed="1"/>
-    <w:lsdException w:name="List Continue 2" w:semiHidden="1" w:unhideWhenUsed="1"/>
-    <w:lsdException w:name="List Continue 3" w:semiHidden="1" w:unhideWhenUsed="1"/>
-    <w:lsdException w:name="List Continue 4" w:semiHidden="1" w:unhideWhenUsed="1"/>
-    <w:lsdException w:name="List Continue 5" w:semiHidden="1" w:unhideWhenUsed="1"/>
-    <w:lsdException w:name="Message Header" w:semiHidden="1" w:unhideWhenUsed="1"/>
-    <w:lsdException w:name="Subtitle" w:uiPriority="11" w:qFormat="1"/>
-    <w:lsdException w:name="Salutation" w:semiHidden="1" w:unhideWhenUsed="1"/>
-    <w:lsdException w:name="Date" w:semiHidden="1" w:unhideWhenUsed="1"/>
-    <w:lsdException w:name="Body Text First Indent" w:semiHidden="1" w:unhideWhenUsed="1"/>
-    <w:lsdException w:name="Body Text First Indent 2" w:semiHidden="1" w:unhideWhenUsed="1"/>
-    <w:lsdException w:name="Note Heading" w:semiHidden="1" w:unhideWhenUsed="1"/>
-    <w:lsdException w:name="Body Text 2" w:semiHidden="1" w:unhideWhenUsed="1"/>
-    <w:lsdException w:name="Body Text 3" w:semiHidden="1" w:unhideWhenUsed="1"/>
-    <w:lsdException w:name="Body Text Indent 2" w:semiHidden="1" w:unhideWhenUsed="1"/>
-    <w:lsdException w:name="Body Text Indent 3" w:semiHidden="1" w:unhideWhenUsed="1"/>
-    <w:lsdException w:name="Block Text" w:semiHidden="1" w:unhideWhenUsed="1"/>
-    <w:lsdException w:name="Hyperlink" w:semiHidden="1" w:unhideWhenUsed="1"/>
-    <w:lsdException w:name="FollowedHyperlink" w:semiHidden="1" w:unhideWhenUsed="1"/>
-    <w:lsdException w:name="Strong" w:uiPriority="22" w:qFormat="1"/>
-    <w:lsdException w:name="Emphasis" w:uiPriority="20" w:qFormat="1"/>
-    <w:lsdException w:name="Document Map" w:semiHidden="1" w:unhideWhenUsed="1"/>
-    <w:lsdException w:name="Plain Text" w:semiHidden="1" w:unhideWhenUsed="1"/>
-    <w:lsdException w:name="E-mail Signature" w:semiHidden="1" w:unhideWhenUsed="1"/>
-    <w:lsdException w:name="HTML Top of Form" w:semiHidden="1" w:unhideWhenUsed="1"/>
-    <w:lsdException w:name="HTML Bottom of Form" w:semiHidden="1" w:unhideWhenUsed="1"/>
-    <w:lsdException w:name="Normal (Web)" w:semiHidden="1" w:unhideWhenUsed="1"/>
-    <w:lsdException w:name="HTML Acronym" w:semiHidden="1" w:unhideWhenUsed="1"/>
-    <w:lsdException w:name="HTML Address" w:semiHidden="1" w:unhideWhenUsed="1"/>
-    <w:lsdException w:name="HTML Cite" w:semiHidden="1" w:unhideWhenUsed="1"/>
-    <w:lsdException w:name="HTML Code" w:semiHidden="1" w:unhideWhenUsed="1"/>
-    <w:lsdException w:name="HTML Definition" w:semiHidden="1" w:unhideWhenUsed="1"/>
-    <w:lsdException w:name="HTML Keyboard" w:semiHidden="1" w:unhideWhenUsed="1"/>
-    <w:lsdException w:name="HTML Preformatted" w:semiHidden="1" w:unhideWhenUsed="1"/>
-    <w:lsdException w:name="HTML Sample" w:semiHidden="1" w:unhideWhenUsed="1"/>
-    <w:lsdException w:name="HTML Typewriter" w:semiHidden="1" w:unhideWhenUsed="1"/>
-    <w:lsdException w:name="HTML Variable" w:semiHidden="1" w:unhideWhenUsed="1"/>
-    <w:lsdException w:name="Normal Table" w:semiHidden="1" w:unhideWhenUsed="1"/>
-    <w:lsdException w:name="annotation subject" w:semiHidden="1" w:unhideWhenUsed="1"/>
-    <w:lsdException w:name="No List" w:semiHidden="1" w:unhideWhenUsed="1"/>
-    <w:lsdException w:name="Outline List 1" w:semiHidden="1" w:unhideWhenUsed="1"/>
-    <w:lsdException w:name="Outline List 2" w:semiHidden="1" w:unhideWhenUsed="1"/>
-    <w:lsdException w:name="Outline List 3" w:semiHidden="1" w:unhideWhenUsed="1"/>
-    <w:lsdException w:name="Table Simple 1" w:semiHidden="1" w:unhideWhenUsed="1"/>
-    <w:lsdException w:name="Table Simple 2" w:semiHidden="1" w:unhideWhenUsed="1"/>
-    <w:lsdException w:name="Table Simple 3" w:semiHidden="1" w:unhideWhenUsed="1"/>
-    <w:lsdException w:name="Table Classic 1" w:semiHidden="1" w:unhideWhenUsed="1"/>
-    <w:lsdException w:name="Table Classic 2" w:semiHidden="1" w:unhideWhenUsed="1"/>
-    <w:lsdException w:name="Table Classic 3" w:semiHidden="1" w:unhideWhenUsed="1"/>
-    <w:lsdException w:name="Table Classic 4" w:semiHidden="1" w:unhideWhenUsed="1"/>
-    <w:lsdException w:name="Table Colorful 1" w:semiHidden="1" w:unhideWhenUsed="1"/>
-    <w:lsdException w:name="Table Colorful 2" w:semiHidden="1" w:unhideWhenUsed="1"/>
-    <w:lsdException w:name="Table Colorful 3" w:semiHidden="1" w:unhideWhenUsed="1"/>
-    <w:lsdException w:name="Table Columns 1" w:semiHidden="1" w:unhideWhenUsed="1"/>
-    <w:lsdException w:name="Table Columns 2" w:semiHidden="1" w:unhideWhenUsed="1"/>
-    <w:lsdException w:name="Table Columns 3" w:semiHidden="1" w:unhideWhenUsed="1"/>
-    <w:lsdException w:name="Table Columns 4" w:semiHidden="1" w:unhideWhenUsed="1"/>
-    <w:lsdException w:name="Table Columns 5" w:semiHidden="1" w:unhideWhenUsed="1"/>
-    <w:lsdException w:name="Table Grid 1" w:semiHidden="1" w:unhideWhenUsed="1"/>
-    <w:lsdException w:name="Table Grid 2" w:semiHidden="1" w:unhideWhenUsed="1"/>
-    <w:lsdException w:name="Table Grid 3" w:semiHidden="1" w:unhideWhenUsed="1"/>
-    <w:lsdException w:name="Table Grid 4" w:semiHidden="1" w:unhideWhenUsed="1"/>
-    <w:lsdException w:name="Table Grid 5" w:semiHidden="1" w:unhideWhenUsed="1"/>
-    <w:lsdException w:name="Table Grid 6" w:semiHidden="1" w:unhideWhenUsed="1"/>
-    <w:lsdException w:name="Table Grid 7" w:semiHidden="1" w:unhideWhenUsed="1"/>
-    <w:lsdException w:name="Table Grid 8" w:semiHidden="1" w:unhideWhenUsed="1"/>
-    <w:lsdException w:name="Table List 1" w:semiHidden="1" w:unhideWhenUsed="1"/>
-    <w:lsdException w:name="Table List 2" w:semiHidden="1" w:unhideWhenUsed="1"/>
-    <w:lsdException w:name="Table List 3" w:semiHidden="1" w:unhideWhenUsed="1"/>
-    <w:lsdException w:name="Table List 4" w:semiHidden="1" w:unhideWhenUsed="1"/>
-    <w:lsdException w:name="Table List 5" w:semiHidden="1" w:unhideWhenUsed="1"/>
-    <w:lsdException w:name="Table List 6" w:semiHidden="1" w:unhideWhenUsed="1"/>
-    <w:lsdException w:name="Table List 7" w:semiHidden="1" w:unhideWhenUsed="1"/>
-    <w:lsdException w:name="Table List 8" w:semiHidden="1" w:unhideWhenUsed="1"/>
-    <w:lsdException w:name="Table 3D effects 1" w:semiHidden="1" w:unhideWhenUsed="1"/>
-    <w:lsdException w:name="Table 3D effects 2" w:semiHidden="1" w:unhideWhenUsed="1"/>
-    <w:lsdException w:name="Table 3D effects 3" w:semiHidden="1" w:unhideWhenUsed="1"/>
-    <w:lsdException w:name="Table Contemporary" w:semiHidden="1" w:unhideWhenUsed="1"/>
-    <w:lsdException w:name="Table Elegant" w:semiHidden="1" w:unhideWhenUsed="1"/>
-    <w:lsdException w:name="Table Professional" w:semiHidden="1" w:unhideWhenUsed="1"/>
-    <w:lsdException w:name="Table Subtle 1" w:semiHidden="1" w:unhideWhenUsed="1"/>
-    <w:lsdException w:name="Table Subtle 2" w:semiHidden="1" w:unhideWhenUsed="1"/>
-    <w:lsdException w:name="Table Web 1" w:semiHidden="1" w:unhideWhenUsed="1"/>
-    <w:lsdException w:name="Table Web 2" w:semiHidden="1" w:unhideWhenUsed="1"/>
-    <w:lsdException w:name="Table Web 3" w:semiHidden="1" w:unhideWhenUsed="1"/>
-    <w:lsdException w:name="Balloon Text" w:semiHidden="1" w:unhideWhenUsed="1"/>
-    <w:lsdException w:name="Table Grid" w:uiPriority="39"/>
-    <w:lsdException w:name="Table Theme" w:semiHidden="1" w:unhideWhenUsed="1"/>
-    <w:lsdException w:name="Placeholder Text" w:semiHidden="1"/>
-    <w:lsdException w:name="No Spacing" w:uiPriority="1" w:qFormat="1"/>
-    <w:lsdException w:name="Light Shading" w:uiPriority="60"/>
-    <w:lsdException w:name="Light List" w:uiPriority="61"/>
-    <w:lsdException w:name="Light Grid" w:uiPriority="62"/>
-    <w:lsdException w:name="Medium Shading 1" w:uiPriority="63"/>
-    <w:lsdException w:name="Medium Shading 2" w:uiPriority="64"/>
-    <w:lsdException w:name="Medium List 1" w:uiPriority="65"/>
-    <w:lsdException w:name="Medium List 2" w:uiPriority="66"/>
-    <w:lsdException w:name="Medium Grid 1" w:uiPriority="67"/>
-    <w:lsdException w:name="Medium Grid 2" w:uiPriority="68"/>
-    <w:lsdException w:name="Medium Grid 3" w:uiPriority="69"/>
-    <w:lsdException w:name="Dark List" w:uiPriority="70"/>
-    <w:lsdException w:name="Colorful Shading" w:uiPriority="71"/>
-    <w:lsdException w:name="Colorful List" w:uiPriority="72"/>
-    <w:lsdException w:name="Colorful Grid" w:uiPriority="73"/>
-    <w:lsdException w:name="Light Shading Accent 1" w:uiPriority="60"/>
-    <w:lsdException w:name="Light List Accent 1" w:uiPriority="61"/>
-    <w:lsdException w:name="Light Grid Accent 1" w:uiPriority="62"/>
-    <w:lsdException w:name="Medium Shading 1 Accent 1" w:uiPriority="63"/>
-    <w:lsdException w:name="Medium Shading 2 Accent 1" w:uiPriority="64"/>
-    <w:lsdException w:name="Medium List 1 Accent 1" w:uiPriority="65"/>
-    <w:lsdException w:name="Revision" w:semiHidden="1"/>
-    <w:lsdException w:name="List Paragraph" w:uiPriority="34" w:qFormat="1"/>
-    <w:lsdException w:name="Quote" w:uiPriority="29" w:qFormat="1"/>
-    <w:lsdException w:name="Intense Quote" w:uiPriority="30" w:qFormat="1"/>
-    <w:lsdException w:name="Medium List 2 Accent 1" w:uiPriority="66"/>
-    <w:lsdException w:name="Medium Grid 1 Accent 1" w:uiPriority="67"/>
-    <w:lsdException w:name="Medium Grid 2 Accent 1" w:uiPriority="68"/>
-    <w:lsdException w:name="Medium Grid 3 Accent 1" w:uiPriority="69"/>
-    <w:lsdException w:name="Dark List Accent 1" w:uiPriority="70"/>
-    <w:lsdException w:name="Colorful Shading Accent 1" w:uiPriority="71"/>
-    <w:lsdException w:name="Colorful List Accent 1" w:uiPriority="72"/>
-    <w:lsdException w:name="Colorful Grid Accent 1" w:uiPriority="73"/>
-    <w:lsdException w:name="Light Shading Accent 2" w:uiPriority="60"/>
-    <w:lsdException w:name="Light List Accent 2" w:uiPriority="61"/>
-    <w:lsdException w:name="Light Grid Accent 2" w:uiPriority="62"/>
-    <w:lsdException w:name="Medium Shading 1 Accent 2" w:uiPriority="63"/>
-    <w:lsdException w:name="Medium Shading 2 Accent 2" w:uiPriority="64"/>
-    <w:lsdException w:name="Medium List 1 Accent 2" w:uiPriority="65"/>
-    <w:lsdException w:name="Medium List 2 Accent 2" w:uiPriority="66"/>
-    <w:lsdException w:name="Medium Grid 1 Accent 2" w:uiPriority="67"/>
-    <w:lsdException w:name="Medium Grid 2 Accent 2" w:uiPriority="68"/>
-    <w:lsdException w:name="Medium Grid 3 Accent 2" w:uiPriority="69"/>
-    <w:lsdException w:name="Dark List Accent 2" w:uiPriority="70"/>
-    <w:lsdException w:name="Colorful Shading Accent 2" w:uiPriority="71"/>
-    <w:lsdException w:name="Colorful List Accent 2" w:uiPriority="72"/>
-    <w:lsdException w:name="Colorful Grid Accent 2" w:uiPriority="73"/>
-    <w:lsdException w:name="Light Shading Accent 3" w:uiPriority="60"/>
-    <w:lsdException w:name="Light List Accent 3" w:uiPriority="61"/>
-    <w:lsdException w:name="Light Grid Accent 3" w:uiPriority="62"/>
-    <w:lsdException w:name="Medium Shading 1 Accent 3" w:uiPriority="63"/>
-    <w:lsdException w:name="Medium Shading 2 Accent 3" w:uiPriority="64"/>
-    <w:lsdException w:name="Medium List 1 Accent 3" w:uiPriority="65"/>
-    <w:lsdException w:name="Medium List 2 Accent 3" w:uiPriority="66"/>
-    <w:lsdException w:name="Medium Grid 1 Accent 3" w:uiPriority="67"/>
-    <w:lsdException w:name="Medium Grid 2 Accent 3" w:uiPriority="68"/>
-    <w:lsdException w:name="Medium Grid 3 Accent 3" w:uiPriority="69"/>
-    <w:lsdException w:name="Dark List Accent 3" w:uiPriority="70"/>
-    <w:lsdException w:name="Colorful Shading Accent 3" w:uiPriority="71"/>
-    <w:lsdException w:name="Colorful List Accent 3" w:uiPriority="72"/>
-    <w:lsdException w:name="Colorful Grid Accent 3" w:uiPriority="73"/>
-    <w:lsdException w:name="Light Shading Accent 4" w:uiPriority="60"/>
-    <w:lsdException w:name="Light List Accent 4" w:uiPriority="61"/>
-    <w:lsdException w:name="Light Grid Accent 4" w:uiPriority="62"/>
-    <w:lsdException w:name="Medium Shading 1 Accent 4" w:uiPriority="63"/>
-    <w:lsdException w:name="Medium Shading 2 Accent 4" w:uiPriority="64"/>
-    <w:lsdException w:name="Medium List 1 Accent 4" w:uiPriority="65"/>
-    <w:lsdException w:name="Medium List 2 Accent 4" w:uiPriority="66"/>
-    <w:lsdException w:name="Medium Grid 1 Accent 4" w:uiPriority="67"/>
-    <w:lsdException w:name="Medium Grid 2 Accent 4" w:uiPriority="68"/>
-    <w:lsdException w:name="Medium Grid 3 Accent 4" w:uiPriority="69"/>
-    <w:lsdException w:name="Dark List Accent 4" w:uiPriority="70"/>
-    <w:lsdException w:name="Colorful Shading Accent 4" w:uiPriority="71"/>
-    <w:lsdException w:name="Colorful List Accent 4" w:uiPriority="72"/>
-    <w:lsdException w:name="Colorful Grid Accent 4" w:uiPriority="73"/>
-    <w:lsdException w:name="Light Shading Accent 5" w:uiPriority="60"/>
-    <w:lsdException w:name="Light List Accent 5" w:uiPriority="61"/>
-    <w:lsdException w:name="Light Grid Accent 5" w:uiPriority="62"/>
-    <w:lsdException w:name="Medium Shading 1 Accent 5" w:uiPriority="63"/>
-    <w:lsdException w:name="Medium Shading 2 Accent 5" w:uiPriority="64"/>
-    <w:lsdException w:name="Medium List 1 Accent 5" w:uiPriority="65"/>
-    <w:lsdException w:name="Medium List 2 Accent 5" w:uiPriority="66"/>
-    <w:lsdException w:name="Medium Grid 1 Accent 5" w:uiPriority="67"/>
-    <w:lsdException w:name="Medium Grid 2 Accent 5" w:uiPriority="68"/>
-    <w:lsdException w:name="Medium Grid 3 Accent 5" w:uiPriority="69"/>
-    <w:lsdException w:name="Dark List Accent 5" w:uiPriority="70"/>
-    <w:lsdException w:name="Colorful Shading Accent 5" w:uiPriority="71"/>
-    <w:lsdException w:name="Colorful List Accent 5" w:uiPriority="72"/>
-    <w:lsdException w:name="Colorful Grid Accent 5" w:uiPriority="73"/>
-    <w:lsdException w:name="Light Shading Accent 6" w:uiPriority="60"/>
-    <w:lsdException w:name="Light List Accent 6" w:uiPriority="61"/>
-    <w:lsdException w:name="Light Grid Accent 6" w:uiPriority="62"/>
-    <w:lsdException w:name="Medium Shading 1 Accent 6" w:uiPriority="63"/>
-    <w:lsdException w:name="Medium Shading 2 Accent 6" w:uiPriority="64"/>
-    <w:lsdException w:name="Medium List 1 Accent 6" w:uiPriority="65"/>
-    <w:lsdException w:name="Medium List 2 Accent 6" w:uiPriority="66"/>
-    <w:lsdException w:name="Medium Grid 1 Accent 6" w:uiPriority="67"/>
-    <w:lsdException w:name="Medium Grid 2 Accent 6" w:uiPriority="68"/>
-    <w:lsdException w:name="Medium Grid 3 Accent 6" w:uiPriority="69"/>
-    <w:lsdException w:name="Dark List Accent 6" w:uiPriority="70"/>
-    <w:lsdException w:name="Colorful Shading Accent 6" w:uiPriority="71"/>
-    <w:lsdException w:name="Colorful List Accent 6" w:uiPriority="72"/>
-    <w:lsdException w:name="Colorful Grid Accent 6" w:uiPriority="73"/>
-    <w:lsdException w:name="Subtle Emphasis" w:uiPriority="19" w:qFormat="1"/>
-    <w:lsdException w:name="Intense Emphasis" w:uiPriority="21" w:qFormat="1"/>
-    <w:lsdException w:name="Subtle Reference" w:uiPriority="31" w:qFormat="1"/>
-    <w:lsdException w:name="Intense Reference" w:uiPriority="32" w:qFormat="1"/>
-    <w:lsdException w:name="Book Title" w:uiPriority="33" w:qFormat="1"/>
-    <w:lsdException w:name="Bibliography" w:semiHidden="1" w:uiPriority="37" w:unhideWhenUsed="1"/>
-    <w:lsdException w:name="TOC Heading" w:semiHidden="1" w:uiPriority="39" w:unhideWhenUsed="1" w:qFormat="1"/>
-    <w:lsdException w:name="Plain Table 1" w:uiPriority="41"/>
-    <w:lsdException w:name="Plain Table 2" w:uiPriority="42"/>
-    <w:lsdException w:name="Plain Table 3" w:uiPriority="43"/>
-    <w:lsdException w:name="Plain Table 4" w:uiPriority="44"/>
-    <w:lsdException w:name="Plain Table 5" w:uiPriority="45"/>
-    <w:lsdException w:name="Grid Table Light" w:uiPriority="40"/>
-    <w:lsdException w:name="Grid Table 1 Light" w:uiPriority="46"/>
-    <w:lsdException w:name="Grid Table 2" w:uiPriority="47"/>
-    <w:lsdException w:name="Grid Table 3" w:uiPriority="48"/>
-    <w:lsdException w:name="Grid Table 4" w:uiPriority="49"/>
-    <w:lsdException w:name="Grid Table 5 Dark" w:uiPriority="50"/>
-    <w:lsdException w:name="Grid Table 6 Colorful" w:uiPriority="51"/>
-    <w:lsdException w:name="Grid Table 7 Colorful" w:uiPriority="52"/>
-    <w:lsdException w:name="Grid Table 1 Light Accent 1" w:uiPriority="46"/>
-    <w:lsdException w:name="Grid Table 2 Accent 1" w:uiPriority="47"/>
-    <w:lsdException w:name="Grid Table 3 Accent 1" w:uiPriority="48"/>
-    <w:lsdException w:name="Grid Table 4 Accent 1" w:uiPriority="49"/>
-    <w:lsdException w:name="Grid Table 5 Dark Accent 1" w:uiPriority="50"/>
-    <w:lsdException w:name="Grid Table 6 Colorful Accent 1" w:uiPriority="51"/>
-    <w:lsdException w:name="Grid Table 7 Colorful Accent 1" w:uiPriority="52"/>
-    <w:lsdException w:name="Grid Table 1 Light Accent 2" w:uiPriority="46"/>
-    <w:lsdException w:name="Grid Table 2 Accent 2" w:uiPriority="47"/>
-    <w:lsdException w:name="Grid Table 3 Accent 2" w:uiPriority="48"/>
-    <w:lsdException w:name="Grid Table 4 Accent 2" w:uiPriority="49"/>
-    <w:lsdException w:name="Grid Table 5 Dark Accent 2" w:uiPriority="50"/>
-    <w:lsdException w:name="Grid Table 6 Colorful Accent 2" w:uiPriority="51"/>
-    <w:lsdException w:name="Grid Table 7 Colorful Accent 2" w:uiPriority="52"/>
-    <w:lsdException w:name="Grid Table 1 Light Accent 3" w:uiPriority="46"/>
-    <w:lsdException w:name="Grid Table 2 Accent 3" w:uiPriority="47"/>
-    <w:lsdException w:name="Grid Table 3 Accent 3" w:uiPriority="48"/>
-    <w:lsdException w:name="Grid Table 4 Accent 3" w:uiPriority="49"/>
-    <w:lsdException w:name="Grid Table 5 Dark Accent 3" w:uiPriority="50"/>
-    <w:lsdException w:name="Grid Table 6 Colorful Accent 3" w:uiPriority="51"/>
-    <w:lsdException w:name="Grid Table 7 Colorful Accent 3" w:uiPriority="52"/>
-    <w:lsdException w:name="Grid Table 1 Light Accent 4" w:uiPriority="46"/>
-    <w:lsdException w:name="Grid Table 2 Accent 4" w:uiPriority="47"/>
-    <w:lsdException w:name="Grid Table 3 Accent 4" w:uiPriority="48"/>
-    <w:lsdException w:name="Grid Table 4 Accent 4" w:uiPriority="49"/>
-    <w:lsdException w:name="Grid Table 5 Dark Accent 4" w:uiPriority="50"/>
-    <w:lsdException w:name="Grid Table 6 Colorful Accent 4" w:uiPriority="51"/>
-    <w:lsdException w:name="Grid Table 7 Colorful Accent 4" w:uiPriority="52"/>
-    <w:lsdException w:name="Grid Table 1 Light Accent 5" w:uiPriority="46"/>
-    <w:lsdException w:name="Grid Table 2 Accent 5" w:uiPriority="47"/>
-    <w:lsdException w:name="Grid Table 3 Accent 5" w:uiPriority="48"/>
-    <w:lsdException w:name="Grid Table 4 Accent 5" w:uiPriority="49"/>
-    <w:lsdException w:name="Grid Table 5 Dark Accent 5" w:uiPriority="50"/>
-    <w:lsdException w:name="Grid Table 6 Colorful Accent 5" w:uiPriority="51"/>
-    <w:lsdException w:name="Grid Table 7 Colorful Accent 5" w:uiPriority="52"/>
-    <w:lsdException w:name="Grid Table 1 Light Accent 6" w:uiPriority="46"/>
-    <w:lsdException w:name="Grid Table 2 Accent 6" w:uiPriority="47"/>
-    <w:lsdException w:name="Grid Table 3 Accent 6" w:uiPriority="48"/>
-    <w:lsdException w:name="Grid Table 4 Accent 6" w:uiPriority="49"/>
-    <w:lsdException w:name="Grid Table 5 Dark Accent 6" w:uiPriority="50"/>
-    <w:lsdException w:name="Grid Table 6 Colorful Accent 6" w:uiPriority="51"/>
-    <w:lsdException w:name="Grid Table 7 Colorful Accent 6" w:uiPriority="52"/>
-    <w:lsdException w:name="List Table 1 Light" w:uiPriority="46"/>
-    <w:lsdException w:name="List Table 2" w:uiPriority="47"/>
-    <w:lsdException w:name="List Table 3" w:uiPriority="48"/>
-    <w:lsdException w:name="List Table 4" w:uiPriority="49"/>
-    <w:lsdException w:name="List Table 5 Dark" w:uiPriority="50"/>
-    <w:lsdException w:name="List Table 6 Colorful" w:uiPriority="51"/>
-    <w:lsdException w:name="List Table 7 Colorful" w:uiPriority="52"/>
-    <w:lsdException w:name="List Table 1 Light Accent 1" w:uiPriority="46"/>
-    <w:lsdException w:name="List Table 2 Accent 1" w:uiPriority="47"/>
-    <w:lsdException w:name="List Table 3 Accent 1" w:uiPriority="48"/>
-    <w:lsdException w:name="List Table 4 Accent 1" w:uiPriority="49"/>
-    <w:lsdException w:name="List Table 5 Dark Accent 1" w:uiPriority="50"/>
-    <w:lsdException w:name="List Table 6 Colorful Accent 1" w:uiPriority="51"/>
-    <w:lsdException w:name="List Table 7 Colorful Accent 1" w:uiPriority="52"/>
-    <w:lsdException w:name="List Table 1 Light Accent 2" w:uiPriority="46"/>
-    <w:lsdException w:name="List Table 2 Accent 2" w:uiPriority="47"/>
-    <w:lsdException w:name="List Table 3 Accent 2" w:uiPriority="48"/>
-    <w:lsdException w:name="List Table 4 Accent 2" w:uiPriority="49"/>
-    <w:lsdException w:name="List Table 5 Dark Accent 2" w:uiPriority="50"/>
-    <w:lsdException w:name="List Table 6 Colorful Accent 2" w:uiPriority="51"/>
-    <w:lsdException w:name="List Table 7 Colorful Accent 2" w:uiPriority="52"/>
-    <w:lsdException w:name="List Table 1 Light Accent 3" w:uiPriority="46"/>
-    <w:lsdException w:name="List Table 2 Accent 3" w:uiPriority="47"/>
-    <w:lsdException w:name="List Table 3 Accent 3" w:uiPriority="48"/>
-    <w:lsdException w:name="List Table 4 Accent 3" w:uiPriority="49"/>
-    <w:lsdException w:name="List Table 5 Dark Accent 3" w:uiPriority="50"/>
-    <w:lsdException w:name="List Table 6 Colorful Accent 3" w:uiPriority="51"/>
-    <w:lsdException w:name="List Table 7 Colorful Accent 3" w:uiPriority="52"/>
-    <w:lsdException w:name="List Table 1 Light Accent 4" w:uiPriority="46"/>
-    <w:lsdException w:name="List Table 2 Accent 4" w:uiPriority="47"/>
-    <w:lsdException w:name="List Table 3 Accent 4" w:uiPriority="48"/>
-    <w:lsdException w:name="List Table 4 Accent 4" w:uiPriority="49"/>
-    <w:lsdException w:name="List Table 5 Dark Accent 4" w:uiPriority="50"/>
-    <w:lsdException w:name="List Table 6 Colorful Accent 4" w:uiPriority="51"/>
-    <w:lsdException w:name="List Table 7 Colorful Accent 4" w:uiPriority="52"/>
-    <w:lsdException w:name="List Table 1 Light Accent 5" w:uiPriority="46"/>
-    <w:lsdException w:name="List Table 2 Accent 5" w:uiPriority="47"/>
-    <w:lsdException w:name="List Table 3 Accent 5" w:uiPriority="48"/>
-    <w:lsdException w:name="List Table 4 Accent 5" w:uiPriority="49"/>
-    <w:lsdException w:name="List Table 5 Dark Accent 5" w:uiPriority="50"/>
-    <w:lsdException w:name="List Table 6 Colorful Accent 5" w:uiPriority="51"/>
-    <w:lsdException w:name="List Table 7 Colorful Accent 5" w:uiPriority="52"/>
-    <w:lsdException w:name="List Table 1 Light Accent 6" w:uiPriority="46"/>
-    <w:lsdException w:name="List Table 2 Accent 6" w:uiPriority="47"/>
-    <w:lsdException w:name="List Table 3 Accent 6" w:uiPriority="48"/>
-    <w:lsdException w:name="List Table 4 Accent 6" w:uiPriority="49"/>
-    <w:lsdException w:name="List Table 5 Dark Accent 6" w:uiPriority="50"/>
-    <w:lsdException w:name="List Table 6 Colorful Accent 6" w:uiPriority="51"/>
-    <w:lsdException w:name="List Table 7 Colorful Accent 6" w:uiPriority="52"/>
+  <w:latentStyles w:defLockedState="0" w:defUIPriority="99" w:defSemiHidden="1" w:defUnhideWhenUsed="1" w:defQFormat="0" w:count="267">
+    <w:lsdException w:name="Normal" w:semiHidden="0" w:uiPriority="0" w:unhideWhenUsed="0" w:qFormat="1"/>
+    <w:lsdException w:name="heading 1" w:semiHidden="0" w:uiPriority="9" w:unhideWhenUsed="0" w:qFormat="1"/>
+    <w:lsdException w:name="heading 2" w:semiHidden="0" w:uiPriority="9" w:unhideWhenUsed="0" w:qFormat="1"/>
+    <w:lsdException w:name="heading 3" w:semiHidden="0" w:uiPriority="0" w:unhideWhenUsed="0" w:qFormat="1"/>
+    <w:lsdException w:name="heading 4" w:semiHidden="0" w:uiPriority="9" w:unhideWhenUsed="0" w:qFormat="1"/>
+    <w:lsdException w:name="heading 5" w:semiHidden="0" w:uiPriority="9" w:unhideWhenUsed="0" w:qFormat="1"/>
+    <w:lsdException w:name="heading 6" w:semiHidden="0" w:uiPriority="9" w:unhideWhenUsed="0" w:qFormat="1"/>
+    <w:lsdException w:name="heading 7" w:semiHidden="0" w:uiPriority="9" w:unhideWhenUsed="0" w:qFormat="1"/>
+    <w:lsdException w:name="heading 8" w:semiHidden="0" w:uiPriority="9" w:unhideWhenUsed="0" w:qFormat="1"/>
+    <w:lsdException w:name="heading 9" w:semiHidden="0" w:uiPriority="9" w:unhideWhenUsed="0" w:qFormat="1"/>
+    <w:lsdException w:name="toc 1" w:uiPriority="39"/>
+    <w:lsdException w:name="toc 2" w:uiPriority="39"/>
+    <w:lsdException w:name="toc 3" w:uiPriority="39"/>
+    <w:lsdException w:name="toc 4" w:uiPriority="39"/>
+    <w:lsdException w:name="toc 5" w:uiPriority="39"/>
+    <w:lsdException w:name="toc 6" w:uiPriority="39"/>
+    <w:lsdException w:name="toc 7" w:uiPriority="39"/>
+    <w:lsdException w:name="toc 8" w:uiPriority="39"/>
+    <w:lsdException w:name="toc 9" w:uiPriority="39"/>
+    <w:lsdException w:name="caption" w:uiPriority="35" w:qFormat="1"/>
+    <w:lsdException w:name="Title" w:semiHidden="0" w:uiPriority="10" w:unhideWhenUsed="0" w:qFormat="1"/>
+    <w:lsdException w:name="Default Paragraph Font" w:uiPriority="1"/>
+    <w:lsdException w:name="Subtitle" w:semiHidden="0" w:uiPriority="11" w:unhideWhenUsed="0" w:qFormat="1"/>
+    <w:lsdException w:name="Strong" w:semiHidden="0" w:uiPriority="22" w:unhideWhenUsed="0" w:qFormat="1"/>
+    <w:lsdException w:name="Emphasis" w:semiHidden="0" w:uiPriority="20" w:unhideWhenUsed="0" w:qFormat="1"/>
+    <w:lsdException w:name="Table Grid" w:semiHidden="0" w:uiPriority="39" w:unhideWhenUsed="0"/>
+    <w:lsdException w:name="Placeholder Text" w:unhideWhenUsed="0"/>
+    <w:lsdException w:name="No Spacing" w:semiHidden="0" w:uiPriority="1" w:unhideWhenUsed="0" w:qFormat="1"/>
+    <w:lsdException w:name="Light Shading" w:semiHidden="0" w:uiPriority="60" w:unhideWhenUsed="0"/>
+    <w:lsdException w:name="Light List" w:semiHidden="0" w:uiPriority="61" w:unhideWhenUsed="0"/>
+    <w:lsdException w:name="Light Grid" w:semiHidden="0" w:uiPriority="62" w:unhideWhenUsed="0"/>
+    <w:lsdException w:name="Medium Shading 1" w:semiHidden="0" w:uiPriority="63" w:unhideWhenUsed="0"/>
+    <w:lsdException w:name="Medium Shading 2" w:semiHidden="0" w:uiPriority="64" w:unhideWhenUsed="0"/>
+    <w:lsdException w:name="Medium List 1" w:semiHidden="0" w:uiPriority="65" w:unhideWhenUsed="0"/>
+    <w:lsdException w:name="Medium List 2" w:semiHidden="0" w:uiPriority="66" w:unhideWhenUsed="0"/>
+    <w:lsdException w:name="Medium Grid 1" w:semiHidden="0" w:uiPriority="67" w:unhideWhenUsed="0"/>
+    <w:lsdException w:name="Medium Grid 2" w:semiHidden="0" w:uiPriority="68" w:unhideWhenUsed="0"/>
+    <w:lsdException w:name="Medium Grid 3" w:semiHidden="0" w:uiPriority="69" w:unhideWhenUsed="0"/>
+    <w:lsdException w:name="Dark List" w:semiHidden="0" w:uiPriority="70" w:unhideWhenUsed="0"/>
+    <w:lsdException w:name="Colorful Shading" w:semiHidden="0" w:uiPriority="71" w:unhideWhenUsed="0"/>
+    <w:lsdException w:name="Colorful List" w:semiHidden="0" w:uiPriority="72" w:unhideWhenUsed="0"/>
+    <w:lsdException w:name="Colorful Grid" w:semiHidden="0" w:uiPriority="73" w:unhideWhenUsed="0"/>
+    <w:lsdException w:name="Light Shading Accent 1" w:semiHidden="0" w:uiPriority="60" w:unhideWhenUsed="0"/>
+    <w:lsdException w:name="Light List Accent 1" w:semiHidden="0" w:uiPriority="61" w:unhideWhenUsed="0"/>
+    <w:lsdException w:name="Light Grid Accent 1" w:semiHidden="0" w:uiPriority="62" w:unhideWhenUsed="0"/>
+    <w:lsdException w:name="Medium Shading 1 Accent 1" w:semiHidden="0" w:uiPriority="63" w:unhideWhenUsed="0"/>
+    <w:lsdException w:name="Medium Shading 2 Accent 1" w:semiHidden="0" w:uiPriority="64" w:unhideWhenUsed="0"/>
+    <w:lsdException w:name="Medium List 1 Accent 1" w:semiHidden="0" w:uiPriority="65" w:unhideWhenUsed="0"/>
+    <w:lsdException w:name="Revision" w:unhideWhenUsed="0"/>
+    <w:lsdException w:name="List Paragraph" w:semiHidden="0" w:uiPriority="34" w:unhideWhenUsed="0" w:qFormat="1"/>
+    <w:lsdException w:name="Quote" w:semiHidden="0" w:uiPriority="29" w:unhideWhenUsed="0" w:qFormat="1"/>
+    <w:lsdException w:name="Intense Quote" w:semiHidden="0" w:uiPriority="30" w:unhideWhenUsed="0" w:qFormat="1"/>
+    <w:lsdException w:name="Medium List 2 Accent 1" w:semiHidden="0" w:uiPriority="66" w:unhideWhenUsed="0"/>
+    <w:lsdException w:name="Medium Grid 1 Accent 1" w:semiHidden="0" w:uiPriority="67" w:unhideWhenUsed="0"/>
+    <w:lsdException w:name="Medium Grid 2 Accent 1" w:semiHidden="0" w:uiPriority="68" w:unhideWhenUsed="0"/>
+    <w:lsdException w:name="Medium Grid 3 Accent 1" w:semiHidden="0" w:uiPriority="69" w:unhideWhenUsed="0"/>
+    <w:lsdException w:name="Dark List Accent 1" w:semiHidden="0" w:uiPriority="70" w:unhideWhenUsed="0"/>
+    <w:lsdException w:name="Colorful Shading Accent 1" w:semiHidden="0" w:uiPriority="71" w:unhideWhenUsed="0"/>
+    <w:lsdException w:name="Colorful List Accent 1" w:semiHidden="0" w:uiPriority="72" w:unhideWhenUsed="0"/>
+    <w:lsdException w:name="Colorful Grid Accent 1" w:semiHidden="0" w:uiPriority="73" w:unhideWhenUsed="0"/>
+    <w:lsdException w:name="Light Shading Accent 2" w:semiHidden="0" w:uiPriority="60" w:unhideWhenUsed="0"/>
+    <w:lsdException w:name="Light List Accent 2" w:semiHidden="0" w:uiPriority="61" w:unhideWhenUsed="0"/>
+    <w:lsdException w:name="Light Grid Accent 2" w:semiHidden="0" w:uiPriority="62" w:unhideWhenUsed="0"/>
+    <w:lsdException w:name="Medium Shading 1 Accent 2" w:semiHidden="0" w:uiPriority="63" w:unhideWhenUsed="0"/>
+    <w:lsdException w:name="Medium Shading 2 Accent 2" w:semiHidden="0" w:uiPriority="64" w:unhideWhenUsed="0"/>
+    <w:lsdException w:name="Medium List 1 Accent 2" w:semiHidden="0" w:uiPriority="65" w:unhideWhenUsed="0"/>
+    <w:lsdException w:name="Medium List 2 Accent 2" w:semiHidden="0" w:uiPriority="66" w:unhideWhenUsed="0"/>
+    <w:lsdException w:name="Medium Grid 1 Accent 2" w:semiHidden="0" w:uiPriority="67" w:unhideWhenUsed="0"/>
+    <w:lsdException w:name="Medium Grid 2 Accent 2" w:semiHidden="0" w:uiPriority="68" w:unhideWhenUsed="0"/>
+    <w:lsdException w:name="Medium Grid 3 Accent 2" w:semiHidden="0" w:uiPriority="69" w:unhideWhenUsed="0"/>
+    <w:lsdException w:name="Dark List Accent 2" w:semiHidden="0" w:uiPriority="70" w:unhideWhenUsed="0"/>
+    <w:lsdException w:name="Colorful Shading Accent 2" w:semiHidden="0" w:uiPriority="71" w:unhideWhenUsed="0"/>
+    <w:lsdException w:name="Colorful List Accent 2" w:semiHidden="0" w:uiPriority="72" w:unhideWhenUsed="0"/>
+    <w:lsdException w:name="Colorful Grid Accent 2" w:semiHidden="0" w:uiPriority="73" w:unhideWhenUsed="0"/>
+    <w:lsdException w:name="Light Shading Accent 3" w:semiHidden="0" w:uiPriority="60" w:unhideWhenUsed="0"/>
+    <w:lsdException w:name="Light List Accent 3" w:semiHidden="0" w:uiPriority="61" w:unhideWhenUsed="0"/>
+    <w:lsdException w:name="Light Grid Accent 3" w:semiHidden="0" w:uiPriority="62" w:unhideWhenUsed="0"/>
+    <w:lsdException w:name="Medium Shading 1 Accent 3" w:semiHidden="0" w:uiPriority="63" w:unhideWhenUsed="0"/>
+    <w:lsdException w:name="Medium Shading 2 Accent 3" w:semiHidden="0" w:uiPriority="64" w:unhideWhenUsed="0"/>
+    <w:lsdException w:name="Medium List 1 Accent 3" w:semiHidden="0" w:uiPriority="65" w:unhideWhenUsed="0"/>
+    <w:lsdException w:name="Medium List 2 Accent 3" w:semiHidden="0" w:uiPriority="66" w:unhideWhenUsed="0"/>
+    <w:lsdException w:name="Medium Grid 1 Accent 3" w:semiHidden="0" w:uiPriority="67" w:unhideWhenUsed="0"/>
+    <w:lsdException w:name="Medium Grid 2 Accent 3" w:semiHidden="0" w:uiPriority="68" w:unhideWhenUsed="0"/>
+    <w:lsdException w:name="Medium Grid 3 Accent 3" w:semiHidden="0" w:uiPriority="69" w:unhideWhenUsed="0"/>
+    <w:lsdException w:name="Dark List Accent 3" w:semiHidden="0" w:uiPriority="70" w:unhideWhenUsed="0"/>
+    <w:lsdException w:name="Colorful Shading Accent 3" w:semiHidden="0" w:uiPriority="71" w:unhideWhenUsed="0"/>
+    <w:lsdException w:name="Colorful List Accent 3" w:semiHidden="0" w:uiPriority="72" w:unhideWhenUsed="0"/>
+    <w:lsdException w:name="Colorful Grid Accent 3" w:semiHidden="0" w:uiPriority="73" w:unhideWhenUsed="0"/>
+    <w:lsdException w:name="Light Shading Accent 4" w:semiHidden="0" w:uiPriority="60" w:unhideWhenUsed="0"/>
+    <w:lsdException w:name="Light List Accent 4" w:semiHidden="0" w:uiPriority="61" w:unhideWhenUsed="0"/>
+    <w:lsdException w:name="Light Grid Accent 4" w:semiHidden="0" w:uiPriority="62" w:unhideWhenUsed="0"/>
+    <w:lsdException w:name="Medium Shading 1 Accent 4" w:semiHidden="0" w:uiPriority="63" w:unhideWhenUsed="0"/>
+    <w:lsdException w:name="Medium Shading 2 Accent 4" w:semiHidden="0" w:uiPriority="64" w:unhideWhenUsed="0"/>
+    <w:lsdException w:name="Medium List 1 Accent 4" w:semiHidden="0" w:uiPriority="65" w:unhideWhenUsed="0"/>
+    <w:lsdException w:name="Medium List 2 Accent 4" w:semiHidden="0" w:uiPriority="66" w:unhideWhenUsed="0"/>
+    <w:lsdException w:name="Medium Grid 1 Accent 4" w:semiHidden="0" w:uiPriority="67" w:unhideWhenUsed="0"/>
+    <w:lsdException w:name="Medium Grid 2 Accent 4" w:semiHidden="0" w:uiPriority="68" w:unhideWhenUsed="0"/>
+    <w:lsdException w:name="Medium Grid 3 Accent 4" w:semiHidden="0" w:uiPriority="69" w:unhideWhenUsed="0"/>
+    <w:lsdException w:name="Dark List Accent 4" w:semiHidden="0" w:uiPriority="70" w:unhideWhenUsed="0"/>
+    <w:lsdException w:name="Colorful Shading Accent 4" w:semiHidden="0" w:uiPriority="71" w:unhideWhenUsed="0"/>
+    <w:lsdException w:name="Colorful List Accent 4" w:semiHidden="0" w:uiPriority="72" w:unhideWhenUsed="0"/>
+    <w:lsdException w:name="Colorful Grid Accent 4" w:semiHidden="0" w:uiPriority="73" w:unhideWhenUsed="0"/>
+    <w:lsdException w:name="Light Shading Accent 5" w:semiHidden="0" w:uiPriority="60" w:unhideWhenUsed="0"/>
+    <w:lsdException w:name="Light List Accent 5" w:semiHidden="0" w:uiPriority="61" w:unhideWhenUsed="0"/>
+    <w:lsdException w:name="Light Grid Accent 5" w:semiHidden="0" w:uiPriority="62" w:unhideWhenUsed="0"/>
+    <w:lsdException w:name="Medium Shading 1 Accent 5" w:semiHidden="0" w:uiPriority="63" w:unhideWhenUsed="0"/>
+    <w:lsdException w:name="Medium Shading 2 Accent 5" w:semiHidden="0" w:uiPriority="64" w:unhideWhenUsed="0"/>
+    <w:lsdException w:name="Medium List 1 Accent 5" w:semiHidden="0" w:uiPriority="65" w:unhideWhenUsed="0"/>
+    <w:lsdException w:name="Medium List 2 Accent 5" w:semiHidden="0" w:uiPriority="66" w:unhideWhenUsed="0"/>
+    <w:lsdException w:name="Medium Grid 1 Accent 5" w:semiHidden="0" w:uiPriority="67" w:unhideWhenUsed="0"/>
+    <w:lsdException w:name="Medium Grid 2 Accent 5" w:semiHidden="0" w:uiPriority="68" w:unhideWhenUsed="0"/>
+    <w:lsdException w:name="Medium Grid 3 Accent 5" w:semiHidden="0" w:uiPriority="69" w:unhideWhenUsed="0"/>
+    <w:lsdException w:name="Dark List Accent 5" w:semiHidden="0" w:uiPriority="70" w:unhideWhenUsed="0"/>
+    <w:lsdException w:name="Colorful Shading Accent 5" w:semiHidden="0" w:uiPriority="71" w:unhideWhenUsed="0"/>
+    <w:lsdException w:name="Colorful List Accent 5" w:semiHidden="0" w:uiPriority="72" w:unhideWhenUsed="0"/>
+    <w:lsdException w:name="Colorful Grid Accent 5" w:semiHidden="0" w:uiPriority="73" w:unhideWhenUsed="0"/>
+    <w:lsdException w:name="Light Shading Accent 6" w:semiHidden="0" w:uiPriority="60" w:unhideWhenUsed="0"/>
+    <w:lsdException w:name="Light List Accent 6" w:semiHidden="0" w:uiPriority="61" w:unhideWhenUsed="0"/>
+    <w:lsdException w:name="Light Grid Accent 6" w:semiHidden="0" w:uiPriority="62" w:unhideWhenUsed="0"/>
+    <w:lsdException w:name="Medium Shading 1 Accent 6" w:semiHidden="0" w:uiPriority="63" w:unhideWhenUsed="0"/>
+    <w:lsdException w:name="Medium Shading 2 Accent 6" w:semiHidden="0" w:uiPriority="64" w:unhideWhenUsed="0"/>
+    <w:lsdException w:name="Medium List 1 Accent 6" w:semiHidden="0" w:uiPriority="65" w:unhideWhenUsed="0"/>
+    <w:lsdException w:name="Medium List 2 Accent 6" w:semiHidden="0" w:uiPriority="66" w:unhideWhenUsed="0"/>
+    <w:lsdException w:name="Medium Grid 1 Accent 6" w:semiHidden="0" w:uiPriority="67" w:unhideWhenUsed="0"/>
+    <w:lsdException w:name="Medium Grid 2 Accent 6" w:semiHidden="0" w:uiPriority="68" w:unhideWhenUsed="0"/>
+    <w:lsdException w:name="Medium Grid 3 Accent 6" w:semiHidden="0" w:uiPriority="69" w:unhideWhenUsed="0"/>
+    <w:lsdException w:name="Dark List Accent 6" w:semiHidden="0" w:uiPriority="70" w:unhideWhenUsed="0"/>
+    <w:lsdException w:name="Colorful Shading Accent 6" w:semiHidden="0" w:uiPriority="71" w:unhideWhenUsed="0"/>
+    <w:lsdException w:name="Colorful List Accent 6" w:semiHidden="0" w:uiPriority="72" w:unhideWhenUsed="0"/>
+    <w:lsdException w:name="Colorful Grid Accent 6" w:semiHidden="0" w:uiPriority="73" w:unhideWhenUsed="0"/>
+    <w:lsdException w:name="Subtle Emphasis" w:semiHidden="0" w:uiPriority="19" w:unhideWhenUsed="0" w:qFormat="1"/>
+    <w:lsdException w:name="Intense Emphasis" w:semiHidden="0" w:uiPriority="21" w:unhideWhenUsed="0" w:qFormat="1"/>
+    <w:lsdException w:name="Subtle Reference" w:semiHidden="0" w:uiPriority="31" w:unhideWhenUsed="0" w:qFormat="1"/>
+    <w:lsdException w:name="Intense Reference" w:semiHidden="0" w:uiPriority="32" w:unhideWhenUsed="0" w:qFormat="1"/>
+    <w:lsdException w:name="Book Title" w:semiHidden="0" w:uiPriority="33" w:unhideWhenUsed="0" w:qFormat="1"/>
+    <w:lsdException w:name="Bibliography" w:uiPriority="37"/>
+    <w:lsdException w:name="TOC Heading" w:uiPriority="39" w:qFormat="1"/>
   </w:latentStyles>
   <w:style w:type="paragraph" w:default="1" w:styleId="Normal">
     <w:name w:val="Normal"/>
@@ -7186,6 +6916,7 @@
     <w:uiPriority w:val="99"/>
     <w:semiHidden/>
     <w:unhideWhenUsed/>
+    <w:qFormat/>
     <w:tblPr>
       <w:tblInd w:w="0" w:type="dxa"/>
       <w:tblCellMar>
@@ -7413,6 +7144,7 @@
     <w:uiPriority w:val="39"/>
     <w:rsid w:val="00565CC4"/>
     <w:tblPr>
+      <w:tblInd w:w="0" w:type="dxa"/>
       <w:tblBorders>
         <w:top w:val="single" w:sz="4" w:space="0" w:color="auto"/>
         <w:left w:val="single" w:sz="4" w:space="0" w:color="auto"/>
@@ -7421,6 +7153,12 @@
         <w:insideH w:val="single" w:sz="4" w:space="0" w:color="auto"/>
         <w:insideV w:val="single" w:sz="4" w:space="0" w:color="auto"/>
       </w:tblBorders>
+      <w:tblCellMar>
+        <w:top w:w="0" w:type="dxa"/>
+        <w:left w:w="108" w:type="dxa"/>
+        <w:bottom w:w="0" w:type="dxa"/>
+        <w:right w:w="108" w:type="dxa"/>
+      </w:tblCellMar>
     </w:tblPr>
   </w:style>
   <w:style w:type="table" w:customStyle="1" w:styleId="GridTable4-Accent51">
@@ -7431,6 +7169,7 @@
     <w:tblPr>
       <w:tblStyleRowBandSize w:val="1"/>
       <w:tblStyleColBandSize w:val="1"/>
+      <w:tblInd w:w="0" w:type="dxa"/>
       <w:tblBorders>
         <w:top w:val="single" w:sz="4" w:space="0" w:color="8EAADB"/>
         <w:left w:val="single" w:sz="4" w:space="0" w:color="8EAADB"/>
@@ -7439,6 +7178,12 @@
         <w:insideH w:val="single" w:sz="4" w:space="0" w:color="8EAADB"/>
         <w:insideV w:val="single" w:sz="4" w:space="0" w:color="8EAADB"/>
       </w:tblBorders>
+      <w:tblCellMar>
+        <w:top w:w="0" w:type="dxa"/>
+        <w:left w:w="108" w:type="dxa"/>
+        <w:bottom w:w="0" w:type="dxa"/>
+        <w:right w:w="108" w:type="dxa"/>
+      </w:tblCellMar>
     </w:tblPr>
     <w:tblStylePr w:type="firstRow">
       <w:rPr>
@@ -7769,7 +7514,7 @@
   <a:extraClrSchemeLst/>
   <a:extLst>
     <a:ext uri="{05A4C25C-085E-4340-85A3-A5531E510DB2}">
-      <thm15:themeFamily xmlns:thm15="http://schemas.microsoft.com/office/thememl/2012/main" name="Office Theme" id="{62F939B6-93AF-4DB8-9C6B-D6C7DFDC589F}" vid="{4A3C46E8-61CC-4603-A589-7422A47A8E4A}"/>
+      <thm15:themeFamily xmlns:thm15="http://schemas.microsoft.com/office/thememl/2012/main" xmlns="" name="Office Theme" id="{62F939B6-93AF-4DB8-9C6B-D6C7DFDC589F}" vid="{4A3C46E8-61CC-4603-A589-7422A47A8E4A}"/>
     </a:ext>
   </a:extLst>
 </a:theme>
@@ -7798,7 +7543,7 @@
 </file>
 
 <file path=customXml/itemProps1.xml><?xml version="1.0" encoding="utf-8"?>
-<ds:datastoreItem xmlns:ds="http://schemas.openxmlformats.org/officeDocument/2006/customXml" ds:itemID="{12A729B9-7485-4DC9-A675-4116E8DF8793}">
+<ds:datastoreItem xmlns:ds="http://schemas.openxmlformats.org/officeDocument/2006/customXml" ds:itemID="{6CAF26B4-9797-4292-8E65-41B3FFFCC690}">
   <ds:schemaRefs>
     <ds:schemaRef ds:uri="http://schemas.openxmlformats.org/officeDocument/2006/bibliography"/>
   </ds:schemaRefs>

</xml_diff>

<commit_message>
added class diagram to Volere
</commit_message>
<xml_diff>
--- a/Documentation and Planning/Volere/Volere.docx
+++ b/Documentation and Planning/Volere/Volere.docx
@@ -1,6 +1,6 @@
 
 <file path=word/document.xml><?xml version="1.0" encoding="utf-8"?>
-<w:document xmlns:ve="http://schemas.openxmlformats.org/markup-compatibility/2006" xmlns:o="urn:schemas-microsoft-com:office:office" xmlns:r="http://schemas.openxmlformats.org/officeDocument/2006/relationships" xmlns:m="http://schemas.openxmlformats.org/officeDocument/2006/math" xmlns:v="urn:schemas-microsoft-com:vml" xmlns:wp="http://schemas.openxmlformats.org/drawingml/2006/wordprocessingDrawing" xmlns:w10="urn:schemas-microsoft-com:office:word" xmlns:w="http://schemas.openxmlformats.org/wordprocessingml/2006/main" xmlns:wne="http://schemas.microsoft.com/office/word/2006/wordml">
+<w:document xmlns:wpc="http://schemas.microsoft.com/office/word/2010/wordprocessingCanvas" xmlns:mc="http://schemas.openxmlformats.org/markup-compatibility/2006" xmlns:o="urn:schemas-microsoft-com:office:office" xmlns:r="http://schemas.openxmlformats.org/officeDocument/2006/relationships" xmlns:m="http://schemas.openxmlformats.org/officeDocument/2006/math" xmlns:v="urn:schemas-microsoft-com:vml" xmlns:wp14="http://schemas.microsoft.com/office/word/2010/wordprocessingDrawing" xmlns:wp="http://schemas.openxmlformats.org/drawingml/2006/wordprocessingDrawing" xmlns:w10="urn:schemas-microsoft-com:office:word" xmlns:w="http://schemas.openxmlformats.org/wordprocessingml/2006/main" xmlns:w14="http://schemas.microsoft.com/office/word/2010/wordml" xmlns:w15="http://schemas.microsoft.com/office/word/2012/wordml" xmlns:wpg="http://schemas.microsoft.com/office/word/2010/wordprocessingGroup" xmlns:wpi="http://schemas.microsoft.com/office/word/2010/wordprocessingInk" xmlns:wne="http://schemas.microsoft.com/office/word/2006/wordml" xmlns:wps="http://schemas.microsoft.com/office/word/2010/wordprocessingShape" mc:Ignorable="w14 w15 wp14">
   <w:body>
     <w:p>
       <w:pPr>
@@ -337,7 +337,15 @@
         <w:pStyle w:val="Heading2"/>
       </w:pPr>
       <w:r>
-        <w:t>1a. The User Business or Background of the Project Effort</w:t>
+        <w:t xml:space="preserve">1a. </w:t>
+      </w:r>
+      <w:proofErr w:type="gramStart"/>
+      <w:r>
+        <w:t>The</w:t>
+      </w:r>
+      <w:proofErr w:type="gramEnd"/>
+      <w:r>
+        <w:t xml:space="preserve"> User Business or Background of the Project Effort</w:t>
       </w:r>
     </w:p>
     <w:p>
@@ -403,7 +411,15 @@
         <w:pStyle w:val="Heading2"/>
       </w:pPr>
       <w:r>
-        <w:t xml:space="preserve">2a. The Client </w:t>
+        <w:t xml:space="preserve">2a. </w:t>
+      </w:r>
+      <w:proofErr w:type="gramStart"/>
+      <w:r>
+        <w:t>The</w:t>
+      </w:r>
+      <w:proofErr w:type="gramEnd"/>
+      <w:r>
+        <w:t xml:space="preserve"> Client </w:t>
       </w:r>
     </w:p>
     <w:p>
@@ -419,7 +435,15 @@
         <w:pStyle w:val="Heading2"/>
       </w:pPr>
       <w:r>
-        <w:t xml:space="preserve">2b. The Customer </w:t>
+        <w:t xml:space="preserve">2b. </w:t>
+      </w:r>
+      <w:proofErr w:type="gramStart"/>
+      <w:r>
+        <w:t>The</w:t>
+      </w:r>
+      <w:proofErr w:type="gramEnd"/>
+      <w:r>
+        <w:t xml:space="preserve"> Customer </w:t>
       </w:r>
     </w:p>
     <w:p>
@@ -486,7 +510,15 @@
         <w:pStyle w:val="Heading2"/>
       </w:pPr>
       <w:r>
-        <w:t xml:space="preserve">3a. The Hands-On Users of the Product </w:t>
+        <w:t xml:space="preserve">3a. </w:t>
+      </w:r>
+      <w:proofErr w:type="gramStart"/>
+      <w:r>
+        <w:t>The</w:t>
+      </w:r>
+      <w:proofErr w:type="gramEnd"/>
+      <w:r>
+        <w:t xml:space="preserve"> Hands-On Users of the Product </w:t>
       </w:r>
     </w:p>
     <w:p>
@@ -761,7 +793,15 @@
         <w:pStyle w:val="Heading3"/>
       </w:pPr>
       <w:r>
-        <w:t>Tweet – A short message that is sent to Twitter that is written by the user.</w:t>
+        <w:t xml:space="preserve">Tweet – A short message that is sent to </w:t>
+      </w:r>
+      <w:proofErr w:type="gramStart"/>
+      <w:r>
+        <w:t>Twitter</w:t>
+      </w:r>
+      <w:proofErr w:type="gramEnd"/>
+      <w:r>
+        <w:t xml:space="preserve"> that is written by the user.</w:t>
       </w:r>
       <w:r>
         <w:t xml:space="preserve"> </w:t>
@@ -836,7 +876,15 @@
         <w:pStyle w:val="Heading2"/>
       </w:pPr>
       <w:r>
-        <w:t>7a. The Current Situation</w:t>
+        <w:t xml:space="preserve">7a. </w:t>
+      </w:r>
+      <w:proofErr w:type="gramStart"/>
+      <w:r>
+        <w:t>The</w:t>
+      </w:r>
+      <w:proofErr w:type="gramEnd"/>
+      <w:r>
+        <w:t xml:space="preserve"> Current Situation</w:t>
       </w:r>
     </w:p>
     <w:p>
@@ -852,7 +900,15 @@
         <w:pStyle w:val="Heading2"/>
       </w:pPr>
       <w:r>
-        <w:t>7b. The Context of the Work</w:t>
+        <w:t xml:space="preserve">7b. </w:t>
+      </w:r>
+      <w:proofErr w:type="gramStart"/>
+      <w:r>
+        <w:t>The</w:t>
+      </w:r>
+      <w:proofErr w:type="gramEnd"/>
+      <w:r>
+        <w:t xml:space="preserve"> Context of the Work</w:t>
       </w:r>
     </w:p>
     <w:p>
@@ -884,7 +940,7 @@
                     <a:blip r:embed="rId8" cstate="print">
                       <a:extLst>
                         <a:ext uri="{28A0092B-C50C-407E-A947-70E740481C1C}">
-                          <a14:useLocalDpi xmlns:a14="http://schemas.microsoft.com/office/drawing/2010/main" xmlns:wps="http://schemas.microsoft.com/office/word/2010/wordprocessingShape" xmlns:wpi="http://schemas.microsoft.com/office/word/2010/wordprocessingInk" xmlns:wpg="http://schemas.microsoft.com/office/word/2010/wordprocessingGroup" xmlns:w15="http://schemas.microsoft.com/office/word/2012/wordml" xmlns:w14="http://schemas.microsoft.com/office/word/2010/wordml" xmlns:w="http://schemas.openxmlformats.org/wordprocessingml/2006/main" xmlns:w10="urn:schemas-microsoft-com:office:word" xmlns:wp14="http://schemas.microsoft.com/office/word/2010/wordprocessingDrawing" xmlns:v="urn:schemas-microsoft-com:vml" xmlns:o="urn:schemas-microsoft-com:office:office" xmlns:mc="http://schemas.openxmlformats.org/markup-compatibility/2006" xmlns:wpc="http://schemas.microsoft.com/office/word/2010/wordprocessingCanvas" xmlns="" val="0"/>
+                          <a14:useLocalDpi xmlns:a14="http://schemas.microsoft.com/office/drawing/2010/main" val="0"/>
                         </a:ext>
                       </a:extLst>
                     </a:blip>
@@ -968,7 +1024,7 @@
           <v:shape id="_x0000_i1025" type="#_x0000_t75" style="width:473.25pt;height:357.75pt" o:ole="">
             <v:imagedata r:id="rId9" o:title=""/>
           </v:shape>
-          <o:OLEObject Type="Embed" ProgID="Visio.Drawing.15" ShapeID="_x0000_i1025" DrawAspect="Content" ObjectID="_1510745071" r:id="rId10"/>
+          <o:OLEObject Type="Embed" ProgID="Visio.Drawing.15" ShapeID="_x0000_i1025" DrawAspect="Content" ObjectID="_1510997104" r:id="rId10"/>
         </w:object>
       </w:r>
     </w:p>
@@ -1008,7 +1064,7 @@
       <w:tblPr>
         <w:tblStyle w:val="TableGrid"/>
         <w:tblW w:w="0" w:type="auto"/>
-        <w:tblLook w:val="04A0"/>
+        <w:tblLook w:val="04A0" w:firstRow="1" w:lastRow="0" w:firstColumn="1" w:lastColumn="0" w:noHBand="0" w:noVBand="1"/>
       </w:tblPr>
       <w:tblGrid>
         <w:gridCol w:w="1756"/>
@@ -1325,7 +1381,7 @@
           <v:shape id="_x0000_i1026" type="#_x0000_t75" style="width:408pt;height:409.5pt" o:ole="">
             <v:imagedata r:id="rId11" o:title=""/>
           </v:shape>
-          <o:OLEObject Type="Embed" ProgID="Visio.Drawing.15" ShapeID="_x0000_i1026" DrawAspect="Content" ObjectID="_1510745072" r:id="rId12"/>
+          <o:OLEObject Type="Embed" ProgID="Visio.Drawing.15" ShapeID="_x0000_i1026" DrawAspect="Content" ObjectID="_1510997105" r:id="rId12"/>
         </w:object>
       </w:r>
     </w:p>
@@ -1335,7 +1391,7 @@
       <w:tblPr>
         <w:tblStyle w:val="TableGrid"/>
         <w:tblW w:w="0" w:type="auto"/>
-        <w:tblLook w:val="04A0"/>
+        <w:tblLook w:val="04A0" w:firstRow="1" w:lastRow="0" w:firstColumn="1" w:lastColumn="0" w:noHBand="0" w:noVBand="1"/>
       </w:tblPr>
       <w:tblGrid>
         <w:gridCol w:w="1756"/>
@@ -1657,7 +1713,7 @@
           <v:shape id="_x0000_i1027" type="#_x0000_t75" style="width:472.5pt;height:168pt" o:ole="">
             <v:imagedata r:id="rId13" o:title=""/>
           </v:shape>
-          <o:OLEObject Type="Embed" ProgID="Visio.Drawing.15" ShapeID="_x0000_i1027" DrawAspect="Content" ObjectID="_1510745073" r:id="rId14"/>
+          <o:OLEObject Type="Embed" ProgID="Visio.Drawing.15" ShapeID="_x0000_i1027" DrawAspect="Content" ObjectID="_1510997106" r:id="rId14"/>
         </w:object>
       </w:r>
     </w:p>
@@ -1670,7 +1726,7 @@
       <w:tblPr>
         <w:tblStyle w:val="TableGrid"/>
         <w:tblW w:w="0" w:type="auto"/>
-        <w:tblLook w:val="04A0"/>
+        <w:tblLook w:val="04A0" w:firstRow="1" w:lastRow="0" w:firstColumn="1" w:lastColumn="0" w:noHBand="0" w:noVBand="1"/>
       </w:tblPr>
       <w:tblGrid>
         <w:gridCol w:w="1756"/>
@@ -2109,7 +2165,7 @@
           <v:shape id="_x0000_i1028" type="#_x0000_t75" style="width:474.75pt;height:309pt" o:ole="">
             <v:imagedata r:id="rId15" o:title=""/>
           </v:shape>
-          <o:OLEObject Type="Embed" ProgID="Visio.Drawing.15" ShapeID="_x0000_i1028" DrawAspect="Content" ObjectID="_1510745074" r:id="rId16"/>
+          <o:OLEObject Type="Embed" ProgID="Visio.Drawing.15" ShapeID="_x0000_i1028" DrawAspect="Content" ObjectID="_1510997107" r:id="rId16"/>
         </w:object>
       </w:r>
     </w:p>
@@ -2122,7 +2178,7 @@
       <w:tblPr>
         <w:tblStyle w:val="TableGrid"/>
         <w:tblW w:w="0" w:type="auto"/>
-        <w:tblLook w:val="04A0"/>
+        <w:tblLook w:val="04A0" w:firstRow="1" w:lastRow="0" w:firstColumn="1" w:lastColumn="0" w:noHBand="0" w:noVBand="1"/>
       </w:tblPr>
       <w:tblGrid>
         <w:gridCol w:w="1756"/>
@@ -2500,7 +2556,7 @@
           <v:shape id="_x0000_i1029" type="#_x0000_t75" style="width:472.5pt;height:279.75pt" o:ole="">
             <v:imagedata r:id="rId17" o:title=""/>
           </v:shape>
-          <o:OLEObject Type="Embed" ProgID="Visio.Drawing.15" ShapeID="_x0000_i1029" DrawAspect="Content" ObjectID="_1510745075" r:id="rId18"/>
+          <o:OLEObject Type="Embed" ProgID="Visio.Drawing.15" ShapeID="_x0000_i1029" DrawAspect="Content" ObjectID="_1510997108" r:id="rId18"/>
         </w:object>
       </w:r>
     </w:p>
@@ -2513,7 +2569,7 @@
       <w:tblPr>
         <w:tblStyle w:val="TableGrid"/>
         <w:tblW w:w="0" w:type="auto"/>
-        <w:tblLook w:val="04A0"/>
+        <w:tblLook w:val="04A0" w:firstRow="1" w:lastRow="0" w:firstColumn="1" w:lastColumn="0" w:noHBand="0" w:noVBand="1"/>
       </w:tblPr>
       <w:tblGrid>
         <w:gridCol w:w="1756"/>
@@ -2957,7 +3013,7 @@
           <v:shape id="_x0000_i1030" type="#_x0000_t75" style="width:362.25pt;height:273pt" o:ole="">
             <v:imagedata r:id="rId19" o:title=""/>
           </v:shape>
-          <o:OLEObject Type="Embed" ProgID="Visio.Drawing.15" ShapeID="_x0000_i1030" DrawAspect="Content" ObjectID="_1510745076" r:id="rId20"/>
+          <o:OLEObject Type="Embed" ProgID="Visio.Drawing.15" ShapeID="_x0000_i1030" DrawAspect="Content" ObjectID="_1510997109" r:id="rId20"/>
         </w:object>
       </w:r>
     </w:p>
@@ -3116,7 +3172,7 @@
                     <a:blip r:embed="rId22" cstate="print">
                       <a:extLst>
                         <a:ext uri="{28A0092B-C50C-407E-A947-70E740481C1C}">
-                          <a14:useLocalDpi xmlns:a14="http://schemas.microsoft.com/office/drawing/2010/main" xmlns:wps="http://schemas.microsoft.com/office/word/2010/wordprocessingShape" xmlns:wpi="http://schemas.microsoft.com/office/word/2010/wordprocessingInk" xmlns:wpg="http://schemas.microsoft.com/office/word/2010/wordprocessingGroup" xmlns:w15="http://schemas.microsoft.com/office/word/2012/wordml" xmlns:w14="http://schemas.microsoft.com/office/word/2010/wordml" xmlns:w="http://schemas.openxmlformats.org/wordprocessingml/2006/main" xmlns:w10="urn:schemas-microsoft-com:office:word" xmlns:wp14="http://schemas.microsoft.com/office/word/2010/wordprocessingDrawing" xmlns:v="urn:schemas-microsoft-com:vml" xmlns:o="urn:schemas-microsoft-com:office:office" xmlns:mc="http://schemas.openxmlformats.org/markup-compatibility/2006" xmlns:wpc="http://schemas.microsoft.com/office/word/2010/wordprocessingCanvas" xmlns="" val="0"/>
+                          <a14:useLocalDpi xmlns:a14="http://schemas.microsoft.com/office/drawing/2010/main" val="0"/>
                         </a:ext>
                       </a:extLst>
                     </a:blip>
@@ -3160,7 +3216,7 @@
           <v:shape id="_x0000_i1031" type="#_x0000_t75" style="width:474pt;height:391.5pt" o:ole="">
             <v:imagedata r:id="rId23" o:title=""/>
           </v:shape>
-          <o:OLEObject Type="Embed" ProgID="Visio.Drawing.15" ShapeID="_x0000_i1031" DrawAspect="Content" ObjectID="_1510745077" r:id="rId24"/>
+          <o:OLEObject Type="Embed" ProgID="Visio.Drawing.15" ShapeID="_x0000_i1031" DrawAspect="Content" ObjectID="_1510997110" r:id="rId24"/>
         </w:object>
       </w:r>
     </w:p>
@@ -3188,6 +3244,18 @@
     </w:p>
     <w:p/>
     <w:p>
+      <w:r>
+        <w:object w:dxaOrig="18697" w:dyaOrig="16680">
+          <v:shape id="_x0000_i1032" type="#_x0000_t75" style="width:474pt;height:423pt" o:ole="">
+            <v:imagedata r:id="rId25" o:title=""/>
+          </v:shape>
+          <o:OLEObject Type="Embed" ProgID="Visio.Drawing.15" ShapeID="_x0000_i1032" DrawAspect="Content" ObjectID="_1510997111" r:id="rId26"/>
+        </w:object>
+      </w:r>
+      <w:bookmarkStart w:id="0" w:name="_GoBack"/>
+      <w:bookmarkEnd w:id="0"/>
+    </w:p>
+    <w:p>
       <w:pPr>
         <w:pStyle w:val="Heading1"/>
       </w:pPr>
@@ -3196,7 +3264,7 @@
       </w:r>
     </w:p>
     <w:p>
-      <w:hyperlink r:id="rId25" w:history="1">
+      <w:hyperlink r:id="rId27" w:history="1">
         <w:r>
           <w:rPr>
             <w:rStyle w:val="Hyperlink"/>
@@ -3210,7 +3278,6 @@
         <w:pStyle w:val="Heading1"/>
       </w:pPr>
       <w:r>
-        <w:lastRenderedPageBreak/>
         <w:t>16. System Screenshots</w:t>
       </w:r>
     </w:p>
@@ -3220,6 +3287,7 @@
         <w:rPr>
           <w:noProof/>
         </w:rPr>
+        <w:lastRenderedPageBreak/>
         <w:drawing>
           <wp:inline distT="0" distB="0" distL="0" distR="0">
             <wp:extent cx="6019800" cy="3095897"/>
@@ -3238,10 +3306,10 @@
                     </pic:cNvPicPr>
                   </pic:nvPicPr>
                   <pic:blipFill>
-                    <a:blip r:embed="rId26" cstate="print">
+                    <a:blip r:embed="rId28" cstate="print">
                       <a:extLst>
                         <a:ext uri="{28A0092B-C50C-407E-A947-70E740481C1C}">
-                          <a14:useLocalDpi xmlns:a14="http://schemas.microsoft.com/office/drawing/2010/main" xmlns:wps="http://schemas.microsoft.com/office/word/2010/wordprocessingShape" xmlns:wpi="http://schemas.microsoft.com/office/word/2010/wordprocessingInk" xmlns:wpg="http://schemas.microsoft.com/office/word/2010/wordprocessingGroup" xmlns:w15="http://schemas.microsoft.com/office/word/2012/wordml" xmlns:w14="http://schemas.microsoft.com/office/word/2010/wordml" xmlns:w="http://schemas.openxmlformats.org/wordprocessingml/2006/main" xmlns:w10="urn:schemas-microsoft-com:office:word" xmlns:wp14="http://schemas.microsoft.com/office/word/2010/wordprocessingDrawing" xmlns:v="urn:schemas-microsoft-com:vml" xmlns:o="urn:schemas-microsoft-com:office:office" xmlns:mc="http://schemas.openxmlformats.org/markup-compatibility/2006" xmlns:wpc="http://schemas.microsoft.com/office/word/2010/wordprocessingCanvas" xmlns="" val="0"/>
+                          <a14:useLocalDpi xmlns:a14="http://schemas.microsoft.com/office/drawing/2010/main" val="0"/>
                         </a:ext>
                       </a:extLst>
                     </a:blip>
@@ -3294,10 +3362,10 @@
                     </pic:cNvPicPr>
                   </pic:nvPicPr>
                   <pic:blipFill>
-                    <a:blip r:embed="rId27" cstate="print">
+                    <a:blip r:embed="rId29" cstate="print">
                       <a:extLst>
                         <a:ext uri="{28A0092B-C50C-407E-A947-70E740481C1C}">
-                          <a14:useLocalDpi xmlns:a14="http://schemas.microsoft.com/office/drawing/2010/main" xmlns:wps="http://schemas.microsoft.com/office/word/2010/wordprocessingShape" xmlns:wpi="http://schemas.microsoft.com/office/word/2010/wordprocessingInk" xmlns:wpg="http://schemas.microsoft.com/office/word/2010/wordprocessingGroup" xmlns:w15="http://schemas.microsoft.com/office/word/2012/wordml" xmlns:w14="http://schemas.microsoft.com/office/word/2010/wordml" xmlns:w="http://schemas.openxmlformats.org/wordprocessingml/2006/main" xmlns:w10="urn:schemas-microsoft-com:office:word" xmlns:wp14="http://schemas.microsoft.com/office/word/2010/wordprocessingDrawing" xmlns:v="urn:schemas-microsoft-com:vml" xmlns:o="urn:schemas-microsoft-com:office:office" xmlns:mc="http://schemas.openxmlformats.org/markup-compatibility/2006" xmlns:wpc="http://schemas.microsoft.com/office/word/2010/wordprocessingCanvas" xmlns="" val="0"/>
+                          <a14:useLocalDpi xmlns:a14="http://schemas.microsoft.com/office/drawing/2010/main" val="0"/>
                         </a:ext>
                       </a:extLst>
                     </a:blip>
@@ -3356,10 +3424,10 @@
                     </pic:cNvPicPr>
                   </pic:nvPicPr>
                   <pic:blipFill>
-                    <a:blip r:embed="rId28" cstate="print">
+                    <a:blip r:embed="rId30" cstate="print">
                       <a:extLst>
                         <a:ext uri="{28A0092B-C50C-407E-A947-70E740481C1C}">
-                          <a14:useLocalDpi xmlns:a14="http://schemas.microsoft.com/office/drawing/2010/main" xmlns:wps="http://schemas.microsoft.com/office/word/2010/wordprocessingShape" xmlns:wpi="http://schemas.microsoft.com/office/word/2010/wordprocessingInk" xmlns:wpg="http://schemas.microsoft.com/office/word/2010/wordprocessingGroup" xmlns:w15="http://schemas.microsoft.com/office/word/2012/wordml" xmlns:w14="http://schemas.microsoft.com/office/word/2010/wordml" xmlns:w="http://schemas.openxmlformats.org/wordprocessingml/2006/main" xmlns:w10="urn:schemas-microsoft-com:office:word" xmlns:wp14="http://schemas.microsoft.com/office/word/2010/wordprocessingDrawing" xmlns:v="urn:schemas-microsoft-com:vml" xmlns:o="urn:schemas-microsoft-com:office:office" xmlns:mc="http://schemas.openxmlformats.org/markup-compatibility/2006" xmlns:wpc="http://schemas.microsoft.com/office/word/2010/wordprocessingCanvas" xmlns="" val="0"/>
+                          <a14:useLocalDpi xmlns:a14="http://schemas.microsoft.com/office/drawing/2010/main" val="0"/>
                         </a:ext>
                       </a:extLst>
                     </a:blip>
@@ -3412,10 +3480,10 @@
                     </pic:cNvPicPr>
                   </pic:nvPicPr>
                   <pic:blipFill>
-                    <a:blip r:embed="rId29" cstate="print">
+                    <a:blip r:embed="rId31" cstate="print">
                       <a:extLst>
                         <a:ext uri="{28A0092B-C50C-407E-A947-70E740481C1C}">
-                          <a14:useLocalDpi xmlns:a14="http://schemas.microsoft.com/office/drawing/2010/main" xmlns:wps="http://schemas.microsoft.com/office/word/2010/wordprocessingShape" xmlns:wpi="http://schemas.microsoft.com/office/word/2010/wordprocessingInk" xmlns:wpg="http://schemas.microsoft.com/office/word/2010/wordprocessingGroup" xmlns:w15="http://schemas.microsoft.com/office/word/2012/wordml" xmlns:w14="http://schemas.microsoft.com/office/word/2010/wordml" xmlns:w="http://schemas.openxmlformats.org/wordprocessingml/2006/main" xmlns:w10="urn:schemas-microsoft-com:office:word" xmlns:wp14="http://schemas.microsoft.com/office/word/2010/wordprocessingDrawing" xmlns:v="urn:schemas-microsoft-com:vml" xmlns:o="urn:schemas-microsoft-com:office:office" xmlns:mc="http://schemas.openxmlformats.org/markup-compatibility/2006" xmlns:wpc="http://schemas.microsoft.com/office/word/2010/wordprocessingCanvas" xmlns="" val="0"/>
+                          <a14:useLocalDpi xmlns:a14="http://schemas.microsoft.com/office/drawing/2010/main" val="0"/>
                         </a:ext>
                       </a:extLst>
                     </a:blip>
@@ -3469,10 +3537,10 @@
                     </pic:cNvPicPr>
                   </pic:nvPicPr>
                   <pic:blipFill>
-                    <a:blip r:embed="rId30" cstate="print">
+                    <a:blip r:embed="rId32" cstate="print">
                       <a:extLst>
                         <a:ext uri="{28A0092B-C50C-407E-A947-70E740481C1C}">
-                          <a14:useLocalDpi xmlns:a14="http://schemas.microsoft.com/office/drawing/2010/main" xmlns:wps="http://schemas.microsoft.com/office/word/2010/wordprocessingShape" xmlns:wpi="http://schemas.microsoft.com/office/word/2010/wordprocessingInk" xmlns:wpg="http://schemas.microsoft.com/office/word/2010/wordprocessingGroup" xmlns:w15="http://schemas.microsoft.com/office/word/2012/wordml" xmlns:w14="http://schemas.microsoft.com/office/word/2010/wordml" xmlns:w="http://schemas.openxmlformats.org/wordprocessingml/2006/main" xmlns:w10="urn:schemas-microsoft-com:office:word" xmlns:wp14="http://schemas.microsoft.com/office/word/2010/wordprocessingDrawing" xmlns:v="urn:schemas-microsoft-com:vml" xmlns:o="urn:schemas-microsoft-com:office:office" xmlns:mc="http://schemas.openxmlformats.org/markup-compatibility/2006" xmlns:wpc="http://schemas.microsoft.com/office/word/2010/wordprocessingCanvas" xmlns="" val="0"/>
+                          <a14:useLocalDpi xmlns:a14="http://schemas.microsoft.com/office/drawing/2010/main" val="0"/>
                         </a:ext>
                       </a:extLst>
                     </a:blip>
@@ -3525,10 +3593,10 @@
                     </pic:cNvPicPr>
                   </pic:nvPicPr>
                   <pic:blipFill>
-                    <a:blip r:embed="rId31" cstate="print">
+                    <a:blip r:embed="rId33" cstate="print">
                       <a:extLst>
                         <a:ext uri="{28A0092B-C50C-407E-A947-70E740481C1C}">
-                          <a14:useLocalDpi xmlns:a14="http://schemas.microsoft.com/office/drawing/2010/main" xmlns:wps="http://schemas.microsoft.com/office/word/2010/wordprocessingShape" xmlns:wpi="http://schemas.microsoft.com/office/word/2010/wordprocessingInk" xmlns:wpg="http://schemas.microsoft.com/office/word/2010/wordprocessingGroup" xmlns:w15="http://schemas.microsoft.com/office/word/2012/wordml" xmlns:w14="http://schemas.microsoft.com/office/word/2010/wordml" xmlns:w="http://schemas.openxmlformats.org/wordprocessingml/2006/main" xmlns:w10="urn:schemas-microsoft-com:office:word" xmlns:wp14="http://schemas.microsoft.com/office/word/2010/wordprocessingDrawing" xmlns:v="urn:schemas-microsoft-com:vml" xmlns:o="urn:schemas-microsoft-com:office:office" xmlns:mc="http://schemas.openxmlformats.org/markup-compatibility/2006" xmlns:wpc="http://schemas.microsoft.com/office/word/2010/wordprocessingCanvas" xmlns="" val="0"/>
+                          <a14:useLocalDpi xmlns:a14="http://schemas.microsoft.com/office/drawing/2010/main" val="0"/>
                         </a:ext>
                       </a:extLst>
                     </a:blip>
@@ -3815,12 +3883,7 @@
         <w:t xml:space="preserve">In terms of </w:t>
       </w:r>
       <w:r>
-        <w:t>implementation, everything came pretty smooth I think.  All of our ideas translated pretty well into code, and changing designs in the code was pretty easy.  Butterfly was relatively easy overall.  However, keeping the design documents up to date was a challenge, as well as constantly keeping track of system designs that are always changing as we discover better ways to implement things.  Our class diagram is very large and has many interwoven classes, which leads to a painful experience when trying to add, remove, or update it.</w:t>
-      </w:r>
-      <w:bookmarkStart w:id="0" w:name="_GoBack"/>
-      <w:bookmarkEnd w:id="0"/>
-      <w:r>
-        <w:t xml:space="preserve"> </w:t>
+        <w:t xml:space="preserve">implementation, everything came pretty smooth I think.  All of our ideas translated pretty well into code, and changing designs in the code was pretty easy.  Butterfly was relatively easy overall.  However, keeping the design documents up to date was a challenge, as well as constantly keeping track of system designs that are always changing as we discover better ways to implement things.  Our class diagram is very large and has many interwoven classes, which leads to a painful experience when trying to add, remove, or update it. </w:t>
       </w:r>
     </w:p>
     <w:p/>
@@ -3911,13 +3974,21 @@
     </w:p>
     <w:p>
       <w:r>
-        <w:t>In terms of implementation,  being a less experienced/skilled programmer than Jake and Nate left me confused and I fell behind on some elements of our implementation. As a result from my perspective the level of the system that we implemented was kind of difficult for me to understand in some places and I was unable to contribute to some parts as much as I would have liked to.</w:t>
+        <w:t>In terms of implementation</w:t>
+      </w:r>
+      <w:proofErr w:type="gramStart"/>
+      <w:r>
+        <w:t>,  being</w:t>
+      </w:r>
+      <w:proofErr w:type="gramEnd"/>
+      <w:r>
+        <w:t xml:space="preserve"> a less experienced/skilled programmer than Jake and Nate left me confused and I fell behind on some elements of our implementation. As a result from my perspective the level of the system that we implemented was kind of difficult for me to understand in some places and I was unable to contribute to some parts as much as I would have liked to.</w:t>
       </w:r>
     </w:p>
     <w:sectPr>
-      <w:headerReference w:type="even" r:id="rId32"/>
-      <w:headerReference w:type="default" r:id="rId33"/>
-      <w:footerReference w:type="default" r:id="rId34"/>
+      <w:headerReference w:type="even" r:id="rId34"/>
+      <w:headerReference w:type="default" r:id="rId35"/>
+      <w:footerReference w:type="default" r:id="rId36"/>
       <w:pgSz w:w="11900" w:h="16840"/>
       <w:pgMar w:top="1440" w:right="1220" w:bottom="1701" w:left="1200" w:header="720" w:footer="1134" w:gutter="0"/>
       <w:cols w:space="720"/>
@@ -3928,7 +3999,7 @@
 </file>
 
 <file path=word/endnotes.xml><?xml version="1.0" encoding="utf-8"?>
-<w:endnotes xmlns:ve="http://schemas.openxmlformats.org/markup-compatibility/2006" xmlns:o="urn:schemas-microsoft-com:office:office" xmlns:r="http://schemas.openxmlformats.org/officeDocument/2006/relationships" xmlns:m="http://schemas.openxmlformats.org/officeDocument/2006/math" xmlns:v="urn:schemas-microsoft-com:vml" xmlns:wp="http://schemas.openxmlformats.org/drawingml/2006/wordprocessingDrawing" xmlns:w10="urn:schemas-microsoft-com:office:word" xmlns:w="http://schemas.openxmlformats.org/wordprocessingml/2006/main" xmlns:wne="http://schemas.microsoft.com/office/word/2006/wordml">
+<w:endnotes xmlns:wpc="http://schemas.microsoft.com/office/word/2010/wordprocessingCanvas" xmlns:mc="http://schemas.openxmlformats.org/markup-compatibility/2006" xmlns:o="urn:schemas-microsoft-com:office:office" xmlns:r="http://schemas.openxmlformats.org/officeDocument/2006/relationships" xmlns:m="http://schemas.openxmlformats.org/officeDocument/2006/math" xmlns:v="urn:schemas-microsoft-com:vml" xmlns:wp14="http://schemas.microsoft.com/office/word/2010/wordprocessingDrawing" xmlns:wp="http://schemas.openxmlformats.org/drawingml/2006/wordprocessingDrawing" xmlns:w10="urn:schemas-microsoft-com:office:word" xmlns:w="http://schemas.openxmlformats.org/wordprocessingml/2006/main" xmlns:w14="http://schemas.microsoft.com/office/word/2010/wordml" xmlns:w15="http://schemas.microsoft.com/office/word/2012/wordml" xmlns:wpg="http://schemas.microsoft.com/office/word/2010/wordprocessingGroup" xmlns:wpi="http://schemas.microsoft.com/office/word/2010/wordprocessingInk" xmlns:wne="http://schemas.microsoft.com/office/word/2006/wordml" xmlns:wps="http://schemas.microsoft.com/office/word/2010/wordprocessingShape" mc:Ignorable="w14 w15 wp14">
   <w:endnote w:type="separator" w:id="-1">
     <w:p>
       <w:r>
@@ -3951,14 +4022,14 @@
 </file>
 
 <file path=word/footer1.xml><?xml version="1.0" encoding="utf-8"?>
-<w:ftr xmlns:ve="http://schemas.openxmlformats.org/markup-compatibility/2006" xmlns:o="urn:schemas-microsoft-com:office:office" xmlns:r="http://schemas.openxmlformats.org/officeDocument/2006/relationships" xmlns:m="http://schemas.openxmlformats.org/officeDocument/2006/math" xmlns:v="urn:schemas-microsoft-com:vml" xmlns:wp="http://schemas.openxmlformats.org/drawingml/2006/wordprocessingDrawing" xmlns:w10="urn:schemas-microsoft-com:office:word" xmlns:w="http://schemas.openxmlformats.org/wordprocessingml/2006/main" xmlns:wne="http://schemas.microsoft.com/office/word/2006/wordml">
+<w:ftr xmlns:wpc="http://schemas.microsoft.com/office/word/2010/wordprocessingCanvas" xmlns:mc="http://schemas.openxmlformats.org/markup-compatibility/2006" xmlns:o="urn:schemas-microsoft-com:office:office" xmlns:r="http://schemas.openxmlformats.org/officeDocument/2006/relationships" xmlns:m="http://schemas.openxmlformats.org/officeDocument/2006/math" xmlns:v="urn:schemas-microsoft-com:vml" xmlns:wp14="http://schemas.microsoft.com/office/word/2010/wordprocessingDrawing" xmlns:wp="http://schemas.openxmlformats.org/drawingml/2006/wordprocessingDrawing" xmlns:w10="urn:schemas-microsoft-com:office:word" xmlns:w="http://schemas.openxmlformats.org/wordprocessingml/2006/main" xmlns:w14="http://schemas.microsoft.com/office/word/2010/wordml" xmlns:w15="http://schemas.microsoft.com/office/word/2012/wordml" xmlns:wpg="http://schemas.microsoft.com/office/word/2010/wordprocessingGroup" xmlns:wpi="http://schemas.microsoft.com/office/word/2010/wordprocessingInk" xmlns:wne="http://schemas.microsoft.com/office/word/2006/wordml" xmlns:wps="http://schemas.microsoft.com/office/word/2010/wordprocessingShape" mc:Ignorable="w14 w15 wp14">
   <w:p/>
   <w:p/>
 </w:ftr>
 </file>
 
 <file path=word/footnotes.xml><?xml version="1.0" encoding="utf-8"?>
-<w:footnotes xmlns:ve="http://schemas.openxmlformats.org/markup-compatibility/2006" xmlns:o="urn:schemas-microsoft-com:office:office" xmlns:r="http://schemas.openxmlformats.org/officeDocument/2006/relationships" xmlns:m="http://schemas.openxmlformats.org/officeDocument/2006/math" xmlns:v="urn:schemas-microsoft-com:vml" xmlns:wp="http://schemas.openxmlformats.org/drawingml/2006/wordprocessingDrawing" xmlns:w10="urn:schemas-microsoft-com:office:word" xmlns:w="http://schemas.openxmlformats.org/wordprocessingml/2006/main" xmlns:wne="http://schemas.microsoft.com/office/word/2006/wordml">
+<w:footnotes xmlns:wpc="http://schemas.microsoft.com/office/word/2010/wordprocessingCanvas" xmlns:mc="http://schemas.openxmlformats.org/markup-compatibility/2006" xmlns:o="urn:schemas-microsoft-com:office:office" xmlns:r="http://schemas.openxmlformats.org/officeDocument/2006/relationships" xmlns:m="http://schemas.openxmlformats.org/officeDocument/2006/math" xmlns:v="urn:schemas-microsoft-com:vml" xmlns:wp14="http://schemas.microsoft.com/office/word/2010/wordprocessingDrawing" xmlns:wp="http://schemas.openxmlformats.org/drawingml/2006/wordprocessingDrawing" xmlns:w10="urn:schemas-microsoft-com:office:word" xmlns:w="http://schemas.openxmlformats.org/wordprocessingml/2006/main" xmlns:w14="http://schemas.microsoft.com/office/word/2010/wordml" xmlns:w15="http://schemas.microsoft.com/office/word/2012/wordml" xmlns:wpg="http://schemas.microsoft.com/office/word/2010/wordprocessingGroup" xmlns:wpi="http://schemas.microsoft.com/office/word/2010/wordprocessingInk" xmlns:wne="http://schemas.microsoft.com/office/word/2006/wordml" xmlns:wps="http://schemas.microsoft.com/office/word/2010/wordprocessingShape" mc:Ignorable="w14 w15 wp14">
   <w:footnote w:type="separator" w:id="-1">
     <w:p>
       <w:r>
@@ -3981,14 +4052,14 @@
 </file>
 
 <file path=word/header1.xml><?xml version="1.0" encoding="utf-8"?>
-<w:hdr xmlns:ve="http://schemas.openxmlformats.org/markup-compatibility/2006" xmlns:o="urn:schemas-microsoft-com:office:office" xmlns:r="http://schemas.openxmlformats.org/officeDocument/2006/relationships" xmlns:m="http://schemas.openxmlformats.org/officeDocument/2006/math" xmlns:v="urn:schemas-microsoft-com:vml" xmlns:wp="http://schemas.openxmlformats.org/drawingml/2006/wordprocessingDrawing" xmlns:w10="urn:schemas-microsoft-com:office:word" xmlns:w="http://schemas.openxmlformats.org/wordprocessingml/2006/main" xmlns:wne="http://schemas.microsoft.com/office/word/2006/wordml">
+<w:hdr xmlns:wpc="http://schemas.microsoft.com/office/word/2010/wordprocessingCanvas" xmlns:mc="http://schemas.openxmlformats.org/markup-compatibility/2006" xmlns:o="urn:schemas-microsoft-com:office:office" xmlns:r="http://schemas.openxmlformats.org/officeDocument/2006/relationships" xmlns:m="http://schemas.openxmlformats.org/officeDocument/2006/math" xmlns:v="urn:schemas-microsoft-com:vml" xmlns:wp14="http://schemas.microsoft.com/office/word/2010/wordprocessingDrawing" xmlns:wp="http://schemas.openxmlformats.org/drawingml/2006/wordprocessingDrawing" xmlns:w10="urn:schemas-microsoft-com:office:word" xmlns:w="http://schemas.openxmlformats.org/wordprocessingml/2006/main" xmlns:w14="http://schemas.microsoft.com/office/word/2010/wordml" xmlns:w15="http://schemas.microsoft.com/office/word/2012/wordml" xmlns:wpg="http://schemas.microsoft.com/office/word/2010/wordprocessingGroup" xmlns:wpi="http://schemas.microsoft.com/office/word/2010/wordprocessingInk" xmlns:wne="http://schemas.microsoft.com/office/word/2006/wordml" xmlns:wps="http://schemas.microsoft.com/office/word/2010/wordprocessingShape" mc:Ignorable="w14 w15 wp14">
   <w:p/>
   <w:p/>
 </w:hdr>
 </file>
 
 <file path=word/header2.xml><?xml version="1.0" encoding="utf-8"?>
-<w:hdr xmlns:ve="http://schemas.openxmlformats.org/markup-compatibility/2006" xmlns:o="urn:schemas-microsoft-com:office:office" xmlns:r="http://schemas.openxmlformats.org/officeDocument/2006/relationships" xmlns:m="http://schemas.openxmlformats.org/officeDocument/2006/math" xmlns:v="urn:schemas-microsoft-com:vml" xmlns:wp="http://schemas.openxmlformats.org/drawingml/2006/wordprocessingDrawing" xmlns:w10="urn:schemas-microsoft-com:office:word" xmlns:w="http://schemas.openxmlformats.org/wordprocessingml/2006/main" xmlns:wne="http://schemas.microsoft.com/office/word/2006/wordml">
+<w:hdr xmlns:wpc="http://schemas.microsoft.com/office/word/2010/wordprocessingCanvas" xmlns:mc="http://schemas.openxmlformats.org/markup-compatibility/2006" xmlns:o="urn:schemas-microsoft-com:office:office" xmlns:r="http://schemas.openxmlformats.org/officeDocument/2006/relationships" xmlns:m="http://schemas.openxmlformats.org/officeDocument/2006/math" xmlns:v="urn:schemas-microsoft-com:vml" xmlns:wp14="http://schemas.microsoft.com/office/word/2010/wordprocessingDrawing" xmlns:wp="http://schemas.openxmlformats.org/drawingml/2006/wordprocessingDrawing" xmlns:w10="urn:schemas-microsoft-com:office:word" xmlns:w="http://schemas.openxmlformats.org/wordprocessingml/2006/main" xmlns:w14="http://schemas.microsoft.com/office/word/2010/wordml" xmlns:w15="http://schemas.microsoft.com/office/word/2012/wordml" xmlns:wpg="http://schemas.microsoft.com/office/word/2010/wordprocessingGroup" xmlns:wpi="http://schemas.microsoft.com/office/word/2010/wordprocessingInk" xmlns:wne="http://schemas.microsoft.com/office/word/2006/wordml" xmlns:wps="http://schemas.microsoft.com/office/word/2010/wordprocessingShape" mc:Ignorable="w14 w15 wp14">
   <w:p>
     <w:pPr>
       <w:pStyle w:val="Header"/>
@@ -4001,8 +4072,8 @@
 </file>
 
 <file path=word/numbering.xml><?xml version="1.0" encoding="utf-8"?>
-<w:numbering xmlns:ve="http://schemas.openxmlformats.org/markup-compatibility/2006" xmlns:o="urn:schemas-microsoft-com:office:office" xmlns:r="http://schemas.openxmlformats.org/officeDocument/2006/relationships" xmlns:m="http://schemas.openxmlformats.org/officeDocument/2006/math" xmlns:v="urn:schemas-microsoft-com:vml" xmlns:wp="http://schemas.openxmlformats.org/drawingml/2006/wordprocessingDrawing" xmlns:w10="urn:schemas-microsoft-com:office:word" xmlns:w="http://schemas.openxmlformats.org/wordprocessingml/2006/main" xmlns:wne="http://schemas.microsoft.com/office/word/2006/wordml">
-  <w:abstractNum w:abstractNumId="0">
+<w:numbering xmlns:wpc="http://schemas.microsoft.com/office/word/2010/wordprocessingCanvas" xmlns:mc="http://schemas.openxmlformats.org/markup-compatibility/2006" xmlns:o="urn:schemas-microsoft-com:office:office" xmlns:r="http://schemas.openxmlformats.org/officeDocument/2006/relationships" xmlns:m="http://schemas.openxmlformats.org/officeDocument/2006/math" xmlns:v="urn:schemas-microsoft-com:vml" xmlns:wp14="http://schemas.microsoft.com/office/word/2010/wordprocessingDrawing" xmlns:wp="http://schemas.openxmlformats.org/drawingml/2006/wordprocessingDrawing" xmlns:w10="urn:schemas-microsoft-com:office:word" xmlns:w="http://schemas.openxmlformats.org/wordprocessingml/2006/main" xmlns:w14="http://schemas.microsoft.com/office/word/2010/wordml" xmlns:w15="http://schemas.microsoft.com/office/word/2012/wordml" xmlns:wpg="http://schemas.microsoft.com/office/word/2010/wordprocessingGroup" xmlns:wpi="http://schemas.microsoft.com/office/word/2010/wordprocessingInk" xmlns:wne="http://schemas.microsoft.com/office/word/2006/wordml" xmlns:wps="http://schemas.microsoft.com/office/word/2010/wordprocessingShape" mc:Ignorable="w14 w15 wp14">
+  <w:abstractNum w:abstractNumId="0" w15:restartNumberingAfterBreak="0">
     <w:nsid w:val="0165230F"/>
     <w:multiLevelType w:val="hybridMultilevel"/>
     <w:tmpl w:val="6164ADF8"/>
@@ -4142,7 +4213,7 @@
       </w:rPr>
     </w:lvl>
   </w:abstractNum>
-  <w:abstractNum w:abstractNumId="1">
+  <w:abstractNum w:abstractNumId="1" w15:restartNumberingAfterBreak="0">
     <w:nsid w:val="05BB07EA"/>
     <w:multiLevelType w:val="multilevel"/>
     <w:tmpl w:val="9838354A"/>
@@ -4281,7 +4352,7 @@
       </w:rPr>
     </w:lvl>
   </w:abstractNum>
-  <w:abstractNum w:abstractNumId="2">
+  <w:abstractNum w:abstractNumId="2" w15:restartNumberingAfterBreak="0">
     <w:nsid w:val="05C807E3"/>
     <w:multiLevelType w:val="hybridMultilevel"/>
     <w:tmpl w:val="661CD922"/>
@@ -4421,7 +4492,7 @@
       </w:rPr>
     </w:lvl>
   </w:abstractNum>
-  <w:abstractNum w:abstractNumId="3">
+  <w:abstractNum w:abstractNumId="3" w15:restartNumberingAfterBreak="0">
     <w:nsid w:val="1C801188"/>
     <w:multiLevelType w:val="hybridMultilevel"/>
     <w:tmpl w:val="0428D160"/>
@@ -4561,7 +4632,7 @@
       </w:rPr>
     </w:lvl>
   </w:abstractNum>
-  <w:abstractNum w:abstractNumId="4">
+  <w:abstractNum w:abstractNumId="4" w15:restartNumberingAfterBreak="0">
     <w:nsid w:val="1CDF46DA"/>
     <w:multiLevelType w:val="hybridMultilevel"/>
     <w:tmpl w:val="A5E4CD66"/>
@@ -4700,7 +4771,7 @@
       </w:rPr>
     </w:lvl>
   </w:abstractNum>
-  <w:abstractNum w:abstractNumId="5">
+  <w:abstractNum w:abstractNumId="5" w15:restartNumberingAfterBreak="0">
     <w:nsid w:val="1EA31733"/>
     <w:multiLevelType w:val="hybridMultilevel"/>
     <w:tmpl w:val="67605C72"/>
@@ -4786,7 +4857,7 @@
       </w:pPr>
     </w:lvl>
   </w:abstractNum>
-  <w:abstractNum w:abstractNumId="6">
+  <w:abstractNum w:abstractNumId="6" w15:restartNumberingAfterBreak="0">
     <w:nsid w:val="22431FA7"/>
     <w:multiLevelType w:val="hybridMultilevel"/>
     <w:tmpl w:val="03E6EC56"/>
@@ -4926,7 +4997,7 @@
       </w:rPr>
     </w:lvl>
   </w:abstractNum>
-  <w:abstractNum w:abstractNumId="7">
+  <w:abstractNum w:abstractNumId="7" w15:restartNumberingAfterBreak="0">
     <w:nsid w:val="22927619"/>
     <w:multiLevelType w:val="hybridMultilevel"/>
     <w:tmpl w:val="C8C4B576"/>
@@ -5066,7 +5137,7 @@
       </w:rPr>
     </w:lvl>
   </w:abstractNum>
-  <w:abstractNum w:abstractNumId="8">
+  <w:abstractNum w:abstractNumId="8" w15:restartNumberingAfterBreak="0">
     <w:nsid w:val="239D77C4"/>
     <w:multiLevelType w:val="hybridMultilevel"/>
     <w:tmpl w:val="B762A6FE"/>
@@ -5205,7 +5276,7 @@
       </w:rPr>
     </w:lvl>
   </w:abstractNum>
-  <w:abstractNum w:abstractNumId="9">
+  <w:abstractNum w:abstractNumId="9" w15:restartNumberingAfterBreak="0">
     <w:nsid w:val="4D1F5A54"/>
     <w:multiLevelType w:val="hybridMultilevel"/>
     <w:tmpl w:val="2F623E26"/>
@@ -5345,7 +5416,7 @@
       </w:rPr>
     </w:lvl>
   </w:abstractNum>
-  <w:abstractNum w:abstractNumId="10">
+  <w:abstractNum w:abstractNumId="10" w15:restartNumberingAfterBreak="0">
     <w:nsid w:val="4F827141"/>
     <w:multiLevelType w:val="hybridMultilevel"/>
     <w:tmpl w:val="A3986B92"/>
@@ -5484,7 +5555,7 @@
       </w:rPr>
     </w:lvl>
   </w:abstractNum>
-  <w:abstractNum w:abstractNumId="11">
+  <w:abstractNum w:abstractNumId="11" w15:restartNumberingAfterBreak="0">
     <w:nsid w:val="54C8371B"/>
     <w:multiLevelType w:val="hybridMultilevel"/>
     <w:tmpl w:val="D5CE0186"/>
@@ -5623,7 +5694,7 @@
       </w:rPr>
     </w:lvl>
   </w:abstractNum>
-  <w:abstractNum w:abstractNumId="12">
+  <w:abstractNum w:abstractNumId="12" w15:restartNumberingAfterBreak="0">
     <w:nsid w:val="5FD529D1"/>
     <w:multiLevelType w:val="hybridMultilevel"/>
     <w:tmpl w:val="053C43FA"/>
@@ -5763,7 +5834,7 @@
       </w:rPr>
     </w:lvl>
   </w:abstractNum>
-  <w:abstractNum w:abstractNumId="13">
+  <w:abstractNum w:abstractNumId="13" w15:restartNumberingAfterBreak="0">
     <w:nsid w:val="651C1EA6"/>
     <w:multiLevelType w:val="hybridMultilevel"/>
     <w:tmpl w:val="DD500482"/>
@@ -5903,7 +5974,7 @@
       </w:rPr>
     </w:lvl>
   </w:abstractNum>
-  <w:abstractNum w:abstractNumId="14">
+  <w:abstractNum w:abstractNumId="14" w15:restartNumberingAfterBreak="0">
     <w:nsid w:val="6A5634AE"/>
     <w:multiLevelType w:val="multilevel"/>
     <w:tmpl w:val="7ED8C4A6"/>
@@ -6025,7 +6096,7 @@
       </w:rPr>
     </w:lvl>
   </w:abstractNum>
-  <w:abstractNum w:abstractNumId="15">
+  <w:abstractNum w:abstractNumId="15" w15:restartNumberingAfterBreak="0">
     <w:nsid w:val="6AC31BD9"/>
     <w:multiLevelType w:val="hybridMultilevel"/>
     <w:tmpl w:val="08026FA4"/>
@@ -6114,7 +6185,7 @@
       </w:pPr>
     </w:lvl>
   </w:abstractNum>
-  <w:abstractNum w:abstractNumId="16">
+  <w:abstractNum w:abstractNumId="16" w15:restartNumberingAfterBreak="0">
     <w:nsid w:val="6B4D245D"/>
     <w:multiLevelType w:val="hybridMultilevel"/>
     <w:tmpl w:val="8BF6BF7A"/>
@@ -6253,7 +6324,7 @@
       </w:rPr>
     </w:lvl>
   </w:abstractNum>
-  <w:abstractNum w:abstractNumId="17">
+  <w:abstractNum w:abstractNumId="17" w15:restartNumberingAfterBreak="0">
     <w:nsid w:val="706F283D"/>
     <w:multiLevelType w:val="hybridMultilevel"/>
     <w:tmpl w:val="B298EFDE"/>
@@ -6393,7 +6464,7 @@
       </w:rPr>
     </w:lvl>
   </w:abstractNum>
-  <w:abstractNum w:abstractNumId="18">
+  <w:abstractNum w:abstractNumId="18" w15:restartNumberingAfterBreak="0">
     <w:nsid w:val="744B37A2"/>
     <w:multiLevelType w:val="hybridMultilevel"/>
     <w:tmpl w:val="B1161076"/>
@@ -6594,7 +6665,7 @@
 </file>
 
 <file path=word/styles.xml><?xml version="1.0" encoding="utf-8"?>
-<w:styles xmlns:r="http://schemas.openxmlformats.org/officeDocument/2006/relationships" xmlns:w="http://schemas.openxmlformats.org/wordprocessingml/2006/main">
+<w:styles xmlns:mc="http://schemas.openxmlformats.org/markup-compatibility/2006" xmlns:r="http://schemas.openxmlformats.org/officeDocument/2006/relationships" xmlns:w="http://schemas.openxmlformats.org/wordprocessingml/2006/main" xmlns:w14="http://schemas.microsoft.com/office/word/2010/wordml" xmlns:w15="http://schemas.microsoft.com/office/word/2012/wordml" mc:Ignorable="w14 w15">
   <w:docDefaults>
     <w:rPrDefault>
       <w:rPr>
@@ -6604,144 +6675,378 @@
     </w:rPrDefault>
     <w:pPrDefault/>
   </w:docDefaults>
-  <w:latentStyles w:defLockedState="0" w:defUIPriority="99" w:defSemiHidden="1" w:defUnhideWhenUsed="1" w:defQFormat="0" w:count="267">
-    <w:lsdException w:name="Normal" w:semiHidden="0" w:uiPriority="0" w:unhideWhenUsed="0" w:qFormat="1"/>
-    <w:lsdException w:name="heading 1" w:semiHidden="0" w:uiPriority="9" w:unhideWhenUsed="0" w:qFormat="1"/>
-    <w:lsdException w:name="heading 2" w:semiHidden="0" w:uiPriority="9" w:unhideWhenUsed="0" w:qFormat="1"/>
-    <w:lsdException w:name="heading 3" w:semiHidden="0" w:uiPriority="0" w:unhideWhenUsed="0" w:qFormat="1"/>
-    <w:lsdException w:name="heading 4" w:semiHidden="0" w:uiPriority="9" w:unhideWhenUsed="0" w:qFormat="1"/>
-    <w:lsdException w:name="heading 5" w:semiHidden="0" w:uiPriority="9" w:unhideWhenUsed="0" w:qFormat="1"/>
-    <w:lsdException w:name="heading 6" w:semiHidden="0" w:uiPriority="9" w:unhideWhenUsed="0" w:qFormat="1"/>
-    <w:lsdException w:name="heading 7" w:semiHidden="0" w:uiPriority="9" w:unhideWhenUsed="0" w:qFormat="1"/>
-    <w:lsdException w:name="heading 8" w:semiHidden="0" w:uiPriority="9" w:unhideWhenUsed="0" w:qFormat="1"/>
-    <w:lsdException w:name="heading 9" w:semiHidden="0" w:uiPriority="9" w:unhideWhenUsed="0" w:qFormat="1"/>
-    <w:lsdException w:name="toc 1" w:uiPriority="39"/>
-    <w:lsdException w:name="toc 2" w:uiPriority="39"/>
-    <w:lsdException w:name="toc 3" w:uiPriority="39"/>
-    <w:lsdException w:name="toc 4" w:uiPriority="39"/>
-    <w:lsdException w:name="toc 5" w:uiPriority="39"/>
-    <w:lsdException w:name="toc 6" w:uiPriority="39"/>
-    <w:lsdException w:name="toc 7" w:uiPriority="39"/>
-    <w:lsdException w:name="toc 8" w:uiPriority="39"/>
-    <w:lsdException w:name="toc 9" w:uiPriority="39"/>
-    <w:lsdException w:name="caption" w:uiPriority="35" w:qFormat="1"/>
-    <w:lsdException w:name="Title" w:semiHidden="0" w:uiPriority="10" w:unhideWhenUsed="0" w:qFormat="1"/>
-    <w:lsdException w:name="Default Paragraph Font" w:uiPriority="1"/>
-    <w:lsdException w:name="Subtitle" w:semiHidden="0" w:uiPriority="11" w:unhideWhenUsed="0" w:qFormat="1"/>
-    <w:lsdException w:name="Strong" w:semiHidden="0" w:uiPriority="22" w:unhideWhenUsed="0" w:qFormat="1"/>
-    <w:lsdException w:name="Emphasis" w:semiHidden="0" w:uiPriority="20" w:unhideWhenUsed="0" w:qFormat="1"/>
-    <w:lsdException w:name="Table Grid" w:semiHidden="0" w:uiPriority="39" w:unhideWhenUsed="0"/>
-    <w:lsdException w:name="Placeholder Text" w:unhideWhenUsed="0"/>
-    <w:lsdException w:name="No Spacing" w:semiHidden="0" w:uiPriority="1" w:unhideWhenUsed="0" w:qFormat="1"/>
-    <w:lsdException w:name="Light Shading" w:semiHidden="0" w:uiPriority="60" w:unhideWhenUsed="0"/>
-    <w:lsdException w:name="Light List" w:semiHidden="0" w:uiPriority="61" w:unhideWhenUsed="0"/>
-    <w:lsdException w:name="Light Grid" w:semiHidden="0" w:uiPriority="62" w:unhideWhenUsed="0"/>
-    <w:lsdException w:name="Medium Shading 1" w:semiHidden="0" w:uiPriority="63" w:unhideWhenUsed="0"/>
-    <w:lsdException w:name="Medium Shading 2" w:semiHidden="0" w:uiPriority="64" w:unhideWhenUsed="0"/>
-    <w:lsdException w:name="Medium List 1" w:semiHidden="0" w:uiPriority="65" w:unhideWhenUsed="0"/>
-    <w:lsdException w:name="Medium List 2" w:semiHidden="0" w:uiPriority="66" w:unhideWhenUsed="0"/>
-    <w:lsdException w:name="Medium Grid 1" w:semiHidden="0" w:uiPriority="67" w:unhideWhenUsed="0"/>
-    <w:lsdException w:name="Medium Grid 2" w:semiHidden="0" w:uiPriority="68" w:unhideWhenUsed="0"/>
-    <w:lsdException w:name="Medium Grid 3" w:semiHidden="0" w:uiPriority="69" w:unhideWhenUsed="0"/>
-    <w:lsdException w:name="Dark List" w:semiHidden="0" w:uiPriority="70" w:unhideWhenUsed="0"/>
-    <w:lsdException w:name="Colorful Shading" w:semiHidden="0" w:uiPriority="71" w:unhideWhenUsed="0"/>
-    <w:lsdException w:name="Colorful List" w:semiHidden="0" w:uiPriority="72" w:unhideWhenUsed="0"/>
-    <w:lsdException w:name="Colorful Grid" w:semiHidden="0" w:uiPriority="73" w:unhideWhenUsed="0"/>
-    <w:lsdException w:name="Light Shading Accent 1" w:semiHidden="0" w:uiPriority="60" w:unhideWhenUsed="0"/>
-    <w:lsdException w:name="Light List Accent 1" w:semiHidden="0" w:uiPriority="61" w:unhideWhenUsed="0"/>
-    <w:lsdException w:name="Light Grid Accent 1" w:semiHidden="0" w:uiPriority="62" w:unhideWhenUsed="0"/>
-    <w:lsdException w:name="Medium Shading 1 Accent 1" w:semiHidden="0" w:uiPriority="63" w:unhideWhenUsed="0"/>
-    <w:lsdException w:name="Medium Shading 2 Accent 1" w:semiHidden="0" w:uiPriority="64" w:unhideWhenUsed="0"/>
-    <w:lsdException w:name="Medium List 1 Accent 1" w:semiHidden="0" w:uiPriority="65" w:unhideWhenUsed="0"/>
-    <w:lsdException w:name="Revision" w:unhideWhenUsed="0"/>
-    <w:lsdException w:name="List Paragraph" w:semiHidden="0" w:uiPriority="34" w:unhideWhenUsed="0" w:qFormat="1"/>
-    <w:lsdException w:name="Quote" w:semiHidden="0" w:uiPriority="29" w:unhideWhenUsed="0" w:qFormat="1"/>
-    <w:lsdException w:name="Intense Quote" w:semiHidden="0" w:uiPriority="30" w:unhideWhenUsed="0" w:qFormat="1"/>
-    <w:lsdException w:name="Medium List 2 Accent 1" w:semiHidden="0" w:uiPriority="66" w:unhideWhenUsed="0"/>
-    <w:lsdException w:name="Medium Grid 1 Accent 1" w:semiHidden="0" w:uiPriority="67" w:unhideWhenUsed="0"/>
-    <w:lsdException w:name="Medium Grid 2 Accent 1" w:semiHidden="0" w:uiPriority="68" w:unhideWhenUsed="0"/>
-    <w:lsdException w:name="Medium Grid 3 Accent 1" w:semiHidden="0" w:uiPriority="69" w:unhideWhenUsed="0"/>
-    <w:lsdException w:name="Dark List Accent 1" w:semiHidden="0" w:uiPriority="70" w:unhideWhenUsed="0"/>
-    <w:lsdException w:name="Colorful Shading Accent 1" w:semiHidden="0" w:uiPriority="71" w:unhideWhenUsed="0"/>
-    <w:lsdException w:name="Colorful List Accent 1" w:semiHidden="0" w:uiPriority="72" w:unhideWhenUsed="0"/>
-    <w:lsdException w:name="Colorful Grid Accent 1" w:semiHidden="0" w:uiPriority="73" w:unhideWhenUsed="0"/>
-    <w:lsdException w:name="Light Shading Accent 2" w:semiHidden="0" w:uiPriority="60" w:unhideWhenUsed="0"/>
-    <w:lsdException w:name="Light List Accent 2" w:semiHidden="0" w:uiPriority="61" w:unhideWhenUsed="0"/>
-    <w:lsdException w:name="Light Grid Accent 2" w:semiHidden="0" w:uiPriority="62" w:unhideWhenUsed="0"/>
-    <w:lsdException w:name="Medium Shading 1 Accent 2" w:semiHidden="0" w:uiPriority="63" w:unhideWhenUsed="0"/>
-    <w:lsdException w:name="Medium Shading 2 Accent 2" w:semiHidden="0" w:uiPriority="64" w:unhideWhenUsed="0"/>
-    <w:lsdException w:name="Medium List 1 Accent 2" w:semiHidden="0" w:uiPriority="65" w:unhideWhenUsed="0"/>
-    <w:lsdException w:name="Medium List 2 Accent 2" w:semiHidden="0" w:uiPriority="66" w:unhideWhenUsed="0"/>
-    <w:lsdException w:name="Medium Grid 1 Accent 2" w:semiHidden="0" w:uiPriority="67" w:unhideWhenUsed="0"/>
-    <w:lsdException w:name="Medium Grid 2 Accent 2" w:semiHidden="0" w:uiPriority="68" w:unhideWhenUsed="0"/>
-    <w:lsdException w:name="Medium Grid 3 Accent 2" w:semiHidden="0" w:uiPriority="69" w:unhideWhenUsed="0"/>
-    <w:lsdException w:name="Dark List Accent 2" w:semiHidden="0" w:uiPriority="70" w:unhideWhenUsed="0"/>
-    <w:lsdException w:name="Colorful Shading Accent 2" w:semiHidden="0" w:uiPriority="71" w:unhideWhenUsed="0"/>
-    <w:lsdException w:name="Colorful List Accent 2" w:semiHidden="0" w:uiPriority="72" w:unhideWhenUsed="0"/>
-    <w:lsdException w:name="Colorful Grid Accent 2" w:semiHidden="0" w:uiPriority="73" w:unhideWhenUsed="0"/>
-    <w:lsdException w:name="Light Shading Accent 3" w:semiHidden="0" w:uiPriority="60" w:unhideWhenUsed="0"/>
-    <w:lsdException w:name="Light List Accent 3" w:semiHidden="0" w:uiPriority="61" w:unhideWhenUsed="0"/>
-    <w:lsdException w:name="Light Grid Accent 3" w:semiHidden="0" w:uiPriority="62" w:unhideWhenUsed="0"/>
-    <w:lsdException w:name="Medium Shading 1 Accent 3" w:semiHidden="0" w:uiPriority="63" w:unhideWhenUsed="0"/>
-    <w:lsdException w:name="Medium Shading 2 Accent 3" w:semiHidden="0" w:uiPriority="64" w:unhideWhenUsed="0"/>
-    <w:lsdException w:name="Medium List 1 Accent 3" w:semiHidden="0" w:uiPriority="65" w:unhideWhenUsed="0"/>
-    <w:lsdException w:name="Medium List 2 Accent 3" w:semiHidden="0" w:uiPriority="66" w:unhideWhenUsed="0"/>
-    <w:lsdException w:name="Medium Grid 1 Accent 3" w:semiHidden="0" w:uiPriority="67" w:unhideWhenUsed="0"/>
-    <w:lsdException w:name="Medium Grid 2 Accent 3" w:semiHidden="0" w:uiPriority="68" w:unhideWhenUsed="0"/>
-    <w:lsdException w:name="Medium Grid 3 Accent 3" w:semiHidden="0" w:uiPriority="69" w:unhideWhenUsed="0"/>
-    <w:lsdException w:name="Dark List Accent 3" w:semiHidden="0" w:uiPriority="70" w:unhideWhenUsed="0"/>
-    <w:lsdException w:name="Colorful Shading Accent 3" w:semiHidden="0" w:uiPriority="71" w:unhideWhenUsed="0"/>
-    <w:lsdException w:name="Colorful List Accent 3" w:semiHidden="0" w:uiPriority="72" w:unhideWhenUsed="0"/>
-    <w:lsdException w:name="Colorful Grid Accent 3" w:semiHidden="0" w:uiPriority="73" w:unhideWhenUsed="0"/>
-    <w:lsdException w:name="Light Shading Accent 4" w:semiHidden="0" w:uiPriority="60" w:unhideWhenUsed="0"/>
-    <w:lsdException w:name="Light List Accent 4" w:semiHidden="0" w:uiPriority="61" w:unhideWhenUsed="0"/>
-    <w:lsdException w:name="Light Grid Accent 4" w:semiHidden="0" w:uiPriority="62" w:unhideWhenUsed="0"/>
-    <w:lsdException w:name="Medium Shading 1 Accent 4" w:semiHidden="0" w:uiPriority="63" w:unhideWhenUsed="0"/>
-    <w:lsdException w:name="Medium Shading 2 Accent 4" w:semiHidden="0" w:uiPriority="64" w:unhideWhenUsed="0"/>
-    <w:lsdException w:name="Medium List 1 Accent 4" w:semiHidden="0" w:uiPriority="65" w:unhideWhenUsed="0"/>
-    <w:lsdException w:name="Medium List 2 Accent 4" w:semiHidden="0" w:uiPriority="66" w:unhideWhenUsed="0"/>
-    <w:lsdException w:name="Medium Grid 1 Accent 4" w:semiHidden="0" w:uiPriority="67" w:unhideWhenUsed="0"/>
-    <w:lsdException w:name="Medium Grid 2 Accent 4" w:semiHidden="0" w:uiPriority="68" w:unhideWhenUsed="0"/>
-    <w:lsdException w:name="Medium Grid 3 Accent 4" w:semiHidden="0" w:uiPriority="69" w:unhideWhenUsed="0"/>
-    <w:lsdException w:name="Dark List Accent 4" w:semiHidden="0" w:uiPriority="70" w:unhideWhenUsed="0"/>
-    <w:lsdException w:name="Colorful Shading Accent 4" w:semiHidden="0" w:uiPriority="71" w:unhideWhenUsed="0"/>
-    <w:lsdException w:name="Colorful List Accent 4" w:semiHidden="0" w:uiPriority="72" w:unhideWhenUsed="0"/>
-    <w:lsdException w:name="Colorful Grid Accent 4" w:semiHidden="0" w:uiPriority="73" w:unhideWhenUsed="0"/>
-    <w:lsdException w:name="Light Shading Accent 5" w:semiHidden="0" w:uiPriority="60" w:unhideWhenUsed="0"/>
-    <w:lsdException w:name="Light List Accent 5" w:semiHidden="0" w:uiPriority="61" w:unhideWhenUsed="0"/>
-    <w:lsdException w:name="Light Grid Accent 5" w:semiHidden="0" w:uiPriority="62" w:unhideWhenUsed="0"/>
-    <w:lsdException w:name="Medium Shading 1 Accent 5" w:semiHidden="0" w:uiPriority="63" w:unhideWhenUsed="0"/>
-    <w:lsdException w:name="Medium Shading 2 Accent 5" w:semiHidden="0" w:uiPriority="64" w:unhideWhenUsed="0"/>
-    <w:lsdException w:name="Medium List 1 Accent 5" w:semiHidden="0" w:uiPriority="65" w:unhideWhenUsed="0"/>
-    <w:lsdException w:name="Medium List 2 Accent 5" w:semiHidden="0" w:uiPriority="66" w:unhideWhenUsed="0"/>
-    <w:lsdException w:name="Medium Grid 1 Accent 5" w:semiHidden="0" w:uiPriority="67" w:unhideWhenUsed="0"/>
-    <w:lsdException w:name="Medium Grid 2 Accent 5" w:semiHidden="0" w:uiPriority="68" w:unhideWhenUsed="0"/>
-    <w:lsdException w:name="Medium Grid 3 Accent 5" w:semiHidden="0" w:uiPriority="69" w:unhideWhenUsed="0"/>
-    <w:lsdException w:name="Dark List Accent 5" w:semiHidden="0" w:uiPriority="70" w:unhideWhenUsed="0"/>
-    <w:lsdException w:name="Colorful Shading Accent 5" w:semiHidden="0" w:uiPriority="71" w:unhideWhenUsed="0"/>
-    <w:lsdException w:name="Colorful List Accent 5" w:semiHidden="0" w:uiPriority="72" w:unhideWhenUsed="0"/>
-    <w:lsdException w:name="Colorful Grid Accent 5" w:semiHidden="0" w:uiPriority="73" w:unhideWhenUsed="0"/>
-    <w:lsdException w:name="Light Shading Accent 6" w:semiHidden="0" w:uiPriority="60" w:unhideWhenUsed="0"/>
-    <w:lsdException w:name="Light List Accent 6" w:semiHidden="0" w:uiPriority="61" w:unhideWhenUsed="0"/>
-    <w:lsdException w:name="Light Grid Accent 6" w:semiHidden="0" w:uiPriority="62" w:unhideWhenUsed="0"/>
-    <w:lsdException w:name="Medium Shading 1 Accent 6" w:semiHidden="0" w:uiPriority="63" w:unhideWhenUsed="0"/>
-    <w:lsdException w:name="Medium Shading 2 Accent 6" w:semiHidden="0" w:uiPriority="64" w:unhideWhenUsed="0"/>
-    <w:lsdException w:name="Medium List 1 Accent 6" w:semiHidden="0" w:uiPriority="65" w:unhideWhenUsed="0"/>
-    <w:lsdException w:name="Medium List 2 Accent 6" w:semiHidden="0" w:uiPriority="66" w:unhideWhenUsed="0"/>
-    <w:lsdException w:name="Medium Grid 1 Accent 6" w:semiHidden="0" w:uiPriority="67" w:unhideWhenUsed="0"/>
-    <w:lsdException w:name="Medium Grid 2 Accent 6" w:semiHidden="0" w:uiPriority="68" w:unhideWhenUsed="0"/>
-    <w:lsdException w:name="Medium Grid 3 Accent 6" w:semiHidden="0" w:uiPriority="69" w:unhideWhenUsed="0"/>
-    <w:lsdException w:name="Dark List Accent 6" w:semiHidden="0" w:uiPriority="70" w:unhideWhenUsed="0"/>
-    <w:lsdException w:name="Colorful Shading Accent 6" w:semiHidden="0" w:uiPriority="71" w:unhideWhenUsed="0"/>
-    <w:lsdException w:name="Colorful List Accent 6" w:semiHidden="0" w:uiPriority="72" w:unhideWhenUsed="0"/>
-    <w:lsdException w:name="Colorful Grid Accent 6" w:semiHidden="0" w:uiPriority="73" w:unhideWhenUsed="0"/>
-    <w:lsdException w:name="Subtle Emphasis" w:semiHidden="0" w:uiPriority="19" w:unhideWhenUsed="0" w:qFormat="1"/>
-    <w:lsdException w:name="Intense Emphasis" w:semiHidden="0" w:uiPriority="21" w:unhideWhenUsed="0" w:qFormat="1"/>
-    <w:lsdException w:name="Subtle Reference" w:semiHidden="0" w:uiPriority="31" w:unhideWhenUsed="0" w:qFormat="1"/>
-    <w:lsdException w:name="Intense Reference" w:semiHidden="0" w:uiPriority="32" w:unhideWhenUsed="0" w:qFormat="1"/>
-    <w:lsdException w:name="Book Title" w:semiHidden="0" w:uiPriority="33" w:unhideWhenUsed="0" w:qFormat="1"/>
-    <w:lsdException w:name="Bibliography" w:uiPriority="37"/>
-    <w:lsdException w:name="TOC Heading" w:uiPriority="39" w:qFormat="1"/>
+  <w:latentStyles w:defLockedState="0" w:defUIPriority="99" w:defSemiHidden="0" w:defUnhideWhenUsed="0" w:defQFormat="0" w:count="371">
+    <w:lsdException w:name="Normal" w:uiPriority="0" w:qFormat="1"/>
+    <w:lsdException w:name="heading 1" w:uiPriority="9" w:qFormat="1"/>
+    <w:lsdException w:name="heading 2" w:uiPriority="9" w:qFormat="1"/>
+    <w:lsdException w:name="heading 3" w:uiPriority="0" w:qFormat="1"/>
+    <w:lsdException w:name="heading 4" w:uiPriority="9" w:qFormat="1"/>
+    <w:lsdException w:name="heading 5" w:uiPriority="9" w:qFormat="1"/>
+    <w:lsdException w:name="heading 6" w:uiPriority="9" w:qFormat="1"/>
+    <w:lsdException w:name="heading 7" w:uiPriority="9" w:qFormat="1"/>
+    <w:lsdException w:name="heading 8" w:uiPriority="9" w:qFormat="1"/>
+    <w:lsdException w:name="heading 9" w:uiPriority="9" w:qFormat="1"/>
+    <w:lsdException w:name="index 1" w:semiHidden="1" w:unhideWhenUsed="1"/>
+    <w:lsdException w:name="index 2" w:semiHidden="1" w:unhideWhenUsed="1"/>
+    <w:lsdException w:name="index 3" w:semiHidden="1" w:unhideWhenUsed="1"/>
+    <w:lsdException w:name="index 4" w:semiHidden="1" w:unhideWhenUsed="1"/>
+    <w:lsdException w:name="index 5" w:semiHidden="1" w:unhideWhenUsed="1"/>
+    <w:lsdException w:name="index 6" w:semiHidden="1" w:unhideWhenUsed="1"/>
+    <w:lsdException w:name="index 7" w:semiHidden="1" w:unhideWhenUsed="1"/>
+    <w:lsdException w:name="index 8" w:semiHidden="1" w:unhideWhenUsed="1"/>
+    <w:lsdException w:name="index 9" w:semiHidden="1" w:unhideWhenUsed="1"/>
+    <w:lsdException w:name="toc 1" w:semiHidden="1" w:uiPriority="39" w:unhideWhenUsed="1"/>
+    <w:lsdException w:name="toc 2" w:semiHidden="1" w:uiPriority="39" w:unhideWhenUsed="1"/>
+    <w:lsdException w:name="toc 3" w:semiHidden="1" w:uiPriority="39" w:unhideWhenUsed="1"/>
+    <w:lsdException w:name="toc 4" w:semiHidden="1" w:uiPriority="39" w:unhideWhenUsed="1"/>
+    <w:lsdException w:name="toc 5" w:semiHidden="1" w:uiPriority="39" w:unhideWhenUsed="1"/>
+    <w:lsdException w:name="toc 6" w:semiHidden="1" w:uiPriority="39" w:unhideWhenUsed="1"/>
+    <w:lsdException w:name="toc 7" w:semiHidden="1" w:uiPriority="39" w:unhideWhenUsed="1"/>
+    <w:lsdException w:name="toc 8" w:semiHidden="1" w:uiPriority="39" w:unhideWhenUsed="1"/>
+    <w:lsdException w:name="toc 9" w:semiHidden="1" w:uiPriority="39" w:unhideWhenUsed="1"/>
+    <w:lsdException w:name="Normal Indent" w:semiHidden="1" w:unhideWhenUsed="1"/>
+    <w:lsdException w:name="footnote text" w:semiHidden="1" w:unhideWhenUsed="1"/>
+    <w:lsdException w:name="annotation text" w:semiHidden="1" w:unhideWhenUsed="1"/>
+    <w:lsdException w:name="header" w:semiHidden="1" w:unhideWhenUsed="1"/>
+    <w:lsdException w:name="footer" w:semiHidden="1" w:unhideWhenUsed="1"/>
+    <w:lsdException w:name="index heading" w:semiHidden="1" w:unhideWhenUsed="1"/>
+    <w:lsdException w:name="caption" w:semiHidden="1" w:uiPriority="35" w:unhideWhenUsed="1" w:qFormat="1"/>
+    <w:lsdException w:name="table of figures" w:semiHidden="1" w:unhideWhenUsed="1"/>
+    <w:lsdException w:name="envelope address" w:semiHidden="1" w:unhideWhenUsed="1"/>
+    <w:lsdException w:name="envelope return" w:semiHidden="1" w:unhideWhenUsed="1"/>
+    <w:lsdException w:name="footnote reference" w:semiHidden="1" w:unhideWhenUsed="1"/>
+    <w:lsdException w:name="annotation reference" w:semiHidden="1" w:unhideWhenUsed="1"/>
+    <w:lsdException w:name="line number" w:semiHidden="1" w:unhideWhenUsed="1"/>
+    <w:lsdException w:name="page number" w:semiHidden="1" w:unhideWhenUsed="1"/>
+    <w:lsdException w:name="endnote reference" w:semiHidden="1" w:unhideWhenUsed="1"/>
+    <w:lsdException w:name="endnote text" w:semiHidden="1" w:unhideWhenUsed="1"/>
+    <w:lsdException w:name="table of authorities" w:semiHidden="1" w:unhideWhenUsed="1"/>
+    <w:lsdException w:name="macro" w:semiHidden="1" w:unhideWhenUsed="1"/>
+    <w:lsdException w:name="toa heading" w:semiHidden="1" w:unhideWhenUsed="1"/>
+    <w:lsdException w:name="List" w:semiHidden="1" w:unhideWhenUsed="1"/>
+    <w:lsdException w:name="List Bullet" w:semiHidden="1" w:unhideWhenUsed="1"/>
+    <w:lsdException w:name="List Number" w:semiHidden="1" w:unhideWhenUsed="1"/>
+    <w:lsdException w:name="List 2" w:semiHidden="1" w:unhideWhenUsed="1"/>
+    <w:lsdException w:name="List 3" w:semiHidden="1" w:unhideWhenUsed="1"/>
+    <w:lsdException w:name="List 4" w:semiHidden="1" w:unhideWhenUsed="1"/>
+    <w:lsdException w:name="List 5" w:semiHidden="1" w:unhideWhenUsed="1"/>
+    <w:lsdException w:name="List Bullet 2" w:semiHidden="1" w:unhideWhenUsed="1"/>
+    <w:lsdException w:name="List Bullet 3" w:semiHidden="1" w:unhideWhenUsed="1"/>
+    <w:lsdException w:name="List Bullet 4" w:semiHidden="1" w:unhideWhenUsed="1"/>
+    <w:lsdException w:name="List Bullet 5" w:semiHidden="1" w:unhideWhenUsed="1"/>
+    <w:lsdException w:name="List Number 2" w:semiHidden="1" w:unhideWhenUsed="1"/>
+    <w:lsdException w:name="List Number 3" w:semiHidden="1" w:unhideWhenUsed="1"/>
+    <w:lsdException w:name="List Number 4" w:semiHidden="1" w:unhideWhenUsed="1"/>
+    <w:lsdException w:name="List Number 5" w:semiHidden="1" w:unhideWhenUsed="1"/>
+    <w:lsdException w:name="Title" w:uiPriority="10" w:qFormat="1"/>
+    <w:lsdException w:name="Closing" w:semiHidden="1" w:unhideWhenUsed="1"/>
+    <w:lsdException w:name="Signature" w:semiHidden="1" w:unhideWhenUsed="1"/>
+    <w:lsdException w:name="Default Paragraph Font" w:semiHidden="1" w:uiPriority="1" w:unhideWhenUsed="1"/>
+    <w:lsdException w:name="Body Text" w:semiHidden="1" w:unhideWhenUsed="1"/>
+    <w:lsdException w:name="Body Text Indent" w:semiHidden="1" w:unhideWhenUsed="1"/>
+    <w:lsdException w:name="List Continue" w:semiHidden="1" w:unhideWhenUsed="1"/>
+    <w:lsdException w:name="List Continue 2" w:semiHidden="1" w:unhideWhenUsed="1"/>
+    <w:lsdException w:name="List Continue 3" w:semiHidden="1" w:unhideWhenUsed="1"/>
+    <w:lsdException w:name="List Continue 4" w:semiHidden="1" w:unhideWhenUsed="1"/>
+    <w:lsdException w:name="List Continue 5" w:semiHidden="1" w:unhideWhenUsed="1"/>
+    <w:lsdException w:name="Message Header" w:semiHidden="1" w:unhideWhenUsed="1"/>
+    <w:lsdException w:name="Subtitle" w:uiPriority="11" w:qFormat="1"/>
+    <w:lsdException w:name="Salutation" w:semiHidden="1" w:unhideWhenUsed="1"/>
+    <w:lsdException w:name="Date" w:semiHidden="1" w:unhideWhenUsed="1"/>
+    <w:lsdException w:name="Body Text First Indent" w:semiHidden="1" w:unhideWhenUsed="1"/>
+    <w:lsdException w:name="Body Text First Indent 2" w:semiHidden="1" w:unhideWhenUsed="1"/>
+    <w:lsdException w:name="Note Heading" w:semiHidden="1" w:unhideWhenUsed="1"/>
+    <w:lsdException w:name="Body Text 2" w:semiHidden="1" w:unhideWhenUsed="1"/>
+    <w:lsdException w:name="Body Text 3" w:semiHidden="1" w:unhideWhenUsed="1"/>
+    <w:lsdException w:name="Body Text Indent 2" w:semiHidden="1" w:unhideWhenUsed="1"/>
+    <w:lsdException w:name="Body Text Indent 3" w:semiHidden="1" w:unhideWhenUsed="1"/>
+    <w:lsdException w:name="Block Text" w:semiHidden="1" w:unhideWhenUsed="1"/>
+    <w:lsdException w:name="Hyperlink" w:semiHidden="1" w:unhideWhenUsed="1"/>
+    <w:lsdException w:name="FollowedHyperlink" w:semiHidden="1" w:unhideWhenUsed="1"/>
+    <w:lsdException w:name="Strong" w:uiPriority="22" w:qFormat="1"/>
+    <w:lsdException w:name="Emphasis" w:uiPriority="20" w:qFormat="1"/>
+    <w:lsdException w:name="Document Map" w:semiHidden="1" w:unhideWhenUsed="1"/>
+    <w:lsdException w:name="Plain Text" w:semiHidden="1" w:unhideWhenUsed="1"/>
+    <w:lsdException w:name="E-mail Signature" w:semiHidden="1" w:unhideWhenUsed="1"/>
+    <w:lsdException w:name="HTML Top of Form" w:semiHidden="1" w:unhideWhenUsed="1"/>
+    <w:lsdException w:name="HTML Bottom of Form" w:semiHidden="1" w:unhideWhenUsed="1"/>
+    <w:lsdException w:name="Normal (Web)" w:semiHidden="1" w:unhideWhenUsed="1"/>
+    <w:lsdException w:name="HTML Acronym" w:semiHidden="1" w:unhideWhenUsed="1"/>
+    <w:lsdException w:name="HTML Address" w:semiHidden="1" w:unhideWhenUsed="1"/>
+    <w:lsdException w:name="HTML Cite" w:semiHidden="1" w:unhideWhenUsed="1"/>
+    <w:lsdException w:name="HTML Code" w:semiHidden="1" w:unhideWhenUsed="1"/>
+    <w:lsdException w:name="HTML Definition" w:semiHidden="1" w:unhideWhenUsed="1"/>
+    <w:lsdException w:name="HTML Keyboard" w:semiHidden="1" w:unhideWhenUsed="1"/>
+    <w:lsdException w:name="HTML Preformatted" w:semiHidden="1" w:unhideWhenUsed="1"/>
+    <w:lsdException w:name="HTML Sample" w:semiHidden="1" w:unhideWhenUsed="1"/>
+    <w:lsdException w:name="HTML Typewriter" w:semiHidden="1" w:unhideWhenUsed="1"/>
+    <w:lsdException w:name="HTML Variable" w:semiHidden="1" w:unhideWhenUsed="1"/>
+    <w:lsdException w:name="Normal Table" w:semiHidden="1" w:unhideWhenUsed="1"/>
+    <w:lsdException w:name="annotation subject" w:semiHidden="1" w:unhideWhenUsed="1"/>
+    <w:lsdException w:name="No List" w:semiHidden="1" w:unhideWhenUsed="1"/>
+    <w:lsdException w:name="Outline List 1" w:semiHidden="1" w:unhideWhenUsed="1"/>
+    <w:lsdException w:name="Outline List 2" w:semiHidden="1" w:unhideWhenUsed="1"/>
+    <w:lsdException w:name="Outline List 3" w:semiHidden="1" w:unhideWhenUsed="1"/>
+    <w:lsdException w:name="Table Simple 1" w:semiHidden="1" w:unhideWhenUsed="1"/>
+    <w:lsdException w:name="Table Simple 2" w:semiHidden="1" w:unhideWhenUsed="1"/>
+    <w:lsdException w:name="Table Simple 3" w:semiHidden="1" w:unhideWhenUsed="1"/>
+    <w:lsdException w:name="Table Classic 1" w:semiHidden="1" w:unhideWhenUsed="1"/>
+    <w:lsdException w:name="Table Classic 2" w:semiHidden="1" w:unhideWhenUsed="1"/>
+    <w:lsdException w:name="Table Classic 3" w:semiHidden="1" w:unhideWhenUsed="1"/>
+    <w:lsdException w:name="Table Classic 4" w:semiHidden="1" w:unhideWhenUsed="1"/>
+    <w:lsdException w:name="Table Colorful 1" w:semiHidden="1" w:unhideWhenUsed="1"/>
+    <w:lsdException w:name="Table Colorful 2" w:semiHidden="1" w:unhideWhenUsed="1"/>
+    <w:lsdException w:name="Table Colorful 3" w:semiHidden="1" w:unhideWhenUsed="1"/>
+    <w:lsdException w:name="Table Columns 1" w:semiHidden="1" w:unhideWhenUsed="1"/>
+    <w:lsdException w:name="Table Columns 2" w:semiHidden="1" w:unhideWhenUsed="1"/>
+    <w:lsdException w:name="Table Columns 3" w:semiHidden="1" w:unhideWhenUsed="1"/>
+    <w:lsdException w:name="Table Columns 4" w:semiHidden="1" w:unhideWhenUsed="1"/>
+    <w:lsdException w:name="Table Columns 5" w:semiHidden="1" w:unhideWhenUsed="1"/>
+    <w:lsdException w:name="Table Grid 1" w:semiHidden="1" w:unhideWhenUsed="1"/>
+    <w:lsdException w:name="Table Grid 2" w:semiHidden="1" w:unhideWhenUsed="1"/>
+    <w:lsdException w:name="Table Grid 3" w:semiHidden="1" w:unhideWhenUsed="1"/>
+    <w:lsdException w:name="Table Grid 4" w:semiHidden="1" w:unhideWhenUsed="1"/>
+    <w:lsdException w:name="Table Grid 5" w:semiHidden="1" w:unhideWhenUsed="1"/>
+    <w:lsdException w:name="Table Grid 6" w:semiHidden="1" w:unhideWhenUsed="1"/>
+    <w:lsdException w:name="Table Grid 7" w:semiHidden="1" w:unhideWhenUsed="1"/>
+    <w:lsdException w:name="Table Grid 8" w:semiHidden="1" w:unhideWhenUsed="1"/>
+    <w:lsdException w:name="Table List 1" w:semiHidden="1" w:unhideWhenUsed="1"/>
+    <w:lsdException w:name="Table List 2" w:semiHidden="1" w:unhideWhenUsed="1"/>
+    <w:lsdException w:name="Table List 3" w:semiHidden="1" w:unhideWhenUsed="1"/>
+    <w:lsdException w:name="Table List 4" w:semiHidden="1" w:unhideWhenUsed="1"/>
+    <w:lsdException w:name="Table List 5" w:semiHidden="1" w:unhideWhenUsed="1"/>
+    <w:lsdException w:name="Table List 6" w:semiHidden="1" w:unhideWhenUsed="1"/>
+    <w:lsdException w:name="Table List 7" w:semiHidden="1" w:unhideWhenUsed="1"/>
+    <w:lsdException w:name="Table List 8" w:semiHidden="1" w:unhideWhenUsed="1"/>
+    <w:lsdException w:name="Table 3D effects 1" w:semiHidden="1" w:unhideWhenUsed="1"/>
+    <w:lsdException w:name="Table 3D effects 2" w:semiHidden="1" w:unhideWhenUsed="1"/>
+    <w:lsdException w:name="Table 3D effects 3" w:semiHidden="1" w:unhideWhenUsed="1"/>
+    <w:lsdException w:name="Table Contemporary" w:semiHidden="1" w:unhideWhenUsed="1"/>
+    <w:lsdException w:name="Table Elegant" w:semiHidden="1" w:unhideWhenUsed="1"/>
+    <w:lsdException w:name="Table Professional" w:semiHidden="1" w:unhideWhenUsed="1"/>
+    <w:lsdException w:name="Table Subtle 1" w:semiHidden="1" w:unhideWhenUsed="1"/>
+    <w:lsdException w:name="Table Subtle 2" w:semiHidden="1" w:unhideWhenUsed="1"/>
+    <w:lsdException w:name="Table Web 1" w:semiHidden="1" w:unhideWhenUsed="1"/>
+    <w:lsdException w:name="Table Web 2" w:semiHidden="1" w:unhideWhenUsed="1"/>
+    <w:lsdException w:name="Table Web 3" w:semiHidden="1" w:unhideWhenUsed="1"/>
+    <w:lsdException w:name="Balloon Text" w:semiHidden="1" w:unhideWhenUsed="1"/>
+    <w:lsdException w:name="Table Grid" w:uiPriority="39"/>
+    <w:lsdException w:name="Table Theme" w:semiHidden="1" w:unhideWhenUsed="1"/>
+    <w:lsdException w:name="Placeholder Text" w:semiHidden="1"/>
+    <w:lsdException w:name="No Spacing" w:uiPriority="1" w:qFormat="1"/>
+    <w:lsdException w:name="Light Shading" w:uiPriority="60"/>
+    <w:lsdException w:name="Light List" w:uiPriority="61"/>
+    <w:lsdException w:name="Light Grid" w:uiPriority="62"/>
+    <w:lsdException w:name="Medium Shading 1" w:uiPriority="63"/>
+    <w:lsdException w:name="Medium Shading 2" w:uiPriority="64"/>
+    <w:lsdException w:name="Medium List 1" w:uiPriority="65"/>
+    <w:lsdException w:name="Medium List 2" w:uiPriority="66"/>
+    <w:lsdException w:name="Medium Grid 1" w:uiPriority="67"/>
+    <w:lsdException w:name="Medium Grid 2" w:uiPriority="68"/>
+    <w:lsdException w:name="Medium Grid 3" w:uiPriority="69"/>
+    <w:lsdException w:name="Dark List" w:uiPriority="70"/>
+    <w:lsdException w:name="Colorful Shading" w:uiPriority="71"/>
+    <w:lsdException w:name="Colorful List" w:uiPriority="72"/>
+    <w:lsdException w:name="Colorful Grid" w:uiPriority="73"/>
+    <w:lsdException w:name="Light Shading Accent 1" w:uiPriority="60"/>
+    <w:lsdException w:name="Light List Accent 1" w:uiPriority="61"/>
+    <w:lsdException w:name="Light Grid Accent 1" w:uiPriority="62"/>
+    <w:lsdException w:name="Medium Shading 1 Accent 1" w:uiPriority="63"/>
+    <w:lsdException w:name="Medium Shading 2 Accent 1" w:uiPriority="64"/>
+    <w:lsdException w:name="Medium List 1 Accent 1" w:uiPriority="65"/>
+    <w:lsdException w:name="Revision" w:semiHidden="1"/>
+    <w:lsdException w:name="List Paragraph" w:uiPriority="34" w:qFormat="1"/>
+    <w:lsdException w:name="Quote" w:uiPriority="29" w:qFormat="1"/>
+    <w:lsdException w:name="Intense Quote" w:uiPriority="30" w:qFormat="1"/>
+    <w:lsdException w:name="Medium List 2 Accent 1" w:uiPriority="66"/>
+    <w:lsdException w:name="Medium Grid 1 Accent 1" w:uiPriority="67"/>
+    <w:lsdException w:name="Medium Grid 2 Accent 1" w:uiPriority="68"/>
+    <w:lsdException w:name="Medium Grid 3 Accent 1" w:uiPriority="69"/>
+    <w:lsdException w:name="Dark List Accent 1" w:uiPriority="70"/>
+    <w:lsdException w:name="Colorful Shading Accent 1" w:uiPriority="71"/>
+    <w:lsdException w:name="Colorful List Accent 1" w:uiPriority="72"/>
+    <w:lsdException w:name="Colorful Grid Accent 1" w:uiPriority="73"/>
+    <w:lsdException w:name="Light Shading Accent 2" w:uiPriority="60"/>
+    <w:lsdException w:name="Light List Accent 2" w:uiPriority="61"/>
+    <w:lsdException w:name="Light Grid Accent 2" w:uiPriority="62"/>
+    <w:lsdException w:name="Medium Shading 1 Accent 2" w:uiPriority="63"/>
+    <w:lsdException w:name="Medium Shading 2 Accent 2" w:uiPriority="64"/>
+    <w:lsdException w:name="Medium List 1 Accent 2" w:uiPriority="65"/>
+    <w:lsdException w:name="Medium List 2 Accent 2" w:uiPriority="66"/>
+    <w:lsdException w:name="Medium Grid 1 Accent 2" w:uiPriority="67"/>
+    <w:lsdException w:name="Medium Grid 2 Accent 2" w:uiPriority="68"/>
+    <w:lsdException w:name="Medium Grid 3 Accent 2" w:uiPriority="69"/>
+    <w:lsdException w:name="Dark List Accent 2" w:uiPriority="70"/>
+    <w:lsdException w:name="Colorful Shading Accent 2" w:uiPriority="71"/>
+    <w:lsdException w:name="Colorful List Accent 2" w:uiPriority="72"/>
+    <w:lsdException w:name="Colorful Grid Accent 2" w:uiPriority="73"/>
+    <w:lsdException w:name="Light Shading Accent 3" w:uiPriority="60"/>
+    <w:lsdException w:name="Light List Accent 3" w:uiPriority="61"/>
+    <w:lsdException w:name="Light Grid Accent 3" w:uiPriority="62"/>
+    <w:lsdException w:name="Medium Shading 1 Accent 3" w:uiPriority="63"/>
+    <w:lsdException w:name="Medium Shading 2 Accent 3" w:uiPriority="64"/>
+    <w:lsdException w:name="Medium List 1 Accent 3" w:uiPriority="65"/>
+    <w:lsdException w:name="Medium List 2 Accent 3" w:uiPriority="66"/>
+    <w:lsdException w:name="Medium Grid 1 Accent 3" w:uiPriority="67"/>
+    <w:lsdException w:name="Medium Grid 2 Accent 3" w:uiPriority="68"/>
+    <w:lsdException w:name="Medium Grid 3 Accent 3" w:uiPriority="69"/>
+    <w:lsdException w:name="Dark List Accent 3" w:uiPriority="70"/>
+    <w:lsdException w:name="Colorful Shading Accent 3" w:uiPriority="71"/>
+    <w:lsdException w:name="Colorful List Accent 3" w:uiPriority="72"/>
+    <w:lsdException w:name="Colorful Grid Accent 3" w:uiPriority="73"/>
+    <w:lsdException w:name="Light Shading Accent 4" w:uiPriority="60"/>
+    <w:lsdException w:name="Light List Accent 4" w:uiPriority="61"/>
+    <w:lsdException w:name="Light Grid Accent 4" w:uiPriority="62"/>
+    <w:lsdException w:name="Medium Shading 1 Accent 4" w:uiPriority="63"/>
+    <w:lsdException w:name="Medium Shading 2 Accent 4" w:uiPriority="64"/>
+    <w:lsdException w:name="Medium List 1 Accent 4" w:uiPriority="65"/>
+    <w:lsdException w:name="Medium List 2 Accent 4" w:uiPriority="66"/>
+    <w:lsdException w:name="Medium Grid 1 Accent 4" w:uiPriority="67"/>
+    <w:lsdException w:name="Medium Grid 2 Accent 4" w:uiPriority="68"/>
+    <w:lsdException w:name="Medium Grid 3 Accent 4" w:uiPriority="69"/>
+    <w:lsdException w:name="Dark List Accent 4" w:uiPriority="70"/>
+    <w:lsdException w:name="Colorful Shading Accent 4" w:uiPriority="71"/>
+    <w:lsdException w:name="Colorful List Accent 4" w:uiPriority="72"/>
+    <w:lsdException w:name="Colorful Grid Accent 4" w:uiPriority="73"/>
+    <w:lsdException w:name="Light Shading Accent 5" w:uiPriority="60"/>
+    <w:lsdException w:name="Light List Accent 5" w:uiPriority="61"/>
+    <w:lsdException w:name="Light Grid Accent 5" w:uiPriority="62"/>
+    <w:lsdException w:name="Medium Shading 1 Accent 5" w:uiPriority="63"/>
+    <w:lsdException w:name="Medium Shading 2 Accent 5" w:uiPriority="64"/>
+    <w:lsdException w:name="Medium List 1 Accent 5" w:uiPriority="65"/>
+    <w:lsdException w:name="Medium List 2 Accent 5" w:uiPriority="66"/>
+    <w:lsdException w:name="Medium Grid 1 Accent 5" w:uiPriority="67"/>
+    <w:lsdException w:name="Medium Grid 2 Accent 5" w:uiPriority="68"/>
+    <w:lsdException w:name="Medium Grid 3 Accent 5" w:uiPriority="69"/>
+    <w:lsdException w:name="Dark List Accent 5" w:uiPriority="70"/>
+    <w:lsdException w:name="Colorful Shading Accent 5" w:uiPriority="71"/>
+    <w:lsdException w:name="Colorful List Accent 5" w:uiPriority="72"/>
+    <w:lsdException w:name="Colorful Grid Accent 5" w:uiPriority="73"/>
+    <w:lsdException w:name="Light Shading Accent 6" w:uiPriority="60"/>
+    <w:lsdException w:name="Light List Accent 6" w:uiPriority="61"/>
+    <w:lsdException w:name="Light Grid Accent 6" w:uiPriority="62"/>
+    <w:lsdException w:name="Medium Shading 1 Accent 6" w:uiPriority="63"/>
+    <w:lsdException w:name="Medium Shading 2 Accent 6" w:uiPriority="64"/>
+    <w:lsdException w:name="Medium List 1 Accent 6" w:uiPriority="65"/>
+    <w:lsdException w:name="Medium List 2 Accent 6" w:uiPriority="66"/>
+    <w:lsdException w:name="Medium Grid 1 Accent 6" w:uiPriority="67"/>
+    <w:lsdException w:name="Medium Grid 2 Accent 6" w:uiPriority="68"/>
+    <w:lsdException w:name="Medium Grid 3 Accent 6" w:uiPriority="69"/>
+    <w:lsdException w:name="Dark List Accent 6" w:uiPriority="70"/>
+    <w:lsdException w:name="Colorful Shading Accent 6" w:uiPriority="71"/>
+    <w:lsdException w:name="Colorful List Accent 6" w:uiPriority="72"/>
+    <w:lsdException w:name="Colorful Grid Accent 6" w:uiPriority="73"/>
+    <w:lsdException w:name="Subtle Emphasis" w:uiPriority="19" w:qFormat="1"/>
+    <w:lsdException w:name="Intense Emphasis" w:uiPriority="21" w:qFormat="1"/>
+    <w:lsdException w:name="Subtle Reference" w:uiPriority="31" w:qFormat="1"/>
+    <w:lsdException w:name="Intense Reference" w:uiPriority="32" w:qFormat="1"/>
+    <w:lsdException w:name="Book Title" w:uiPriority="33" w:qFormat="1"/>
+    <w:lsdException w:name="Bibliography" w:semiHidden="1" w:uiPriority="37" w:unhideWhenUsed="1"/>
+    <w:lsdException w:name="TOC Heading" w:semiHidden="1" w:uiPriority="39" w:unhideWhenUsed="1" w:qFormat="1"/>
+    <w:lsdException w:name="Plain Table 1" w:uiPriority="41"/>
+    <w:lsdException w:name="Plain Table 2" w:uiPriority="42"/>
+    <w:lsdException w:name="Plain Table 3" w:uiPriority="43"/>
+    <w:lsdException w:name="Plain Table 4" w:uiPriority="44"/>
+    <w:lsdException w:name="Plain Table 5" w:uiPriority="45"/>
+    <w:lsdException w:name="Grid Table Light" w:uiPriority="40"/>
+    <w:lsdException w:name="Grid Table 1 Light" w:uiPriority="46"/>
+    <w:lsdException w:name="Grid Table 2" w:uiPriority="47"/>
+    <w:lsdException w:name="Grid Table 3" w:uiPriority="48"/>
+    <w:lsdException w:name="Grid Table 4" w:uiPriority="49"/>
+    <w:lsdException w:name="Grid Table 5 Dark" w:uiPriority="50"/>
+    <w:lsdException w:name="Grid Table 6 Colorful" w:uiPriority="51"/>
+    <w:lsdException w:name="Grid Table 7 Colorful" w:uiPriority="52"/>
+    <w:lsdException w:name="Grid Table 1 Light Accent 1" w:uiPriority="46"/>
+    <w:lsdException w:name="Grid Table 2 Accent 1" w:uiPriority="47"/>
+    <w:lsdException w:name="Grid Table 3 Accent 1" w:uiPriority="48"/>
+    <w:lsdException w:name="Grid Table 4 Accent 1" w:uiPriority="49"/>
+    <w:lsdException w:name="Grid Table 5 Dark Accent 1" w:uiPriority="50"/>
+    <w:lsdException w:name="Grid Table 6 Colorful Accent 1" w:uiPriority="51"/>
+    <w:lsdException w:name="Grid Table 7 Colorful Accent 1" w:uiPriority="52"/>
+    <w:lsdException w:name="Grid Table 1 Light Accent 2" w:uiPriority="46"/>
+    <w:lsdException w:name="Grid Table 2 Accent 2" w:uiPriority="47"/>
+    <w:lsdException w:name="Grid Table 3 Accent 2" w:uiPriority="48"/>
+    <w:lsdException w:name="Grid Table 4 Accent 2" w:uiPriority="49"/>
+    <w:lsdException w:name="Grid Table 5 Dark Accent 2" w:uiPriority="50"/>
+    <w:lsdException w:name="Grid Table 6 Colorful Accent 2" w:uiPriority="51"/>
+    <w:lsdException w:name="Grid Table 7 Colorful Accent 2" w:uiPriority="52"/>
+    <w:lsdException w:name="Grid Table 1 Light Accent 3" w:uiPriority="46"/>
+    <w:lsdException w:name="Grid Table 2 Accent 3" w:uiPriority="47"/>
+    <w:lsdException w:name="Grid Table 3 Accent 3" w:uiPriority="48"/>
+    <w:lsdException w:name="Grid Table 4 Accent 3" w:uiPriority="49"/>
+    <w:lsdException w:name="Grid Table 5 Dark Accent 3" w:uiPriority="50"/>
+    <w:lsdException w:name="Grid Table 6 Colorful Accent 3" w:uiPriority="51"/>
+    <w:lsdException w:name="Grid Table 7 Colorful Accent 3" w:uiPriority="52"/>
+    <w:lsdException w:name="Grid Table 1 Light Accent 4" w:uiPriority="46"/>
+    <w:lsdException w:name="Grid Table 2 Accent 4" w:uiPriority="47"/>
+    <w:lsdException w:name="Grid Table 3 Accent 4" w:uiPriority="48"/>
+    <w:lsdException w:name="Grid Table 4 Accent 4" w:uiPriority="49"/>
+    <w:lsdException w:name="Grid Table 5 Dark Accent 4" w:uiPriority="50"/>
+    <w:lsdException w:name="Grid Table 6 Colorful Accent 4" w:uiPriority="51"/>
+    <w:lsdException w:name="Grid Table 7 Colorful Accent 4" w:uiPriority="52"/>
+    <w:lsdException w:name="Grid Table 1 Light Accent 5" w:uiPriority="46"/>
+    <w:lsdException w:name="Grid Table 2 Accent 5" w:uiPriority="47"/>
+    <w:lsdException w:name="Grid Table 3 Accent 5" w:uiPriority="48"/>
+    <w:lsdException w:name="Grid Table 4 Accent 5" w:uiPriority="49"/>
+    <w:lsdException w:name="Grid Table 5 Dark Accent 5" w:uiPriority="50"/>
+    <w:lsdException w:name="Grid Table 6 Colorful Accent 5" w:uiPriority="51"/>
+    <w:lsdException w:name="Grid Table 7 Colorful Accent 5" w:uiPriority="52"/>
+    <w:lsdException w:name="Grid Table 1 Light Accent 6" w:uiPriority="46"/>
+    <w:lsdException w:name="Grid Table 2 Accent 6" w:uiPriority="47"/>
+    <w:lsdException w:name="Grid Table 3 Accent 6" w:uiPriority="48"/>
+    <w:lsdException w:name="Grid Table 4 Accent 6" w:uiPriority="49"/>
+    <w:lsdException w:name="Grid Table 5 Dark Accent 6" w:uiPriority="50"/>
+    <w:lsdException w:name="Grid Table 6 Colorful Accent 6" w:uiPriority="51"/>
+    <w:lsdException w:name="Grid Table 7 Colorful Accent 6" w:uiPriority="52"/>
+    <w:lsdException w:name="List Table 1 Light" w:uiPriority="46"/>
+    <w:lsdException w:name="List Table 2" w:uiPriority="47"/>
+    <w:lsdException w:name="List Table 3" w:uiPriority="48"/>
+    <w:lsdException w:name="List Table 4" w:uiPriority="49"/>
+    <w:lsdException w:name="List Table 5 Dark" w:uiPriority="50"/>
+    <w:lsdException w:name="List Table 6 Colorful" w:uiPriority="51"/>
+    <w:lsdException w:name="List Table 7 Colorful" w:uiPriority="52"/>
+    <w:lsdException w:name="List Table 1 Light Accent 1" w:uiPriority="46"/>
+    <w:lsdException w:name="List Table 2 Accent 1" w:uiPriority="47"/>
+    <w:lsdException w:name="List Table 3 Accent 1" w:uiPriority="48"/>
+    <w:lsdException w:name="List Table 4 Accent 1" w:uiPriority="49"/>
+    <w:lsdException w:name="List Table 5 Dark Accent 1" w:uiPriority="50"/>
+    <w:lsdException w:name="List Table 6 Colorful Accent 1" w:uiPriority="51"/>
+    <w:lsdException w:name="List Table 7 Colorful Accent 1" w:uiPriority="52"/>
+    <w:lsdException w:name="List Table 1 Light Accent 2" w:uiPriority="46"/>
+    <w:lsdException w:name="List Table 2 Accent 2" w:uiPriority="47"/>
+    <w:lsdException w:name="List Table 3 Accent 2" w:uiPriority="48"/>
+    <w:lsdException w:name="List Table 4 Accent 2" w:uiPriority="49"/>
+    <w:lsdException w:name="List Table 5 Dark Accent 2" w:uiPriority="50"/>
+    <w:lsdException w:name="List Table 6 Colorful Accent 2" w:uiPriority="51"/>
+    <w:lsdException w:name="List Table 7 Colorful Accent 2" w:uiPriority="52"/>
+    <w:lsdException w:name="List Table 1 Light Accent 3" w:uiPriority="46"/>
+    <w:lsdException w:name="List Table 2 Accent 3" w:uiPriority="47"/>
+    <w:lsdException w:name="List Table 3 Accent 3" w:uiPriority="48"/>
+    <w:lsdException w:name="List Table 4 Accent 3" w:uiPriority="49"/>
+    <w:lsdException w:name="List Table 5 Dark Accent 3" w:uiPriority="50"/>
+    <w:lsdException w:name="List Table 6 Colorful Accent 3" w:uiPriority="51"/>
+    <w:lsdException w:name="List Table 7 Colorful Accent 3" w:uiPriority="52"/>
+    <w:lsdException w:name="List Table 1 Light Accent 4" w:uiPriority="46"/>
+    <w:lsdException w:name="List Table 2 Accent 4" w:uiPriority="47"/>
+    <w:lsdException w:name="List Table 3 Accent 4" w:uiPriority="48"/>
+    <w:lsdException w:name="List Table 4 Accent 4" w:uiPriority="49"/>
+    <w:lsdException w:name="List Table 5 Dark Accent 4" w:uiPriority="50"/>
+    <w:lsdException w:name="List Table 6 Colorful Accent 4" w:uiPriority="51"/>
+    <w:lsdException w:name="List Table 7 Colorful Accent 4" w:uiPriority="52"/>
+    <w:lsdException w:name="List Table 1 Light Accent 5" w:uiPriority="46"/>
+    <w:lsdException w:name="List Table 2 Accent 5" w:uiPriority="47"/>
+    <w:lsdException w:name="List Table 3 Accent 5" w:uiPriority="48"/>
+    <w:lsdException w:name="List Table 4 Accent 5" w:uiPriority="49"/>
+    <w:lsdException w:name="List Table 5 Dark Accent 5" w:uiPriority="50"/>
+    <w:lsdException w:name="List Table 6 Colorful Accent 5" w:uiPriority="51"/>
+    <w:lsdException w:name="List Table 7 Colorful Accent 5" w:uiPriority="52"/>
+    <w:lsdException w:name="List Table 1 Light Accent 6" w:uiPriority="46"/>
+    <w:lsdException w:name="List Table 2 Accent 6" w:uiPriority="47"/>
+    <w:lsdException w:name="List Table 3 Accent 6" w:uiPriority="48"/>
+    <w:lsdException w:name="List Table 4 Accent 6" w:uiPriority="49"/>
+    <w:lsdException w:name="List Table 5 Dark Accent 6" w:uiPriority="50"/>
+    <w:lsdException w:name="List Table 6 Colorful Accent 6" w:uiPriority="51"/>
+    <w:lsdException w:name="List Table 7 Colorful Accent 6" w:uiPriority="52"/>
   </w:latentStyles>
   <w:style w:type="paragraph" w:default="1" w:styleId="Normal">
     <w:name w:val="Normal"/>
@@ -6916,7 +7221,6 @@
     <w:uiPriority w:val="99"/>
     <w:semiHidden/>
     <w:unhideWhenUsed/>
-    <w:qFormat/>
     <w:tblPr>
       <w:tblInd w:w="0" w:type="dxa"/>
       <w:tblCellMar>
@@ -7144,7 +7448,6 @@
     <w:uiPriority w:val="39"/>
     <w:rsid w:val="00565CC4"/>
     <w:tblPr>
-      <w:tblInd w:w="0" w:type="dxa"/>
       <w:tblBorders>
         <w:top w:val="single" w:sz="4" w:space="0" w:color="auto"/>
         <w:left w:val="single" w:sz="4" w:space="0" w:color="auto"/>
@@ -7153,12 +7456,6 @@
         <w:insideH w:val="single" w:sz="4" w:space="0" w:color="auto"/>
         <w:insideV w:val="single" w:sz="4" w:space="0" w:color="auto"/>
       </w:tblBorders>
-      <w:tblCellMar>
-        <w:top w:w="0" w:type="dxa"/>
-        <w:left w:w="108" w:type="dxa"/>
-        <w:bottom w:w="0" w:type="dxa"/>
-        <w:right w:w="108" w:type="dxa"/>
-      </w:tblCellMar>
     </w:tblPr>
   </w:style>
   <w:style w:type="table" w:customStyle="1" w:styleId="GridTable4-Accent51">
@@ -7169,7 +7466,6 @@
     <w:tblPr>
       <w:tblStyleRowBandSize w:val="1"/>
       <w:tblStyleColBandSize w:val="1"/>
-      <w:tblInd w:w="0" w:type="dxa"/>
       <w:tblBorders>
         <w:top w:val="single" w:sz="4" w:space="0" w:color="8EAADB"/>
         <w:left w:val="single" w:sz="4" w:space="0" w:color="8EAADB"/>
@@ -7178,12 +7474,6 @@
         <w:insideH w:val="single" w:sz="4" w:space="0" w:color="8EAADB"/>
         <w:insideV w:val="single" w:sz="4" w:space="0" w:color="8EAADB"/>
       </w:tblBorders>
-      <w:tblCellMar>
-        <w:top w:w="0" w:type="dxa"/>
-        <w:left w:w="108" w:type="dxa"/>
-        <w:bottom w:w="0" w:type="dxa"/>
-        <w:right w:w="108" w:type="dxa"/>
-      </w:tblCellMar>
     </w:tblPr>
     <w:tblStylePr w:type="firstRow">
       <w:rPr>
@@ -7514,7 +7804,7 @@
   <a:extraClrSchemeLst/>
   <a:extLst>
     <a:ext uri="{05A4C25C-085E-4340-85A3-A5531E510DB2}">
-      <thm15:themeFamily xmlns:thm15="http://schemas.microsoft.com/office/thememl/2012/main" xmlns="" name="Office Theme" id="{62F939B6-93AF-4DB8-9C6B-D6C7DFDC589F}" vid="{4A3C46E8-61CC-4603-A589-7422A47A8E4A}"/>
+      <thm15:themeFamily xmlns:thm15="http://schemas.microsoft.com/office/thememl/2012/main" name="Office Theme" id="{62F939B6-93AF-4DB8-9C6B-D6C7DFDC589F}" vid="{4A3C46E8-61CC-4603-A589-7422A47A8E4A}"/>
     </a:ext>
   </a:extLst>
 </a:theme>
@@ -7543,7 +7833,7 @@
 </file>
 
 <file path=customXml/itemProps1.xml><?xml version="1.0" encoding="utf-8"?>
-<ds:datastoreItem xmlns:ds="http://schemas.openxmlformats.org/officeDocument/2006/customXml" ds:itemID="{6CAF26B4-9797-4292-8E65-41B3FFFCC690}">
+<ds:datastoreItem xmlns:ds="http://schemas.openxmlformats.org/officeDocument/2006/customXml" ds:itemID="{7023A837-CD62-44CF-A2A9-6908583A215E}">
   <ds:schemaRefs>
     <ds:schemaRef ds:uri="http://schemas.openxmlformats.org/officeDocument/2006/bibliography"/>
   </ds:schemaRefs>

</xml_diff>